<commit_message>
đánh lại stt Quản trong bảng mô tả
</commit_message>
<xml_diff>
--- a/BaoCao/FRA/Update/[Team3][FRA]UCNV-06-07-08-09.docx
+++ b/BaoCao/FRA/Update/[Team3][FRA]UCNV-06-07-08-09.docx
@@ -1,6 +1,6 @@
 
 <file path=word/document.xml><?xml version="1.0" encoding="utf-8"?>
-<w:document xmlns:wpc="http://schemas.microsoft.com/office/word/2010/wordprocessingCanvas" xmlns:mc="http://schemas.openxmlformats.org/markup-compatibility/2006" xmlns:o="urn:schemas-microsoft-com:office:office" xmlns:r="http://schemas.openxmlformats.org/officeDocument/2006/relationships" xmlns:m="http://schemas.openxmlformats.org/officeDocument/2006/math" xmlns:v="urn:schemas-microsoft-com:vml" xmlns:wp14="http://schemas.microsoft.com/office/word/2010/wordprocessingDrawing" xmlns:wp="http://schemas.openxmlformats.org/drawingml/2006/wordprocessingDrawing" xmlns:w10="urn:schemas-microsoft-com:office:word" xmlns:w="http://schemas.openxmlformats.org/wordprocessingml/2006/main" xmlns:w14="http://schemas.microsoft.com/office/word/2010/wordml" xmlns:w15="http://schemas.microsoft.com/office/word/2012/wordml" xmlns:wpg="http://schemas.microsoft.com/office/word/2010/wordprocessingGroup" xmlns:wpi="http://schemas.microsoft.com/office/word/2010/wordprocessingInk" xmlns:wne="http://schemas.microsoft.com/office/word/2006/wordml" xmlns:wps="http://schemas.microsoft.com/office/word/2010/wordprocessingShape" mc:Ignorable="w14 w15 wp14">
+<w:document xmlns:wpc="http://schemas.microsoft.com/office/word/2010/wordprocessingCanvas" xmlns:cx="http://schemas.microsoft.com/office/drawing/2014/chartex" xmlns:cx1="http://schemas.microsoft.com/office/drawing/2015/9/8/chartex" xmlns:cx2="http://schemas.microsoft.com/office/drawing/2015/10/21/chartex" xmlns:cx3="http://schemas.microsoft.com/office/drawing/2016/5/9/chartex" xmlns:cx4="http://schemas.microsoft.com/office/drawing/2016/5/10/chartex" xmlns:cx5="http://schemas.microsoft.com/office/drawing/2016/5/11/chartex" xmlns:cx6="http://schemas.microsoft.com/office/drawing/2016/5/12/chartex" xmlns:cx7="http://schemas.microsoft.com/office/drawing/2016/5/13/chartex" xmlns:cx8="http://schemas.microsoft.com/office/drawing/2016/5/14/chartex" xmlns:mc="http://schemas.openxmlformats.org/markup-compatibility/2006" xmlns:aink="http://schemas.microsoft.com/office/drawing/2016/ink" xmlns:am3d="http://schemas.microsoft.com/office/drawing/2017/model3d" xmlns:o="urn:schemas-microsoft-com:office:office" xmlns:r="http://schemas.openxmlformats.org/officeDocument/2006/relationships" xmlns:m="http://schemas.openxmlformats.org/officeDocument/2006/math" xmlns:v="urn:schemas-microsoft-com:vml" xmlns:wp14="http://schemas.microsoft.com/office/word/2010/wordprocessingDrawing" xmlns:wp="http://schemas.openxmlformats.org/drawingml/2006/wordprocessingDrawing" xmlns:w10="urn:schemas-microsoft-com:office:word" xmlns:w="http://schemas.openxmlformats.org/wordprocessingml/2006/main" xmlns:w14="http://schemas.microsoft.com/office/word/2010/wordml" xmlns:w15="http://schemas.microsoft.com/office/word/2012/wordml" xmlns:w16cid="http://schemas.microsoft.com/office/word/2016/wordml/cid" xmlns:w16se="http://schemas.microsoft.com/office/word/2015/wordml/symex" xmlns:wpg="http://schemas.microsoft.com/office/word/2010/wordprocessingGroup" xmlns:wpi="http://schemas.microsoft.com/office/word/2010/wordprocessingInk" xmlns:wne="http://schemas.microsoft.com/office/word/2006/wordml" xmlns:wps="http://schemas.microsoft.com/office/word/2010/wordprocessingShape" mc:Ignorable="w14 w15 w16se w16cid wp14">
   <w:body>
     <w:sdt>
       <w:sdtPr>
@@ -66,7 +66,7 @@
                   </w:tcPr>
                   <w:p>
                     <w:pPr>
-                      <w:pStyle w:val="NoSpacing"/>
+                      <w:pStyle w:val="KhngDncch"/>
                       <w:spacing w:line="360" w:lineRule="auto"/>
                       <w:jc w:val="center"/>
                       <w:rPr>
@@ -137,7 +137,7 @@
                   </w:tcPr>
                   <w:p>
                     <w:pPr>
-                      <w:pStyle w:val="NoSpacing"/>
+                      <w:pStyle w:val="KhngDncch"/>
                       <w:spacing w:line="360" w:lineRule="auto"/>
                       <w:jc w:val="center"/>
                       <w:rPr>
@@ -196,7 +196,7 @@
                   </w:tcPr>
                   <w:p>
                     <w:pPr>
-                      <w:pStyle w:val="NoSpacing"/>
+                      <w:pStyle w:val="KhngDncch"/>
                       <w:spacing w:line="360" w:lineRule="auto"/>
                       <w:jc w:val="center"/>
                       <w:rPr>
@@ -244,7 +244,7 @@
               </w:tcPr>
               <w:p>
                 <w:pPr>
-                  <w:pStyle w:val="NoSpacing"/>
+                  <w:pStyle w:val="KhngDncch"/>
                   <w:spacing w:line="360" w:lineRule="auto"/>
                   <w:jc w:val="center"/>
                   <w:rPr>
@@ -288,7 +288,7 @@
                   </w:tcPr>
                   <w:p>
                     <w:pPr>
-                      <w:pStyle w:val="NoSpacing"/>
+                      <w:pStyle w:val="KhngDncch"/>
                       <w:spacing w:line="360" w:lineRule="auto"/>
                       <w:jc w:val="center"/>
                       <w:rPr>
@@ -365,7 +365,7 @@
                   </w:tcPr>
                   <w:p>
                     <w:pPr>
-                      <w:pStyle w:val="NoSpacing"/>
+                      <w:pStyle w:val="KhngDncch"/>
                       <w:spacing w:line="360" w:lineRule="auto"/>
                       <w:jc w:val="center"/>
                       <w:rPr>
@@ -454,7 +454,7 @@
         </w:p>
         <w:tbl>
           <w:tblPr>
-            <w:tblStyle w:val="TableGrid"/>
+            <w:tblStyle w:val="LiBang"/>
             <w:tblW w:w="0" w:type="auto"/>
             <w:tblInd w:w="360" w:type="dxa"/>
             <w:tblLook w:val="04E0" w:firstRow="1" w:lastRow="1" w:firstColumn="1" w:lastColumn="0" w:noHBand="0" w:noVBand="1"/>
@@ -787,7 +787,7 @@
               </w:tcPr>
               <w:p>
                 <w:pPr>
-                  <w:pStyle w:val="NoSpacing"/>
+                  <w:pStyle w:val="KhngDncch"/>
                   <w:spacing w:line="360" w:lineRule="auto"/>
                   <w:rPr>
                     <w:rFonts w:ascii="Times New Roman" w:hAnsi="Times New Roman" w:cs="Times New Roman"/>
@@ -803,7 +803,7 @@
         </w:tbl>
         <w:tbl>
           <w:tblPr>
-            <w:tblStyle w:val="TableGrid"/>
+            <w:tblStyle w:val="LiBang"/>
             <w:tblW w:w="9198" w:type="dxa"/>
             <w:tblInd w:w="360" w:type="dxa"/>
             <w:tblLook w:val="04A0" w:firstRow="1" w:lastRow="0" w:firstColumn="1" w:lastColumn="0" w:noHBand="0" w:noVBand="1"/>
@@ -1246,7 +1246,7 @@
     </w:p>
     <w:p>
       <w:pPr>
-        <w:pStyle w:val="Caption"/>
+        <w:pStyle w:val="Chuthich"/>
         <w:spacing w:line="360" w:lineRule="auto"/>
         <w:rPr>
           <w:rFonts w:cs="Times New Roman"/>
@@ -1375,7 +1375,7 @@
     </w:p>
     <w:p>
       <w:pPr>
-        <w:pStyle w:val="Caption"/>
+        <w:pStyle w:val="Chuthich"/>
         <w:spacing w:line="360" w:lineRule="auto"/>
         <w:rPr>
           <w:rFonts w:cs="Times New Roman"/>
@@ -1462,10 +1462,10 @@
         </w:rPr>
         <w:lastRenderedPageBreak/>
         <w:drawing>
-          <wp:inline distT="0" distB="0" distL="0" distR="0" wp14:anchorId="44810699" wp14:editId="24E6F13A">
+          <wp:inline distT="0" distB="0" distL="0" distR="0" wp14:anchorId="13DD0238" wp14:editId="20AACA8E">
             <wp:extent cx="5943600" cy="3896360"/>
             <wp:effectExtent l="0" t="0" r="0" b="8890"/>
-            <wp:docPr id="4" name="Hình ảnh 4" descr="Tạo hình cắt từ Màn hình"/>
+            <wp:docPr id="3" name="Hình ảnh 3" descr="Tạo hình cắt từ Màn hình"/>
             <wp:cNvGraphicFramePr>
               <a:graphicFrameLocks xmlns:a="http://schemas.openxmlformats.org/drawingml/2006/main" noChangeAspect="1"/>
             </wp:cNvGraphicFramePr>
@@ -1473,7 +1473,7 @@
               <a:graphicData uri="http://schemas.openxmlformats.org/drawingml/2006/picture">
                 <pic:pic xmlns:pic="http://schemas.openxmlformats.org/drawingml/2006/picture">
                   <pic:nvPicPr>
-                    <pic:cNvPr id="4" name="1E4B2D8.tmp"/>
+                    <pic:cNvPr id="3" name="41CC030.tmp"/>
                     <pic:cNvPicPr/>
                   </pic:nvPicPr>
                   <pic:blipFill>
@@ -1506,7 +1506,7 @@
     </w:p>
     <w:p>
       <w:pPr>
-        <w:pStyle w:val="Caption"/>
+        <w:pStyle w:val="Chuthich"/>
         <w:spacing w:line="360" w:lineRule="auto"/>
         <w:rPr>
           <w:rFonts w:cs="Times New Roman"/>
@@ -1594,12 +1594,10 @@
           </wp:inline>
         </w:drawing>
       </w:r>
-      <w:bookmarkStart w:id="0" w:name="_GoBack"/>
-      <w:bookmarkEnd w:id="0"/>
     </w:p>
     <w:p>
       <w:pPr>
-        <w:pStyle w:val="Caption"/>
+        <w:pStyle w:val="Chuthich"/>
         <w:spacing w:line="360" w:lineRule="auto"/>
         <w:rPr>
           <w:rFonts w:cs="Times New Roman"/>
@@ -2345,14 +2343,14 @@
               <w:rPr>
                 <w:b w:val="0"/>
               </w:rPr>
-              <w:t>Nhập thông tin nhà phân phối để tra cứu như: tên nhà phân phối, địa chỉ, chi nhánh</w:t>
+              <w:t xml:space="preserve">Nhập thông tin nhà phân phối để tra cứu như: tên nhà phân phối, địa chỉ, chi </w:t>
             </w:r>
             <w:proofErr w:type="gramStart"/>
             <w:r>
               <w:rPr>
                 <w:b w:val="0"/>
               </w:rPr>
-              <w:t>,…</w:t>
+              <w:t>nhánh,…</w:t>
             </w:r>
             <w:proofErr w:type="gramEnd"/>
           </w:p>
@@ -4114,7 +4112,11 @@
         </w:tc>
       </w:tr>
     </w:tbl>
-    <w:p/>
+    <w:p>
+      <w:r>
+        <w:t>Đặc tả UCCN quản lý giao hàng</w:t>
+      </w:r>
+    </w:p>
     <w:p>
       <w:pPr>
         <w:pStyle w:val="TuNormal"/>
@@ -4357,7 +4359,7 @@
               <w:pStyle w:val="TuStyle-Title1"/>
               <w:numPr>
                 <w:ilvl w:val="0"/>
-                <w:numId w:val="31"/>
+                <w:numId w:val="40"/>
               </w:numPr>
               <w:cnfStyle w:val="000000100000" w:firstRow="0" w:lastRow="0" w:firstColumn="0" w:lastColumn="0" w:oddVBand="0" w:evenVBand="0" w:oddHBand="1" w:evenHBand="0" w:firstRowFirstColumn="0" w:firstRowLastColumn="0" w:lastRowFirstColumn="0" w:lastRowLastColumn="0"/>
               <w:rPr>
@@ -4394,6 +4396,12 @@
                 <w:b w:val="0"/>
               </w:rPr>
               <w:t>NPP cần tra cứu</w:t>
+            </w:r>
+            <w:r>
+              <w:rPr>
+                <w:b w:val="0"/>
+              </w:rPr>
+              <w:t xml:space="preserve"> (mã, tên)</w:t>
             </w:r>
           </w:p>
           <w:p>
@@ -4710,7 +4718,7 @@
               <w:pStyle w:val="TuStyle-Title1"/>
               <w:numPr>
                 <w:ilvl w:val="0"/>
-                <w:numId w:val="32"/>
+                <w:numId w:val="41"/>
               </w:numPr>
               <w:cnfStyle w:val="000000100000" w:firstRow="0" w:lastRow="0" w:firstColumn="0" w:lastColumn="0" w:oddVBand="0" w:evenVBand="0" w:oddHBand="1" w:evenHBand="0" w:firstRowFirstColumn="0" w:firstRowLastColumn="0" w:lastRowFirstColumn="0" w:lastRowLastColumn="0"/>
               <w:rPr>
@@ -4727,6 +4735,10 @@
           <w:p>
             <w:pPr>
               <w:pStyle w:val="TuStyle-Title1"/>
+              <w:numPr>
+                <w:ilvl w:val="0"/>
+                <w:numId w:val="22"/>
+              </w:numPr>
               <w:cnfStyle w:val="000000100000" w:firstRow="0" w:lastRow="0" w:firstColumn="0" w:lastColumn="0" w:oddVBand="0" w:evenVBand="0" w:oddHBand="1" w:evenHBand="0" w:firstRowFirstColumn="0" w:firstRowLastColumn="0" w:lastRowFirstColumn="0" w:lastRowLastColumn="0"/>
               <w:rPr>
                 <w:b w:val="0"/>
@@ -4736,7 +4748,7 @@
               <w:rPr>
                 <w:b w:val="0"/>
               </w:rPr>
-              <w:t>Nhập thông tin đơn đặt hàng</w:t>
+              <w:t>Thực hiện UCCN “Tra cứu công nợ”</w:t>
             </w:r>
           </w:p>
           <w:p>
@@ -4751,19 +4763,7 @@
               <w:rPr>
                 <w:b w:val="0"/>
               </w:rPr>
-              <w:t xml:space="preserve">Hệ thống hiện các hàng hóa, số lượng, </w:t>
-            </w:r>
-            <w:r>
-              <w:rPr>
-                <w:b w:val="0"/>
-              </w:rPr>
-              <w:t>lượng tồn kho</w:t>
-            </w:r>
-            <w:r>
-              <w:rPr>
-                <w:b w:val="0"/>
-              </w:rPr>
-              <w:t xml:space="preserve"> tương ứng</w:t>
+              <w:t>Nhân viên nhập thông tin đơn đặt hàng</w:t>
             </w:r>
           </w:p>
           <w:p>
@@ -4778,7 +4778,34 @@
               <w:rPr>
                 <w:b w:val="0"/>
               </w:rPr>
-              <w:t>Nhân viên lập các đơn giao hàng</w:t>
+              <w:t xml:space="preserve">Hệ thống hiện các hàng hóa, số lượng, </w:t>
+            </w:r>
+            <w:r>
+              <w:rPr>
+                <w:b w:val="0"/>
+              </w:rPr>
+              <w:t>lượng tồn kho</w:t>
+            </w:r>
+            <w:r>
+              <w:rPr>
+                <w:b w:val="0"/>
+              </w:rPr>
+              <w:t xml:space="preserve"> tương ứng</w:t>
+            </w:r>
+          </w:p>
+          <w:p>
+            <w:pPr>
+              <w:pStyle w:val="TuStyle-Title1"/>
+              <w:cnfStyle w:val="000000100000" w:firstRow="0" w:lastRow="0" w:firstColumn="0" w:lastColumn="0" w:oddVBand="0" w:evenVBand="0" w:oddHBand="1" w:evenHBand="0" w:firstRowFirstColumn="0" w:firstRowLastColumn="0" w:lastRowFirstColumn="0" w:lastRowLastColumn="0"/>
+              <w:rPr>
+                <w:b w:val="0"/>
+              </w:rPr>
+            </w:pPr>
+            <w:r>
+              <w:rPr>
+                <w:b w:val="0"/>
+              </w:rPr>
+              <w:t>Nhân viên lập đơn giao hàng</w:t>
             </w:r>
           </w:p>
           <w:p>
@@ -5078,7 +5105,7 @@
               <w:pStyle w:val="TuStyle-Title1"/>
               <w:numPr>
                 <w:ilvl w:val="0"/>
-                <w:numId w:val="33"/>
+                <w:numId w:val="42"/>
               </w:numPr>
               <w:cnfStyle w:val="000000100000" w:firstRow="0" w:lastRow="0" w:firstColumn="0" w:lastColumn="0" w:oddVBand="0" w:evenVBand="0" w:oddHBand="1" w:evenHBand="0" w:firstRowFirstColumn="0" w:firstRowLastColumn="0" w:lastRowFirstColumn="0" w:lastRowLastColumn="0"/>
               <w:rPr>
@@ -5108,7 +5135,7 @@
               <w:rPr>
                 <w:b w:val="0"/>
               </w:rPr>
-              <w:t>Hệ thống hiện thị các đơn giao hàng mới được lập mà chưa có xác nhận</w:t>
+              <w:t>Hệ thống hiển thị các đơn giao hàng mới được lập mà chưa có xác nhận</w:t>
             </w:r>
           </w:p>
           <w:p>
@@ -5171,7 +5198,28 @@
                 <w:numId w:val="0"/>
               </w:numPr>
               <w:cnfStyle w:val="000000000000" w:firstRow="0" w:lastRow="0" w:firstColumn="0" w:lastColumn="0" w:oddVBand="0" w:evenVBand="0" w:oddHBand="0" w:evenHBand="0" w:firstRowFirstColumn="0" w:firstRowLastColumn="0" w:lastRowFirstColumn="0" w:lastRowLastColumn="0"/>
-            </w:pPr>
+              <w:rPr>
+                <w:b w:val="0"/>
+              </w:rPr>
+            </w:pPr>
+            <w:r>
+              <w:rPr>
+                <w:b w:val="0"/>
+              </w:rPr>
+              <w:t>Dòng 4: Nhân viên giao hàng muốn xác nhận đơn giao thì thực hiện UCCC “X</w:t>
+            </w:r>
+            <w:r>
+              <w:rPr>
+                <w:b w:val="0"/>
+              </w:rPr>
+              <w:t>ác nhận đơn giao hàng</w:t>
+            </w:r>
+            <w:r>
+              <w:rPr>
+                <w:b w:val="0"/>
+              </w:rPr>
+              <w:t>”</w:t>
+            </w:r>
           </w:p>
         </w:tc>
       </w:tr>
@@ -5425,7 +5473,7 @@
               <w:pStyle w:val="TuStyle-Title1"/>
               <w:numPr>
                 <w:ilvl w:val="0"/>
-                <w:numId w:val="34"/>
+                <w:numId w:val="43"/>
               </w:numPr>
               <w:cnfStyle w:val="000000100000" w:firstRow="0" w:lastRow="0" w:firstColumn="0" w:lastColumn="0" w:oddVBand="0" w:evenVBand="0" w:oddHBand="1" w:evenHBand="0" w:firstRowFirstColumn="0" w:firstRowLastColumn="0" w:lastRowFirstColumn="0" w:lastRowLastColumn="0"/>
               <w:rPr>
@@ -5531,13 +5579,7 @@
               <w:rPr>
                 <w:b w:val="0"/>
               </w:rPr>
-              <w:t>Nhân viên</w:t>
-            </w:r>
-            <w:r>
-              <w:rPr>
-                <w:b w:val="0"/>
-              </w:rPr>
-              <w:t xml:space="preserve"> ghi phản hồ</w:t>
+              <w:t>Nhân viện ghi phản hồ</w:t>
             </w:r>
             <w:r>
               <w:rPr>
@@ -5796,7 +5838,7 @@
               <w:t xml:space="preserve">UC bắt đầu </w:t>
             </w:r>
             <w:r>
-              <w:t>khi thực hiện UCCN “Thanh toán công nợ”</w:t>
+              <w:t>khi nhân viên muốn cập nhật công nợ cho NPP</w:t>
             </w:r>
           </w:p>
         </w:tc>
@@ -5830,7 +5872,7 @@
               <w:pStyle w:val="TuStyle-Title1"/>
               <w:numPr>
                 <w:ilvl w:val="0"/>
-                <w:numId w:val="35"/>
+                <w:numId w:val="44"/>
               </w:numPr>
               <w:cnfStyle w:val="000000100000" w:firstRow="0" w:lastRow="0" w:firstColumn="0" w:lastColumn="0" w:oddVBand="0" w:evenVBand="0" w:oddHBand="1" w:evenHBand="0" w:firstRowFirstColumn="0" w:firstRowLastColumn="0" w:lastRowFirstColumn="0" w:lastRowLastColumn="0"/>
               <w:rPr>
@@ -6215,7 +6257,7 @@
               <w:pStyle w:val="TuStyle-Title1"/>
               <w:numPr>
                 <w:ilvl w:val="0"/>
-                <w:numId w:val="36"/>
+                <w:numId w:val="45"/>
               </w:numPr>
               <w:cnfStyle w:val="000000100000" w:firstRow="0" w:lastRow="0" w:firstColumn="0" w:lastColumn="0" w:oddVBand="0" w:evenVBand="0" w:oddHBand="1" w:evenHBand="0" w:firstRowFirstColumn="0" w:firstRowLastColumn="0" w:lastRowFirstColumn="0" w:lastRowLastColumn="0"/>
               <w:rPr>
@@ -6241,21 +6283,22 @@
               <w:rPr>
                 <w:b w:val="0"/>
               </w:rPr>
-              <w:t xml:space="preserve">Nhân viên nhập các thông tin hóa đơn: số tiền </w:t>
-            </w:r>
-            <w:proofErr w:type="gramStart"/>
-            <w:r>
-              <w:rPr>
-                <w:b w:val="0"/>
-              </w:rPr>
-              <w:t>thu</w:t>
-            </w:r>
-            <w:proofErr w:type="gramEnd"/>
-            <w:r>
-              <w:rPr>
-                <w:b w:val="0"/>
-              </w:rPr>
-              <w:t>, nội dung thu (thanh toán công nợ, thanh toán đơn giao hàng…)</w:t>
+              <w:t>Nhân viên nhập các thông tin hóa đơn: số tiền thu, nội dung thu (thanh toán công nợ, thanh toán đơn giao hàng…)</w:t>
+            </w:r>
+          </w:p>
+          <w:p>
+            <w:pPr>
+              <w:pStyle w:val="TuStyle-Title1"/>
+              <w:cnfStyle w:val="000000100000" w:firstRow="0" w:lastRow="0" w:firstColumn="0" w:lastColumn="0" w:oddVBand="0" w:evenVBand="0" w:oddHBand="1" w:evenHBand="0" w:firstRowFirstColumn="0" w:firstRowLastColumn="0" w:lastRowFirstColumn="0" w:lastRowLastColumn="0"/>
+              <w:rPr>
+                <w:b w:val="0"/>
+              </w:rPr>
+            </w:pPr>
+            <w:r>
+              <w:rPr>
+                <w:b w:val="0"/>
+              </w:rPr>
+              <w:t>Nhân viên chọn lập hóa đơn</w:t>
             </w:r>
           </w:p>
           <w:p>
@@ -6553,7 +6596,7 @@
               <w:pStyle w:val="TuStyle-Title1"/>
               <w:numPr>
                 <w:ilvl w:val="0"/>
-                <w:numId w:val="37"/>
+                <w:numId w:val="46"/>
               </w:numPr>
               <w:cnfStyle w:val="000000100000" w:firstRow="0" w:lastRow="0" w:firstColumn="0" w:lastColumn="0" w:oddVBand="0" w:evenVBand="0" w:oddHBand="1" w:evenHBand="0" w:firstRowFirstColumn="0" w:firstRowLastColumn="0" w:lastRowFirstColumn="0" w:lastRowLastColumn="0"/>
               <w:rPr>
@@ -6625,6 +6668,7 @@
               <w:pStyle w:val="MyTable1"/>
             </w:pPr>
             <w:r>
+              <w:lastRenderedPageBreak/>
               <w:t>Dòng thay thế</w:t>
             </w:r>
           </w:p>
@@ -6640,11 +6684,7 @@
               <w:cnfStyle w:val="000000000000" w:firstRow="0" w:lastRow="0" w:firstColumn="0" w:lastColumn="0" w:oddVBand="0" w:evenVBand="0" w:oddHBand="0" w:evenHBand="0" w:firstRowFirstColumn="0" w:firstRowLastColumn="0" w:lastRowFirstColumn="0" w:lastRowLastColumn="0"/>
             </w:pPr>
             <w:r>
-              <w:t xml:space="preserve">Dòng 3: nếu không tìm thấy thông tin về NPP thì hiện thông báo không </w:t>
-            </w:r>
-            <w:r>
-              <w:lastRenderedPageBreak/>
-              <w:t>tìm thấy dữ liệu, bỏ qua bước 4</w:t>
+              <w:t>Dòng 3: nếu không tìm thấy thông tin về NPP thì hiện thông báo không tìm thấy dữ liệu, bỏ qua bước 4</w:t>
             </w:r>
           </w:p>
         </w:tc>
@@ -6729,7 +6769,7 @@
               <w:cnfStyle w:val="100000000000" w:firstRow="1" w:lastRow="0" w:firstColumn="0" w:lastColumn="0" w:oddVBand="0" w:evenVBand="0" w:oddHBand="0" w:evenHBand="0" w:firstRowFirstColumn="0" w:firstRowLastColumn="0" w:lastRowFirstColumn="0" w:lastRowLastColumn="0"/>
             </w:pPr>
             <w:r>
-              <w:t>Thanh toán</w:t>
+              <w:t>Thanh toán đơn giao hàng</w:t>
             </w:r>
           </w:p>
         </w:tc>
@@ -6900,7 +6940,7 @@
               <w:pStyle w:val="TuStyle-Title1"/>
               <w:numPr>
                 <w:ilvl w:val="0"/>
-                <w:numId w:val="38"/>
+                <w:numId w:val="47"/>
               </w:numPr>
               <w:cnfStyle w:val="000000100000" w:firstRow="0" w:lastRow="0" w:firstColumn="0" w:lastColumn="0" w:oddVBand="0" w:evenVBand="0" w:oddHBand="1" w:evenHBand="0" w:firstRowFirstColumn="0" w:firstRowLastColumn="0" w:lastRowFirstColumn="0" w:lastRowLastColumn="0"/>
               <w:rPr>
@@ -6960,7 +7000,22 @@
               <w:rPr>
                 <w:b w:val="0"/>
               </w:rPr>
-              <w:t xml:space="preserve">Nhân viên kiểm tra các chương trình khuyến mãi </w:t>
+              <w:t>Nhân viên kiểm tra các chương trình khuyến mãi</w:t>
+            </w:r>
+          </w:p>
+          <w:p>
+            <w:pPr>
+              <w:pStyle w:val="TuStyle-Title1"/>
+              <w:cnfStyle w:val="000000100000" w:firstRow="0" w:lastRow="0" w:firstColumn="0" w:lastColumn="0" w:oddVBand="0" w:evenVBand="0" w:oddHBand="1" w:evenHBand="0" w:firstRowFirstColumn="0" w:firstRowLastColumn="0" w:lastRowFirstColumn="0" w:lastRowLastColumn="0"/>
+              <w:rPr>
+                <w:b w:val="0"/>
+              </w:rPr>
+            </w:pPr>
+            <w:r>
+              <w:rPr>
+                <w:b w:val="0"/>
+              </w:rPr>
+              <w:t>Thực hiện UCCN “Thanh toán công nợ” nếu NPP trả nợ</w:t>
             </w:r>
           </w:p>
         </w:tc>
@@ -7044,6 +7099,296 @@
     </w:tbl>
     <w:p>
       <w:pPr>
+        <w:pStyle w:val="TuNormal"/>
+        <w:numPr>
+          <w:ilvl w:val="0"/>
+          <w:numId w:val="0"/>
+        </w:numPr>
+        <w:ind w:left="2016"/>
+      </w:pPr>
+    </w:p>
+    <w:p>
+      <w:pPr>
+        <w:pStyle w:val="TuNormal"/>
+        <w:numPr>
+          <w:ilvl w:val="0"/>
+          <w:numId w:val="0"/>
+        </w:numPr>
+      </w:pPr>
+      <w:r>
+        <w:t>Use case xử lý khuyến mãi</w:t>
+      </w:r>
+    </w:p>
+    <w:tbl>
+      <w:tblPr>
+        <w:tblStyle w:val="PlainTable11"/>
+        <w:tblW w:w="9157" w:type="dxa"/>
+        <w:tblInd w:w="198" w:type="dxa"/>
+        <w:tblLook w:val="04A0" w:firstRow="1" w:lastRow="0" w:firstColumn="1" w:lastColumn="0" w:noHBand="0" w:noVBand="1"/>
+      </w:tblPr>
+      <w:tblGrid>
+        <w:gridCol w:w="1867"/>
+        <w:gridCol w:w="4703"/>
+        <w:gridCol w:w="2587"/>
+      </w:tblGrid>
+      <w:tr>
+        <w:trPr>
+          <w:cnfStyle w:val="100000000000" w:firstRow="1" w:lastRow="0" w:firstColumn="0" w:lastColumn="0" w:oddVBand="0" w:evenVBand="0" w:oddHBand="0" w:evenHBand="0" w:firstRowFirstColumn="0" w:firstRowLastColumn="0" w:lastRowFirstColumn="0" w:lastRowLastColumn="0"/>
+          <w:trHeight w:val="539"/>
+        </w:trPr>
+        <w:tc>
+          <w:tcPr>
+            <w:cnfStyle w:val="001000000000" w:firstRow="0" w:lastRow="0" w:firstColumn="1" w:lastColumn="0" w:oddVBand="0" w:evenVBand="0" w:oddHBand="0" w:evenHBand="0" w:firstRowFirstColumn="0" w:firstRowLastColumn="0" w:lastRowFirstColumn="0" w:lastRowLastColumn="0"/>
+            <w:tcW w:w="1867" w:type="dxa"/>
+            <w:vMerge w:val="restart"/>
+            <w:tcBorders>
+              <w:top w:val="single" w:sz="4" w:space="0" w:color="auto"/>
+              <w:left w:val="single" w:sz="4" w:space="0" w:color="auto"/>
+              <w:bottom w:val="single" w:sz="4" w:space="0" w:color="auto"/>
+              <w:right w:val="single" w:sz="4" w:space="0" w:color="auto"/>
+            </w:tcBorders>
+            <w:shd w:val="clear" w:color="auto" w:fill="BFBFBF" w:themeFill="background1" w:themeFillShade="BF"/>
+          </w:tcPr>
+          <w:p>
+            <w:pPr>
+              <w:pStyle w:val="MyTable1"/>
+            </w:pPr>
+            <w:r>
+              <w:t>Tên Use Case</w:t>
+            </w:r>
+          </w:p>
+        </w:tc>
+        <w:tc>
+          <w:tcPr>
+            <w:tcW w:w="4703" w:type="dxa"/>
+            <w:vMerge w:val="restart"/>
+            <w:tcBorders>
+              <w:top w:val="single" w:sz="4" w:space="0" w:color="auto"/>
+              <w:left w:val="single" w:sz="4" w:space="0" w:color="auto"/>
+              <w:bottom w:val="single" w:sz="4" w:space="0" w:color="auto"/>
+              <w:right w:val="single" w:sz="4" w:space="0" w:color="auto"/>
+            </w:tcBorders>
+            <w:shd w:val="clear" w:color="auto" w:fill="BFBFBF" w:themeFill="background1" w:themeFillShade="BF"/>
+          </w:tcPr>
+          <w:p>
+            <w:pPr>
+              <w:pStyle w:val="MyTable1"/>
+              <w:cnfStyle w:val="100000000000" w:firstRow="1" w:lastRow="0" w:firstColumn="0" w:lastColumn="0" w:oddVBand="0" w:evenVBand="0" w:oddHBand="0" w:evenHBand="0" w:firstRowFirstColumn="0" w:firstRowLastColumn="0" w:lastRowFirstColumn="0" w:lastRowLastColumn="0"/>
+            </w:pPr>
+            <w:r>
+              <w:t>Xử lý khuyến mãi</w:t>
+            </w:r>
+          </w:p>
+        </w:tc>
+        <w:tc>
+          <w:tcPr>
+            <w:tcW w:w="2587" w:type="dxa"/>
+            <w:tcBorders>
+              <w:top w:val="single" w:sz="4" w:space="0" w:color="auto"/>
+              <w:left w:val="single" w:sz="4" w:space="0" w:color="auto"/>
+              <w:bottom w:val="single" w:sz="4" w:space="0" w:color="auto"/>
+              <w:right w:val="single" w:sz="4" w:space="0" w:color="auto"/>
+            </w:tcBorders>
+            <w:shd w:val="clear" w:color="auto" w:fill="BFBFBF" w:themeFill="background1" w:themeFillShade="BF"/>
+          </w:tcPr>
+          <w:p>
+            <w:pPr>
+              <w:pStyle w:val="MyTable1"/>
+              <w:cnfStyle w:val="100000000000" w:firstRow="1" w:lastRow="0" w:firstColumn="0" w:lastColumn="0" w:oddVBand="0" w:evenVBand="0" w:oddHBand="0" w:evenHBand="0" w:firstRowFirstColumn="0" w:firstRowLastColumn="0" w:lastRowFirstColumn="0" w:lastRowLastColumn="0"/>
+            </w:pPr>
+            <w:r>
+              <w:t>Mã số: UC</w:t>
+            </w:r>
+            <w:r>
+              <w:t>CN-9</w:t>
+            </w:r>
+          </w:p>
+        </w:tc>
+      </w:tr>
+      <w:tr>
+        <w:trPr>
+          <w:cnfStyle w:val="000000100000" w:firstRow="0" w:lastRow="0" w:firstColumn="0" w:lastColumn="0" w:oddVBand="0" w:evenVBand="0" w:oddHBand="1" w:evenHBand="0" w:firstRowFirstColumn="0" w:firstRowLastColumn="0" w:lastRowFirstColumn="0" w:lastRowLastColumn="0"/>
+          <w:trHeight w:val="699"/>
+        </w:trPr>
+        <w:tc>
+          <w:tcPr>
+            <w:cnfStyle w:val="001000000000" w:firstRow="0" w:lastRow="0" w:firstColumn="1" w:lastColumn="0" w:oddVBand="0" w:evenVBand="0" w:oddHBand="0" w:evenHBand="0" w:firstRowFirstColumn="0" w:firstRowLastColumn="0" w:lastRowFirstColumn="0" w:lastRowLastColumn="0"/>
+            <w:tcW w:w="1867" w:type="dxa"/>
+            <w:vMerge/>
+            <w:tcBorders>
+              <w:top w:val="single" w:sz="4" w:space="0" w:color="auto"/>
+              <w:left w:val="single" w:sz="4" w:space="0" w:color="auto"/>
+              <w:bottom w:val="single" w:sz="4" w:space="0" w:color="auto"/>
+              <w:right w:val="single" w:sz="4" w:space="0" w:color="auto"/>
+            </w:tcBorders>
+            <w:shd w:val="clear" w:color="auto" w:fill="BFBFBF" w:themeFill="background1" w:themeFillShade="BF"/>
+          </w:tcPr>
+          <w:p>
+            <w:pPr>
+              <w:pStyle w:val="MyTable1"/>
+            </w:pPr>
+          </w:p>
+        </w:tc>
+        <w:tc>
+          <w:tcPr>
+            <w:tcW w:w="4703" w:type="dxa"/>
+            <w:vMerge/>
+            <w:tcBorders>
+              <w:top w:val="single" w:sz="4" w:space="0" w:color="auto"/>
+              <w:left w:val="single" w:sz="4" w:space="0" w:color="auto"/>
+              <w:bottom w:val="single" w:sz="4" w:space="0" w:color="auto"/>
+              <w:right w:val="single" w:sz="4" w:space="0" w:color="auto"/>
+            </w:tcBorders>
+            <w:shd w:val="clear" w:color="auto" w:fill="BFBFBF" w:themeFill="background1" w:themeFillShade="BF"/>
+          </w:tcPr>
+          <w:p>
+            <w:pPr>
+              <w:pStyle w:val="MyTable1"/>
+              <w:cnfStyle w:val="000000100000" w:firstRow="0" w:lastRow="0" w:firstColumn="0" w:lastColumn="0" w:oddVBand="0" w:evenVBand="0" w:oddHBand="1" w:evenHBand="0" w:firstRowFirstColumn="0" w:firstRowLastColumn="0" w:lastRowFirstColumn="0" w:lastRowLastColumn="0"/>
+            </w:pPr>
+          </w:p>
+        </w:tc>
+        <w:tc>
+          <w:tcPr>
+            <w:tcW w:w="2587" w:type="dxa"/>
+            <w:tcBorders>
+              <w:top w:val="single" w:sz="4" w:space="0" w:color="auto"/>
+              <w:left w:val="single" w:sz="4" w:space="0" w:color="auto"/>
+              <w:bottom w:val="single" w:sz="4" w:space="0" w:color="auto"/>
+              <w:right w:val="single" w:sz="4" w:space="0" w:color="auto"/>
+            </w:tcBorders>
+            <w:shd w:val="clear" w:color="auto" w:fill="BFBFBF" w:themeFill="background1" w:themeFillShade="BF"/>
+          </w:tcPr>
+          <w:p>
+            <w:pPr>
+              <w:pStyle w:val="MyTable1"/>
+              <w:cnfStyle w:val="000000100000" w:firstRow="0" w:lastRow="0" w:firstColumn="0" w:lastColumn="0" w:oddVBand="0" w:evenVBand="0" w:oddHBand="1" w:evenHBand="0" w:firstRowFirstColumn="0" w:firstRowLastColumn="0" w:lastRowFirstColumn="0" w:lastRowLastColumn="0"/>
+            </w:pPr>
+            <w:r>
+              <w:t>Tham chiếu: [1]</w:t>
+            </w:r>
+            <w:r>
+              <w:t xml:space="preserve"> [HT</w:t>
+            </w:r>
+            <w:r>
+              <w:t>UC</w:t>
+            </w:r>
+            <w:r>
+              <w:t>NV-7]</w:t>
+            </w:r>
+          </w:p>
+        </w:tc>
+      </w:tr>
+      <w:tr>
+        <w:tc>
+          <w:tcPr>
+            <w:cnfStyle w:val="001000000000" w:firstRow="0" w:lastRow="0" w:firstColumn="1" w:lastColumn="0" w:oddVBand="0" w:evenVBand="0" w:oddHBand="0" w:evenHBand="0" w:firstRowFirstColumn="0" w:firstRowLastColumn="0" w:lastRowFirstColumn="0" w:lastRowLastColumn="0"/>
+            <w:tcW w:w="1867" w:type="dxa"/>
+            <w:tcBorders>
+              <w:top w:val="single" w:sz="4" w:space="0" w:color="auto"/>
+            </w:tcBorders>
+          </w:tcPr>
+          <w:p>
+            <w:pPr>
+              <w:pStyle w:val="MyTable1"/>
+            </w:pPr>
+            <w:r>
+              <w:t>Mô tả</w:t>
+            </w:r>
+          </w:p>
+        </w:tc>
+        <w:tc>
+          <w:tcPr>
+            <w:tcW w:w="7290" w:type="dxa"/>
+            <w:gridSpan w:val="2"/>
+            <w:tcBorders>
+              <w:top w:val="single" w:sz="4" w:space="0" w:color="auto"/>
+            </w:tcBorders>
+          </w:tcPr>
+          <w:p>
+            <w:pPr>
+              <w:pStyle w:val="MyTable1"/>
+              <w:cnfStyle w:val="000000000000" w:firstRow="0" w:lastRow="0" w:firstColumn="0" w:lastColumn="0" w:oddVBand="0" w:evenVBand="0" w:oddHBand="0" w:evenHBand="0" w:firstRowFirstColumn="0" w:firstRowLastColumn="0" w:lastRowFirstColumn="0" w:lastRowLastColumn="0"/>
+            </w:pPr>
+            <w:r>
+              <w:t xml:space="preserve">UC bắt đầu </w:t>
+            </w:r>
+            <w:r>
+              <w:t>khi thanh toán đơn hàng đáp ứng điều kiện của chương trình khuyến mãi</w:t>
+            </w:r>
+          </w:p>
+        </w:tc>
+      </w:tr>
+      <w:tr>
+        <w:trPr>
+          <w:cnfStyle w:val="000000100000" w:firstRow="0" w:lastRow="0" w:firstColumn="0" w:lastColumn="0" w:oddVBand="0" w:evenVBand="0" w:oddHBand="1" w:evenHBand="0" w:firstRowFirstColumn="0" w:firstRowLastColumn="0" w:lastRowFirstColumn="0" w:lastRowLastColumn="0"/>
+        </w:trPr>
+        <w:tc>
+          <w:tcPr>
+            <w:cnfStyle w:val="001000000000" w:firstRow="0" w:lastRow="0" w:firstColumn="1" w:lastColumn="0" w:oddVBand="0" w:evenVBand="0" w:oddHBand="0" w:evenHBand="0" w:firstRowFirstColumn="0" w:firstRowLastColumn="0" w:lastRowFirstColumn="0" w:lastRowLastColumn="0"/>
+            <w:tcW w:w="1867" w:type="dxa"/>
+          </w:tcPr>
+          <w:p>
+            <w:pPr>
+              <w:pStyle w:val="MyTable1"/>
+            </w:pPr>
+            <w:r>
+              <w:t>Dòng cơ bản</w:t>
+            </w:r>
+          </w:p>
+        </w:tc>
+        <w:tc>
+          <w:tcPr>
+            <w:tcW w:w="7290" w:type="dxa"/>
+            <w:gridSpan w:val="2"/>
+          </w:tcPr>
+          <w:p>
+            <w:pPr>
+              <w:pStyle w:val="TuStyle-Title1"/>
+              <w:numPr>
+                <w:ilvl w:val="0"/>
+                <w:numId w:val="0"/>
+              </w:numPr>
+              <w:ind w:left="576" w:hanging="576"/>
+              <w:cnfStyle w:val="000000100000" w:firstRow="0" w:lastRow="0" w:firstColumn="0" w:lastColumn="0" w:oddVBand="0" w:evenVBand="0" w:oddHBand="1" w:evenHBand="0" w:firstRowFirstColumn="0" w:firstRowLastColumn="0" w:lastRowFirstColumn="0" w:lastRowLastColumn="0"/>
+              <w:rPr>
+                <w:b w:val="0"/>
+              </w:rPr>
+            </w:pPr>
+          </w:p>
+        </w:tc>
+      </w:tr>
+      <w:tr>
+        <w:tc>
+          <w:tcPr>
+            <w:cnfStyle w:val="001000000000" w:firstRow="0" w:lastRow="0" w:firstColumn="1" w:lastColumn="0" w:oddVBand="0" w:evenVBand="0" w:oddHBand="0" w:evenHBand="0" w:firstRowFirstColumn="0" w:firstRowLastColumn="0" w:lastRowFirstColumn="0" w:lastRowLastColumn="0"/>
+            <w:tcW w:w="1867" w:type="dxa"/>
+          </w:tcPr>
+          <w:p>
+            <w:pPr>
+              <w:pStyle w:val="MyTable1"/>
+            </w:pPr>
+            <w:r>
+              <w:t>Dòng thay thế</w:t>
+            </w:r>
+          </w:p>
+        </w:tc>
+        <w:tc>
+          <w:tcPr>
+            <w:tcW w:w="7290" w:type="dxa"/>
+            <w:gridSpan w:val="2"/>
+          </w:tcPr>
+          <w:p>
+            <w:pPr>
+              <w:pStyle w:val="MyTable1"/>
+              <w:cnfStyle w:val="000000000000" w:firstRow="0" w:lastRow="0" w:firstColumn="0" w:lastColumn="0" w:oddVBand="0" w:evenVBand="0" w:oddHBand="0" w:evenHBand="0" w:firstRowFirstColumn="0" w:firstRowLastColumn="0" w:lastRowFirstColumn="0" w:lastRowLastColumn="0"/>
+            </w:pPr>
+          </w:p>
+        </w:tc>
+      </w:tr>
+    </w:tbl>
+    <w:p>
+      <w:pPr>
         <w:pStyle w:val="TuStyle-Title1"/>
         <w:numPr>
           <w:ilvl w:val="0"/>
@@ -7060,6 +7405,7 @@
         </w:numPr>
       </w:pPr>
       <w:r>
+        <w:lastRenderedPageBreak/>
         <w:t>Use case ghi nhận tình trạng đơn giao hàng</w:t>
       </w:r>
     </w:p>
@@ -7291,13 +7637,15 @@
               <w:pStyle w:val="TuStyle-Title1"/>
               <w:numPr>
                 <w:ilvl w:val="0"/>
-                <w:numId w:val="39"/>
+                <w:numId w:val="48"/>
               </w:numPr>
               <w:cnfStyle w:val="000000100000" w:firstRow="0" w:lastRow="0" w:firstColumn="0" w:lastColumn="0" w:oddVBand="0" w:evenVBand="0" w:oddHBand="1" w:evenHBand="0" w:firstRowFirstColumn="0" w:firstRowLastColumn="0" w:lastRowFirstColumn="0" w:lastRowLastColumn="0"/>
               <w:rPr>
                 <w:b w:val="0"/>
               </w:rPr>
             </w:pPr>
+            <w:bookmarkStart w:id="0" w:name="_GoBack"/>
+            <w:bookmarkEnd w:id="0"/>
             <w:r>
               <w:rPr>
                 <w:b w:val="0"/>
@@ -7371,44 +7719,13 @@
               <w:cnfStyle w:val="000000000000" w:firstRow="0" w:lastRow="0" w:firstColumn="0" w:lastColumn="0" w:oddVBand="0" w:evenVBand="0" w:oddHBand="0" w:evenHBand="0" w:firstRowFirstColumn="0" w:firstRowLastColumn="0" w:lastRowFirstColumn="0" w:lastRowLastColumn="0"/>
             </w:pPr>
             <w:r>
-              <w:t>Dòng 3: nếu giao hàng thành công thì bấm thành công, nếu giao hàng thất bại thì chọn thất bại và ghi rõ nguyên do.</w:t>
+              <w:t>+Dòng 3: nếu giao hàng thành công thì bấm thành công, nếu giao hàng thất bại thì chọn thất bại và ghi rõ nguyên do.</w:t>
             </w:r>
           </w:p>
         </w:tc>
       </w:tr>
     </w:tbl>
-    <w:p>
-      <w:pPr>
-        <w:pStyle w:val="SubTitle1"/>
-        <w:numPr>
-          <w:ilvl w:val="0"/>
-          <w:numId w:val="0"/>
-        </w:numPr>
-      </w:pPr>
-    </w:p>
-    <w:p>
-      <w:pPr>
-        <w:pStyle w:val="SubTitle1"/>
-        <w:numPr>
-          <w:ilvl w:val="0"/>
-          <w:numId w:val="0"/>
-        </w:numPr>
-      </w:pPr>
-    </w:p>
-    <w:p>
-      <w:pPr>
-        <w:pStyle w:val="TuNormal"/>
-        <w:numPr>
-          <w:ilvl w:val="0"/>
-          <w:numId w:val="0"/>
-        </w:numPr>
-        <w:spacing w:line="360" w:lineRule="auto"/>
-        <w:rPr>
-          <w:noProof/>
-          <w:lang w:val="vi-VN"/>
-        </w:rPr>
-      </w:pPr>
-    </w:p>
+    <w:p/>
     <w:sectPr>
       <w:pgSz w:w="12240" w:h="15840"/>
       <w:pgMar w:top="1440" w:right="1440" w:bottom="1440" w:left="1440" w:header="720" w:footer="720" w:gutter="0"/>
@@ -7422,7 +7739,7 @@
 </file>
 
 <file path=word/numbering.xml><?xml version="1.0" encoding="utf-8"?>
-<w:numbering xmlns:wpc="http://schemas.microsoft.com/office/word/2010/wordprocessingCanvas" xmlns:mc="http://schemas.openxmlformats.org/markup-compatibility/2006" xmlns:o="urn:schemas-microsoft-com:office:office" xmlns:r="http://schemas.openxmlformats.org/officeDocument/2006/relationships" xmlns:m="http://schemas.openxmlformats.org/officeDocument/2006/math" xmlns:v="urn:schemas-microsoft-com:vml" xmlns:wp14="http://schemas.microsoft.com/office/word/2010/wordprocessingDrawing" xmlns:wp="http://schemas.openxmlformats.org/drawingml/2006/wordprocessingDrawing" xmlns:w10="urn:schemas-microsoft-com:office:word" xmlns:w="http://schemas.openxmlformats.org/wordprocessingml/2006/main" xmlns:w14="http://schemas.microsoft.com/office/word/2010/wordml" xmlns:w15="http://schemas.microsoft.com/office/word/2012/wordml" xmlns:wpg="http://schemas.microsoft.com/office/word/2010/wordprocessingGroup" xmlns:wpi="http://schemas.microsoft.com/office/word/2010/wordprocessingInk" xmlns:wne="http://schemas.microsoft.com/office/word/2006/wordml" xmlns:wps="http://schemas.microsoft.com/office/word/2010/wordprocessingShape" mc:Ignorable="w14 w15 wp14">
+<w:numbering xmlns:wpc="http://schemas.microsoft.com/office/word/2010/wordprocessingCanvas" xmlns:cx="http://schemas.microsoft.com/office/drawing/2014/chartex" xmlns:cx1="http://schemas.microsoft.com/office/drawing/2015/9/8/chartex" xmlns:cx2="http://schemas.microsoft.com/office/drawing/2015/10/21/chartex" xmlns:cx3="http://schemas.microsoft.com/office/drawing/2016/5/9/chartex" xmlns:cx4="http://schemas.microsoft.com/office/drawing/2016/5/10/chartex" xmlns:cx5="http://schemas.microsoft.com/office/drawing/2016/5/11/chartex" xmlns:cx6="http://schemas.microsoft.com/office/drawing/2016/5/12/chartex" xmlns:cx7="http://schemas.microsoft.com/office/drawing/2016/5/13/chartex" xmlns:cx8="http://schemas.microsoft.com/office/drawing/2016/5/14/chartex" xmlns:mc="http://schemas.openxmlformats.org/markup-compatibility/2006" xmlns:aink="http://schemas.microsoft.com/office/drawing/2016/ink" xmlns:am3d="http://schemas.microsoft.com/office/drawing/2017/model3d" xmlns:o="urn:schemas-microsoft-com:office:office" xmlns:r="http://schemas.openxmlformats.org/officeDocument/2006/relationships" xmlns:m="http://schemas.openxmlformats.org/officeDocument/2006/math" xmlns:v="urn:schemas-microsoft-com:vml" xmlns:wp14="http://schemas.microsoft.com/office/word/2010/wordprocessingDrawing" xmlns:wp="http://schemas.openxmlformats.org/drawingml/2006/wordprocessingDrawing" xmlns:w10="urn:schemas-microsoft-com:office:word" xmlns:w="http://schemas.openxmlformats.org/wordprocessingml/2006/main" xmlns:w14="http://schemas.microsoft.com/office/word/2010/wordml" xmlns:w15="http://schemas.microsoft.com/office/word/2012/wordml" xmlns:w16cid="http://schemas.microsoft.com/office/word/2016/wordml/cid" xmlns:w16se="http://schemas.microsoft.com/office/word/2015/wordml/symex" xmlns:wpg="http://schemas.microsoft.com/office/word/2010/wordprocessingGroup" xmlns:wpi="http://schemas.microsoft.com/office/word/2010/wordprocessingInk" xmlns:wne="http://schemas.microsoft.com/office/word/2006/wordml" xmlns:wps="http://schemas.microsoft.com/office/word/2010/wordprocessingShape" mc:Ignorable="w14 w15 w16se w16cid wp14">
   <w:abstractNum w:abstractNumId="0" w15:restartNumberingAfterBreak="0">
     <w:nsid w:val="03A213BE"/>
     <w:multiLevelType w:val="hybridMultilevel"/>
@@ -7542,7 +7859,7 @@
     <w:lvl w:ilvl="0">
       <w:start w:val="1"/>
       <w:numFmt w:val="upperRoman"/>
-      <w:pStyle w:val="Heading1"/>
+      <w:pStyle w:val="u1"/>
       <w:lvlText w:val="Article %1."/>
       <w:lvlJc w:val="left"/>
       <w:pPr>
@@ -7552,7 +7869,7 @@
     <w:lvl w:ilvl="1">
       <w:start w:val="1"/>
       <w:numFmt w:val="decimalZero"/>
-      <w:pStyle w:val="Heading2"/>
+      <w:pStyle w:val="u2"/>
       <w:isLgl/>
       <w:lvlText w:val="Section %1.%2"/>
       <w:lvlJc w:val="left"/>
@@ -7563,7 +7880,7 @@
     <w:lvl w:ilvl="2">
       <w:start w:val="1"/>
       <w:numFmt w:val="lowerLetter"/>
-      <w:pStyle w:val="Heading3"/>
+      <w:pStyle w:val="u3"/>
       <w:lvlText w:val="(%3)"/>
       <w:lvlJc w:val="left"/>
       <w:pPr>
@@ -7573,7 +7890,7 @@
     <w:lvl w:ilvl="3">
       <w:start w:val="1"/>
       <w:numFmt w:val="lowerRoman"/>
-      <w:pStyle w:val="Heading4"/>
+      <w:pStyle w:val="u4"/>
       <w:lvlText w:val="(%4)"/>
       <w:lvlJc w:val="right"/>
       <w:pPr>
@@ -7583,7 +7900,7 @@
     <w:lvl w:ilvl="4">
       <w:start w:val="1"/>
       <w:numFmt w:val="decimal"/>
-      <w:pStyle w:val="Heading5"/>
+      <w:pStyle w:val="u5"/>
       <w:lvlText w:val="%5)"/>
       <w:lvlJc w:val="left"/>
       <w:pPr>
@@ -7593,7 +7910,7 @@
     <w:lvl w:ilvl="5">
       <w:start w:val="1"/>
       <w:numFmt w:val="lowerLetter"/>
-      <w:pStyle w:val="Heading6"/>
+      <w:pStyle w:val="u6"/>
       <w:lvlText w:val="%6)"/>
       <w:lvlJc w:val="left"/>
       <w:pPr>
@@ -7603,7 +7920,7 @@
     <w:lvl w:ilvl="6">
       <w:start w:val="1"/>
       <w:numFmt w:val="lowerRoman"/>
-      <w:pStyle w:val="Heading7"/>
+      <w:pStyle w:val="u7"/>
       <w:lvlText w:val="%7)"/>
       <w:lvlJc w:val="right"/>
       <w:pPr>
@@ -7613,7 +7930,7 @@
     <w:lvl w:ilvl="7">
       <w:start w:val="1"/>
       <w:numFmt w:val="lowerLetter"/>
-      <w:pStyle w:val="Heading8"/>
+      <w:pStyle w:val="u8"/>
       <w:lvlText w:val="%8."/>
       <w:lvlJc w:val="left"/>
       <w:pPr>
@@ -7623,7 +7940,7 @@
     <w:lvl w:ilvl="8">
       <w:start w:val="1"/>
       <w:numFmt w:val="lowerRoman"/>
-      <w:pStyle w:val="Heading9"/>
+      <w:pStyle w:val="u9"/>
       <w:lvlText w:val="%9."/>
       <w:lvlJc w:val="right"/>
       <w:pPr>
@@ -10213,11 +10530,281 @@
       <w:startOverride w:val="1"/>
     </w:lvlOverride>
   </w:num>
+  <w:num w:numId="40">
+    <w:abstractNumId w:val="6"/>
+    <w:lvlOverride w:ilvl="0">
+      <w:startOverride w:val="1"/>
+    </w:lvlOverride>
+    <w:lvlOverride w:ilvl="1">
+      <w:startOverride w:val="1"/>
+    </w:lvlOverride>
+    <w:lvlOverride w:ilvl="2">
+      <w:startOverride w:val="1"/>
+    </w:lvlOverride>
+    <w:lvlOverride w:ilvl="3">
+      <w:startOverride w:val="1"/>
+    </w:lvlOverride>
+    <w:lvlOverride w:ilvl="4">
+      <w:startOverride w:val="1"/>
+    </w:lvlOverride>
+    <w:lvlOverride w:ilvl="5">
+      <w:startOverride w:val="1"/>
+    </w:lvlOverride>
+    <w:lvlOverride w:ilvl="6">
+      <w:startOverride w:val="1"/>
+    </w:lvlOverride>
+    <w:lvlOverride w:ilvl="7">
+      <w:startOverride w:val="1"/>
+    </w:lvlOverride>
+    <w:lvlOverride w:ilvl="8">
+      <w:startOverride w:val="1"/>
+    </w:lvlOverride>
+  </w:num>
+  <w:num w:numId="41">
+    <w:abstractNumId w:val="6"/>
+    <w:lvlOverride w:ilvl="0">
+      <w:startOverride w:val="1"/>
+    </w:lvlOverride>
+    <w:lvlOverride w:ilvl="1">
+      <w:startOverride w:val="1"/>
+    </w:lvlOverride>
+    <w:lvlOverride w:ilvl="2">
+      <w:startOverride w:val="1"/>
+    </w:lvlOverride>
+    <w:lvlOverride w:ilvl="3">
+      <w:startOverride w:val="1"/>
+    </w:lvlOverride>
+    <w:lvlOverride w:ilvl="4">
+      <w:startOverride w:val="1"/>
+    </w:lvlOverride>
+    <w:lvlOverride w:ilvl="5">
+      <w:startOverride w:val="1"/>
+    </w:lvlOverride>
+    <w:lvlOverride w:ilvl="6">
+      <w:startOverride w:val="1"/>
+    </w:lvlOverride>
+    <w:lvlOverride w:ilvl="7">
+      <w:startOverride w:val="1"/>
+    </w:lvlOverride>
+    <w:lvlOverride w:ilvl="8">
+      <w:startOverride w:val="1"/>
+    </w:lvlOverride>
+  </w:num>
+  <w:num w:numId="42">
+    <w:abstractNumId w:val="6"/>
+    <w:lvlOverride w:ilvl="0">
+      <w:startOverride w:val="1"/>
+    </w:lvlOverride>
+    <w:lvlOverride w:ilvl="1">
+      <w:startOverride w:val="1"/>
+    </w:lvlOverride>
+    <w:lvlOverride w:ilvl="2">
+      <w:startOverride w:val="1"/>
+    </w:lvlOverride>
+    <w:lvlOverride w:ilvl="3">
+      <w:startOverride w:val="1"/>
+    </w:lvlOverride>
+    <w:lvlOverride w:ilvl="4">
+      <w:startOverride w:val="1"/>
+    </w:lvlOverride>
+    <w:lvlOverride w:ilvl="5">
+      <w:startOverride w:val="1"/>
+    </w:lvlOverride>
+    <w:lvlOverride w:ilvl="6">
+      <w:startOverride w:val="1"/>
+    </w:lvlOverride>
+    <w:lvlOverride w:ilvl="7">
+      <w:startOverride w:val="1"/>
+    </w:lvlOverride>
+    <w:lvlOverride w:ilvl="8">
+      <w:startOverride w:val="1"/>
+    </w:lvlOverride>
+  </w:num>
+  <w:num w:numId="43">
+    <w:abstractNumId w:val="6"/>
+    <w:lvlOverride w:ilvl="0">
+      <w:startOverride w:val="1"/>
+    </w:lvlOverride>
+    <w:lvlOverride w:ilvl="1">
+      <w:startOverride w:val="1"/>
+    </w:lvlOverride>
+    <w:lvlOverride w:ilvl="2">
+      <w:startOverride w:val="1"/>
+    </w:lvlOverride>
+    <w:lvlOverride w:ilvl="3">
+      <w:startOverride w:val="1"/>
+    </w:lvlOverride>
+    <w:lvlOverride w:ilvl="4">
+      <w:startOverride w:val="1"/>
+    </w:lvlOverride>
+    <w:lvlOverride w:ilvl="5">
+      <w:startOverride w:val="1"/>
+    </w:lvlOverride>
+    <w:lvlOverride w:ilvl="6">
+      <w:startOverride w:val="1"/>
+    </w:lvlOverride>
+    <w:lvlOverride w:ilvl="7">
+      <w:startOverride w:val="1"/>
+    </w:lvlOverride>
+    <w:lvlOverride w:ilvl="8">
+      <w:startOverride w:val="1"/>
+    </w:lvlOverride>
+  </w:num>
+  <w:num w:numId="44">
+    <w:abstractNumId w:val="6"/>
+    <w:lvlOverride w:ilvl="0">
+      <w:startOverride w:val="1"/>
+    </w:lvlOverride>
+    <w:lvlOverride w:ilvl="1">
+      <w:startOverride w:val="1"/>
+    </w:lvlOverride>
+    <w:lvlOverride w:ilvl="2">
+      <w:startOverride w:val="1"/>
+    </w:lvlOverride>
+    <w:lvlOverride w:ilvl="3">
+      <w:startOverride w:val="1"/>
+    </w:lvlOverride>
+    <w:lvlOverride w:ilvl="4">
+      <w:startOverride w:val="1"/>
+    </w:lvlOverride>
+    <w:lvlOverride w:ilvl="5">
+      <w:startOverride w:val="1"/>
+    </w:lvlOverride>
+    <w:lvlOverride w:ilvl="6">
+      <w:startOverride w:val="1"/>
+    </w:lvlOverride>
+    <w:lvlOverride w:ilvl="7">
+      <w:startOverride w:val="1"/>
+    </w:lvlOverride>
+    <w:lvlOverride w:ilvl="8">
+      <w:startOverride w:val="1"/>
+    </w:lvlOverride>
+  </w:num>
+  <w:num w:numId="45">
+    <w:abstractNumId w:val="6"/>
+    <w:lvlOverride w:ilvl="0">
+      <w:startOverride w:val="1"/>
+    </w:lvlOverride>
+    <w:lvlOverride w:ilvl="1">
+      <w:startOverride w:val="1"/>
+    </w:lvlOverride>
+    <w:lvlOverride w:ilvl="2">
+      <w:startOverride w:val="1"/>
+    </w:lvlOverride>
+    <w:lvlOverride w:ilvl="3">
+      <w:startOverride w:val="1"/>
+    </w:lvlOverride>
+    <w:lvlOverride w:ilvl="4">
+      <w:startOverride w:val="1"/>
+    </w:lvlOverride>
+    <w:lvlOverride w:ilvl="5">
+      <w:startOverride w:val="1"/>
+    </w:lvlOverride>
+    <w:lvlOverride w:ilvl="6">
+      <w:startOverride w:val="1"/>
+    </w:lvlOverride>
+    <w:lvlOverride w:ilvl="7">
+      <w:startOverride w:val="1"/>
+    </w:lvlOverride>
+    <w:lvlOverride w:ilvl="8">
+      <w:startOverride w:val="1"/>
+    </w:lvlOverride>
+  </w:num>
+  <w:num w:numId="46">
+    <w:abstractNumId w:val="6"/>
+    <w:lvlOverride w:ilvl="0">
+      <w:startOverride w:val="1"/>
+    </w:lvlOverride>
+    <w:lvlOverride w:ilvl="1">
+      <w:startOverride w:val="1"/>
+    </w:lvlOverride>
+    <w:lvlOverride w:ilvl="2">
+      <w:startOverride w:val="1"/>
+    </w:lvlOverride>
+    <w:lvlOverride w:ilvl="3">
+      <w:startOverride w:val="1"/>
+    </w:lvlOverride>
+    <w:lvlOverride w:ilvl="4">
+      <w:startOverride w:val="1"/>
+    </w:lvlOverride>
+    <w:lvlOverride w:ilvl="5">
+      <w:startOverride w:val="1"/>
+    </w:lvlOverride>
+    <w:lvlOverride w:ilvl="6">
+      <w:startOverride w:val="1"/>
+    </w:lvlOverride>
+    <w:lvlOverride w:ilvl="7">
+      <w:startOverride w:val="1"/>
+    </w:lvlOverride>
+    <w:lvlOverride w:ilvl="8">
+      <w:startOverride w:val="1"/>
+    </w:lvlOverride>
+  </w:num>
+  <w:num w:numId="47">
+    <w:abstractNumId w:val="6"/>
+    <w:lvlOverride w:ilvl="0">
+      <w:startOverride w:val="1"/>
+    </w:lvlOverride>
+    <w:lvlOverride w:ilvl="1">
+      <w:startOverride w:val="1"/>
+    </w:lvlOverride>
+    <w:lvlOverride w:ilvl="2">
+      <w:startOverride w:val="1"/>
+    </w:lvlOverride>
+    <w:lvlOverride w:ilvl="3">
+      <w:startOverride w:val="1"/>
+    </w:lvlOverride>
+    <w:lvlOverride w:ilvl="4">
+      <w:startOverride w:val="1"/>
+    </w:lvlOverride>
+    <w:lvlOverride w:ilvl="5">
+      <w:startOverride w:val="1"/>
+    </w:lvlOverride>
+    <w:lvlOverride w:ilvl="6">
+      <w:startOverride w:val="1"/>
+    </w:lvlOverride>
+    <w:lvlOverride w:ilvl="7">
+      <w:startOverride w:val="1"/>
+    </w:lvlOverride>
+    <w:lvlOverride w:ilvl="8">
+      <w:startOverride w:val="1"/>
+    </w:lvlOverride>
+  </w:num>
+  <w:num w:numId="48">
+    <w:abstractNumId w:val="6"/>
+    <w:lvlOverride w:ilvl="0">
+      <w:startOverride w:val="1"/>
+    </w:lvlOverride>
+    <w:lvlOverride w:ilvl="1">
+      <w:startOverride w:val="1"/>
+    </w:lvlOverride>
+    <w:lvlOverride w:ilvl="2">
+      <w:startOverride w:val="1"/>
+    </w:lvlOverride>
+    <w:lvlOverride w:ilvl="3">
+      <w:startOverride w:val="1"/>
+    </w:lvlOverride>
+    <w:lvlOverride w:ilvl="4">
+      <w:startOverride w:val="1"/>
+    </w:lvlOverride>
+    <w:lvlOverride w:ilvl="5">
+      <w:startOverride w:val="1"/>
+    </w:lvlOverride>
+    <w:lvlOverride w:ilvl="6">
+      <w:startOverride w:val="1"/>
+    </w:lvlOverride>
+    <w:lvlOverride w:ilvl="7">
+      <w:startOverride w:val="1"/>
+    </w:lvlOverride>
+    <w:lvlOverride w:ilvl="8">
+      <w:startOverride w:val="1"/>
+    </w:lvlOverride>
+  </w:num>
 </w:numbering>
 </file>
 
 <file path=word/styles.xml><?xml version="1.0" encoding="utf-8"?>
-<w:styles xmlns:mc="http://schemas.openxmlformats.org/markup-compatibility/2006" xmlns:r="http://schemas.openxmlformats.org/officeDocument/2006/relationships" xmlns:w="http://schemas.openxmlformats.org/wordprocessingml/2006/main" xmlns:w14="http://schemas.microsoft.com/office/word/2010/wordml" xmlns:w15="http://schemas.microsoft.com/office/word/2012/wordml" mc:Ignorable="w14 w15">
+<w:styles xmlns:mc="http://schemas.openxmlformats.org/markup-compatibility/2006" xmlns:r="http://schemas.openxmlformats.org/officeDocument/2006/relationships" xmlns:w="http://schemas.openxmlformats.org/wordprocessingml/2006/main" xmlns:w14="http://schemas.microsoft.com/office/word/2010/wordml" xmlns:w15="http://schemas.microsoft.com/office/word/2012/wordml" xmlns:w16cid="http://schemas.microsoft.com/office/word/2016/wordml/cid" xmlns:w16se="http://schemas.microsoft.com/office/word/2015/wordml/symex" mc:Ignorable="w14 w15 w16se w16cid">
   <w:docDefaults>
     <w:rPrDefault>
       <w:rPr>
@@ -10234,7 +10821,7 @@
       </w:pPr>
     </w:pPrDefault>
   </w:docDefaults>
-  <w:latentStyles w:defLockedState="0" w:defUIPriority="99" w:defSemiHidden="0" w:defUnhideWhenUsed="0" w:defQFormat="0" w:count="371">
+  <w:latentStyles w:defLockedState="0" w:defUIPriority="99" w:defSemiHidden="0" w:defUnhideWhenUsed="0" w:defQFormat="0" w:count="375">
     <w:lsdException w:name="Normal" w:uiPriority="0" w:qFormat="1"/>
     <w:lsdException w:name="heading 1" w:uiPriority="9" w:qFormat="1"/>
     <w:lsdException w:name="heading 2" w:semiHidden="1" w:uiPriority="9" w:unhideWhenUsed="1" w:qFormat="1"/>
@@ -10340,7 +10927,6 @@
     <w:lsdException w:name="HTML Sample" w:semiHidden="1" w:unhideWhenUsed="1"/>
     <w:lsdException w:name="HTML Typewriter" w:semiHidden="1" w:unhideWhenUsed="1"/>
     <w:lsdException w:name="HTML Variable" w:semiHidden="1" w:unhideWhenUsed="1"/>
-    <w:lsdException w:name="Normal Table" w:semiHidden="1" w:unhideWhenUsed="1"/>
     <w:lsdException w:name="annotation subject" w:semiHidden="1" w:unhideWhenUsed="1"/>
     <w:lsdException w:name="No List" w:semiHidden="1" w:unhideWhenUsed="1"/>
     <w:lsdException w:name="Outline List 1" w:semiHidden="1" w:unhideWhenUsed="1"/>
@@ -10384,10 +10970,8 @@
     <w:lsdException w:name="Table Elegant" w:semiHidden="1" w:unhideWhenUsed="1"/>
     <w:lsdException w:name="Table Professional" w:semiHidden="1" w:unhideWhenUsed="1"/>
     <w:lsdException w:name="Table Subtle 1" w:semiHidden="1" w:unhideWhenUsed="1"/>
-    <w:lsdException w:name="Table Subtle 2" w:semiHidden="1" w:unhideWhenUsed="1"/>
     <w:lsdException w:name="Table Web 1" w:semiHidden="1" w:unhideWhenUsed="1"/>
     <w:lsdException w:name="Table Web 2" w:semiHidden="1" w:unhideWhenUsed="1"/>
-    <w:lsdException w:name="Table Web 3" w:semiHidden="1" w:unhideWhenUsed="1"/>
     <w:lsdException w:name="Balloon Text" w:semiHidden="1" w:unhideWhenUsed="1"/>
     <w:lsdException w:name="Table Grid" w:uiPriority="59"/>
     <w:lsdException w:name="Table Theme" w:semiHidden="1" w:unhideWhenUsed="1"/>
@@ -10606,16 +11190,20 @@
     <w:lsdException w:name="List Table 5 Dark Accent 6" w:uiPriority="50"/>
     <w:lsdException w:name="List Table 6 Colorful Accent 6" w:uiPriority="51"/>
     <w:lsdException w:name="List Table 7 Colorful Accent 6" w:uiPriority="52"/>
+    <w:lsdException w:name="Mention" w:semiHidden="1" w:unhideWhenUsed="1"/>
+    <w:lsdException w:name="Smart Hyperlink" w:semiHidden="1" w:unhideWhenUsed="1"/>
+    <w:lsdException w:name="Hashtag" w:semiHidden="1" w:unhideWhenUsed="1"/>
+    <w:lsdException w:name="Unresolved Mention" w:semiHidden="1" w:unhideWhenUsed="1"/>
   </w:latentStyles>
-  <w:style w:type="paragraph" w:default="1" w:styleId="Normal">
+  <w:style w:type="paragraph" w:default="1" w:styleId="Binhthng">
     <w:name w:val="Normal"/>
     <w:qFormat/>
   </w:style>
-  <w:style w:type="paragraph" w:styleId="Heading1">
+  <w:style w:type="paragraph" w:styleId="u1">
     <w:name w:val="heading 1"/>
-    <w:basedOn w:val="Normal"/>
-    <w:next w:val="Normal"/>
-    <w:link w:val="Heading1Char"/>
+    <w:basedOn w:val="Binhthng"/>
+    <w:next w:val="Binhthng"/>
+    <w:link w:val="u1Char"/>
     <w:uiPriority w:val="9"/>
     <w:qFormat/>
     <w:rsid w:val="00A854C4"/>
@@ -10637,11 +11225,11 @@
       <w:szCs w:val="28"/>
     </w:rPr>
   </w:style>
-  <w:style w:type="paragraph" w:styleId="Heading2">
+  <w:style w:type="paragraph" w:styleId="u2">
     <w:name w:val="heading 2"/>
-    <w:basedOn w:val="Normal"/>
-    <w:next w:val="Normal"/>
-    <w:link w:val="Heading2Char"/>
+    <w:basedOn w:val="Binhthng"/>
+    <w:next w:val="Binhthng"/>
+    <w:link w:val="u2Char"/>
     <w:uiPriority w:val="9"/>
     <w:unhideWhenUsed/>
     <w:qFormat/>
@@ -10665,11 +11253,11 @@
       <w:szCs w:val="26"/>
     </w:rPr>
   </w:style>
-  <w:style w:type="paragraph" w:styleId="Heading3">
+  <w:style w:type="paragraph" w:styleId="u3">
     <w:name w:val="heading 3"/>
-    <w:basedOn w:val="Normal"/>
-    <w:next w:val="Normal"/>
-    <w:link w:val="Heading3Char"/>
+    <w:basedOn w:val="Binhthng"/>
+    <w:next w:val="Binhthng"/>
+    <w:link w:val="u3Char"/>
     <w:uiPriority w:val="9"/>
     <w:semiHidden/>
     <w:unhideWhenUsed/>
@@ -10692,11 +11280,11 @@
       <w:color w:val="4F81BD" w:themeColor="accent1"/>
     </w:rPr>
   </w:style>
-  <w:style w:type="paragraph" w:styleId="Heading4">
+  <w:style w:type="paragraph" w:styleId="u4">
     <w:name w:val="heading 4"/>
-    <w:basedOn w:val="Normal"/>
-    <w:next w:val="Normal"/>
-    <w:link w:val="Heading4Char"/>
+    <w:basedOn w:val="Binhthng"/>
+    <w:next w:val="Binhthng"/>
+    <w:link w:val="u4Char"/>
     <w:uiPriority w:val="9"/>
     <w:semiHidden/>
     <w:unhideWhenUsed/>
@@ -10721,11 +11309,11 @@
       <w:color w:val="4F81BD" w:themeColor="accent1"/>
     </w:rPr>
   </w:style>
-  <w:style w:type="paragraph" w:styleId="Heading5">
+  <w:style w:type="paragraph" w:styleId="u5">
     <w:name w:val="heading 5"/>
-    <w:basedOn w:val="Normal"/>
-    <w:next w:val="Normal"/>
-    <w:link w:val="Heading5Char"/>
+    <w:basedOn w:val="Binhthng"/>
+    <w:next w:val="Binhthng"/>
+    <w:link w:val="u5Char"/>
     <w:uiPriority w:val="9"/>
     <w:semiHidden/>
     <w:unhideWhenUsed/>
@@ -10746,11 +11334,11 @@
       <w:color w:val="243F60" w:themeColor="accent1" w:themeShade="7F"/>
     </w:rPr>
   </w:style>
-  <w:style w:type="paragraph" w:styleId="Heading6">
+  <w:style w:type="paragraph" w:styleId="u6">
     <w:name w:val="heading 6"/>
-    <w:basedOn w:val="Normal"/>
-    <w:next w:val="Normal"/>
-    <w:link w:val="Heading6Char"/>
+    <w:basedOn w:val="Binhthng"/>
+    <w:next w:val="Binhthng"/>
+    <w:link w:val="u6Char"/>
     <w:uiPriority w:val="9"/>
     <w:semiHidden/>
     <w:unhideWhenUsed/>
@@ -10773,11 +11361,11 @@
       <w:color w:val="243F60" w:themeColor="accent1" w:themeShade="7F"/>
     </w:rPr>
   </w:style>
-  <w:style w:type="paragraph" w:styleId="Heading7">
+  <w:style w:type="paragraph" w:styleId="u7">
     <w:name w:val="heading 7"/>
-    <w:basedOn w:val="Normal"/>
-    <w:next w:val="Normal"/>
-    <w:link w:val="Heading7Char"/>
+    <w:basedOn w:val="Binhthng"/>
+    <w:next w:val="Binhthng"/>
+    <w:link w:val="u7Char"/>
     <w:uiPriority w:val="9"/>
     <w:semiHidden/>
     <w:unhideWhenUsed/>
@@ -10800,11 +11388,11 @@
       <w:color w:val="404040" w:themeColor="text1" w:themeTint="BF"/>
     </w:rPr>
   </w:style>
-  <w:style w:type="paragraph" w:styleId="Heading8">
+  <w:style w:type="paragraph" w:styleId="u8">
     <w:name w:val="heading 8"/>
-    <w:basedOn w:val="Normal"/>
-    <w:next w:val="Normal"/>
-    <w:link w:val="Heading8Char"/>
+    <w:basedOn w:val="Binhthng"/>
+    <w:next w:val="Binhthng"/>
+    <w:link w:val="u8Char"/>
     <w:uiPriority w:val="9"/>
     <w:semiHidden/>
     <w:unhideWhenUsed/>
@@ -10827,11 +11415,11 @@
       <w:szCs w:val="20"/>
     </w:rPr>
   </w:style>
-  <w:style w:type="paragraph" w:styleId="Heading9">
+  <w:style w:type="paragraph" w:styleId="u9">
     <w:name w:val="heading 9"/>
-    <w:basedOn w:val="Normal"/>
-    <w:next w:val="Normal"/>
-    <w:link w:val="Heading9Char"/>
+    <w:basedOn w:val="Binhthng"/>
+    <w:next w:val="Binhthng"/>
+    <w:link w:val="u9Char"/>
     <w:uiPriority w:val="9"/>
     <w:semiHidden/>
     <w:unhideWhenUsed/>
@@ -10856,13 +11444,13 @@
       <w:szCs w:val="20"/>
     </w:rPr>
   </w:style>
-  <w:style w:type="character" w:default="1" w:styleId="DefaultParagraphFont">
+  <w:style w:type="character" w:default="1" w:styleId="Phngmcinhcuaoanvn">
     <w:name w:val="Default Paragraph Font"/>
     <w:uiPriority w:val="1"/>
     <w:semiHidden/>
     <w:unhideWhenUsed/>
   </w:style>
-  <w:style w:type="table" w:default="1" w:styleId="TableNormal">
+  <w:style w:type="table" w:default="1" w:styleId="BangThngthng">
     <w:name w:val="Normal Table"/>
     <w:uiPriority w:val="99"/>
     <w:semiHidden/>
@@ -10877,17 +11465,17 @@
       </w:tblCellMar>
     </w:tblPr>
   </w:style>
-  <w:style w:type="numbering" w:default="1" w:styleId="NoList">
+  <w:style w:type="numbering" w:default="1" w:styleId="Khngco">
     <w:name w:val="No List"/>
     <w:uiPriority w:val="99"/>
     <w:semiHidden/>
     <w:unhideWhenUsed/>
   </w:style>
-  <w:style w:type="paragraph" w:styleId="Title">
+  <w:style w:type="paragraph" w:styleId="Tiu">
     <w:name w:val="Title"/>
-    <w:basedOn w:val="Normal"/>
-    <w:next w:val="Normal"/>
-    <w:link w:val="TitleChar"/>
+    <w:basedOn w:val="Binhthng"/>
+    <w:next w:val="Binhthng"/>
+    <w:link w:val="TiuChar"/>
     <w:uiPriority w:val="10"/>
     <w:qFormat/>
     <w:rsid w:val="00AF7766"/>
@@ -10908,10 +11496,10 @@
       <w:lang w:eastAsia="ja-JP"/>
     </w:rPr>
   </w:style>
-  <w:style w:type="character" w:customStyle="1" w:styleId="TitleChar">
-    <w:name w:val="Title Char"/>
-    <w:basedOn w:val="DefaultParagraphFont"/>
-    <w:link w:val="Title"/>
+  <w:style w:type="character" w:customStyle="1" w:styleId="TiuChar">
+    <w:name w:val="Tiêu đề Char"/>
+    <w:basedOn w:val="Phngmcinhcuaoanvn"/>
+    <w:link w:val="Tiu"/>
     <w:uiPriority w:val="10"/>
     <w:rsid w:val="00AF7766"/>
     <w:rPr>
@@ -10924,11 +11512,11 @@
       <w:lang w:eastAsia="ja-JP"/>
     </w:rPr>
   </w:style>
-  <w:style w:type="paragraph" w:styleId="Subtitle">
+  <w:style w:type="paragraph" w:styleId="Tiuphu">
     <w:name w:val="Subtitle"/>
-    <w:basedOn w:val="Normal"/>
-    <w:next w:val="Normal"/>
-    <w:link w:val="SubtitleChar"/>
+    <w:basedOn w:val="Binhthng"/>
+    <w:next w:val="Binhthng"/>
+    <w:link w:val="TiuphuChar"/>
     <w:uiPriority w:val="11"/>
     <w:qFormat/>
     <w:rsid w:val="00AF7766"/>
@@ -10949,10 +11537,10 @@
       <w:lang w:eastAsia="ja-JP"/>
     </w:rPr>
   </w:style>
-  <w:style w:type="character" w:customStyle="1" w:styleId="SubtitleChar">
-    <w:name w:val="Subtitle Char"/>
-    <w:basedOn w:val="DefaultParagraphFont"/>
-    <w:link w:val="Subtitle"/>
+  <w:style w:type="character" w:customStyle="1" w:styleId="TiuphuChar">
+    <w:name w:val="Tiêu đề phụ Char"/>
+    <w:basedOn w:val="Phngmcinhcuaoanvn"/>
+    <w:link w:val="Tiuphu"/>
     <w:uiPriority w:val="11"/>
     <w:rsid w:val="00AF7766"/>
     <w:rPr>
@@ -10966,10 +11554,10 @@
       <w:lang w:eastAsia="ja-JP"/>
     </w:rPr>
   </w:style>
-  <w:style w:type="paragraph" w:styleId="BalloonText">
+  <w:style w:type="paragraph" w:styleId="Bongchuthich">
     <w:name w:val="Balloon Text"/>
-    <w:basedOn w:val="Normal"/>
-    <w:link w:val="BalloonTextChar"/>
+    <w:basedOn w:val="Binhthng"/>
+    <w:link w:val="BongchuthichChar"/>
     <w:uiPriority w:val="99"/>
     <w:semiHidden/>
     <w:unhideWhenUsed/>
@@ -10983,10 +11571,10 @@
       <w:szCs w:val="16"/>
     </w:rPr>
   </w:style>
-  <w:style w:type="character" w:customStyle="1" w:styleId="BalloonTextChar">
-    <w:name w:val="Balloon Text Char"/>
-    <w:basedOn w:val="DefaultParagraphFont"/>
-    <w:link w:val="BalloonText"/>
+  <w:style w:type="character" w:customStyle="1" w:styleId="BongchuthichChar">
+    <w:name w:val="Bóng chú thích Char"/>
+    <w:basedOn w:val="Phngmcinhcuaoanvn"/>
+    <w:link w:val="Bongchuthich"/>
     <w:uiPriority w:val="99"/>
     <w:semiHidden/>
     <w:rsid w:val="00AF7766"/>
@@ -10996,9 +11584,9 @@
       <w:szCs w:val="16"/>
     </w:rPr>
   </w:style>
-  <w:style w:type="paragraph" w:styleId="NoSpacing">
+  <w:style w:type="paragraph" w:styleId="KhngDncch">
     <w:name w:val="No Spacing"/>
-    <w:link w:val="NoSpacingChar"/>
+    <w:link w:val="KhngDncchChar"/>
     <w:uiPriority w:val="1"/>
     <w:qFormat/>
     <w:rsid w:val="00990E65"/>
@@ -11010,10 +11598,10 @@
       <w:lang w:eastAsia="ja-JP"/>
     </w:rPr>
   </w:style>
-  <w:style w:type="character" w:customStyle="1" w:styleId="NoSpacingChar">
-    <w:name w:val="No Spacing Char"/>
-    <w:basedOn w:val="DefaultParagraphFont"/>
-    <w:link w:val="NoSpacing"/>
+  <w:style w:type="character" w:customStyle="1" w:styleId="KhngDncchChar">
+    <w:name w:val="Không Dãn cách Char"/>
+    <w:basedOn w:val="Phngmcinhcuaoanvn"/>
+    <w:link w:val="KhngDncch"/>
     <w:uiPriority w:val="1"/>
     <w:rsid w:val="00990E65"/>
     <w:rPr>
@@ -11021,10 +11609,10 @@
       <w:lang w:eastAsia="ja-JP"/>
     </w:rPr>
   </w:style>
-  <w:style w:type="paragraph" w:styleId="ListParagraph">
+  <w:style w:type="paragraph" w:styleId="oancuaDanhsach">
     <w:name w:val="List Paragraph"/>
-    <w:basedOn w:val="Normal"/>
-    <w:link w:val="ListParagraphChar"/>
+    <w:basedOn w:val="Binhthng"/>
+    <w:link w:val="oancuaDanhsachChar"/>
     <w:uiPriority w:val="34"/>
     <w:qFormat/>
     <w:rsid w:val="00990E65"/>
@@ -11035,7 +11623,7 @@
   </w:style>
   <w:style w:type="paragraph" w:customStyle="1" w:styleId="Title1">
     <w:name w:val="Title 1"/>
-    <w:basedOn w:val="ListParagraph"/>
+    <w:basedOn w:val="oancuaDanhsach"/>
     <w:link w:val="Title1Char"/>
     <w:autoRedefine/>
     <w:rsid w:val="008F333B"/>
@@ -11054,7 +11642,7 @@
   </w:style>
   <w:style w:type="paragraph" w:customStyle="1" w:styleId="Paragrap">
     <w:name w:val="Paragrap"/>
-    <w:basedOn w:val="Normal"/>
+    <w:basedOn w:val="Binhthng"/>
     <w:link w:val="ParagrapChar"/>
     <w:qFormat/>
     <w:rsid w:val="00990E65"/>
@@ -11069,16 +11657,16 @@
       <w:szCs w:val="26"/>
     </w:rPr>
   </w:style>
-  <w:style w:type="character" w:customStyle="1" w:styleId="ListParagraphChar">
-    <w:name w:val="List Paragraph Char"/>
-    <w:basedOn w:val="DefaultParagraphFont"/>
-    <w:link w:val="ListParagraph"/>
+  <w:style w:type="character" w:customStyle="1" w:styleId="oancuaDanhsachChar">
+    <w:name w:val="Đoạn của Danh sách Char"/>
+    <w:basedOn w:val="Phngmcinhcuaoanvn"/>
+    <w:link w:val="oancuaDanhsach"/>
     <w:uiPriority w:val="34"/>
     <w:rsid w:val="00990E65"/>
   </w:style>
   <w:style w:type="character" w:customStyle="1" w:styleId="Title1Char">
     <w:name w:val="Title 1 Char"/>
-    <w:basedOn w:val="ListParagraphChar"/>
+    <w:basedOn w:val="oancuaDanhsachChar"/>
     <w:link w:val="Title1"/>
     <w:rsid w:val="008F333B"/>
     <w:rPr>
@@ -11089,9 +11677,9 @@
       <w:szCs w:val="28"/>
     </w:rPr>
   </w:style>
-  <w:style w:type="table" w:styleId="TableGrid">
+  <w:style w:type="table" w:styleId="LiBang">
     <w:name w:val="Table Grid"/>
-    <w:basedOn w:val="TableNormal"/>
+    <w:basedOn w:val="BangThngthng"/>
     <w:uiPriority w:val="59"/>
     <w:rsid w:val="003141E2"/>
     <w:pPr>
@@ -11110,7 +11698,7 @@
   </w:style>
   <w:style w:type="character" w:customStyle="1" w:styleId="ParagrapChar">
     <w:name w:val="Paragrap Char"/>
-    <w:basedOn w:val="DefaultParagraphFont"/>
+    <w:basedOn w:val="Phngmcinhcuaoanvn"/>
     <w:link w:val="Paragrap"/>
     <w:rsid w:val="00990E65"/>
     <w:rPr>
@@ -11182,10 +11770,10 @@
       <w:szCs w:val="24"/>
     </w:rPr>
   </w:style>
-  <w:style w:type="character" w:customStyle="1" w:styleId="Heading1Char">
-    <w:name w:val="Heading 1 Char"/>
-    <w:basedOn w:val="DefaultParagraphFont"/>
-    <w:link w:val="Heading1"/>
+  <w:style w:type="character" w:customStyle="1" w:styleId="u1Char">
+    <w:name w:val="Đầu đề 1 Char"/>
+    <w:basedOn w:val="Phngmcinhcuaoanvn"/>
+    <w:link w:val="u1"/>
     <w:uiPriority w:val="9"/>
     <w:rsid w:val="00A854C4"/>
     <w:rPr>
@@ -11208,10 +11796,10 @@
       <w:szCs w:val="26"/>
     </w:rPr>
   </w:style>
-  <w:style w:type="character" w:customStyle="1" w:styleId="Heading2Char">
-    <w:name w:val="Heading 2 Char"/>
-    <w:basedOn w:val="DefaultParagraphFont"/>
-    <w:link w:val="Heading2"/>
+  <w:style w:type="character" w:customStyle="1" w:styleId="u2Char">
+    <w:name w:val="Đầu đề 2 Char"/>
+    <w:basedOn w:val="Phngmcinhcuaoanvn"/>
+    <w:link w:val="u2"/>
     <w:uiPriority w:val="9"/>
     <w:rsid w:val="00715417"/>
     <w:rPr>
@@ -11223,10 +11811,10 @@
       <w:szCs w:val="26"/>
     </w:rPr>
   </w:style>
-  <w:style w:type="character" w:customStyle="1" w:styleId="Heading3Char">
-    <w:name w:val="Heading 3 Char"/>
-    <w:basedOn w:val="DefaultParagraphFont"/>
-    <w:link w:val="Heading3"/>
+  <w:style w:type="character" w:customStyle="1" w:styleId="u3Char">
+    <w:name w:val="Đầu đề 3 Char"/>
+    <w:basedOn w:val="Phngmcinhcuaoanvn"/>
+    <w:link w:val="u3"/>
     <w:uiPriority w:val="9"/>
     <w:semiHidden/>
     <w:rsid w:val="00715417"/>
@@ -11237,10 +11825,10 @@
       <w:color w:val="4F81BD" w:themeColor="accent1"/>
     </w:rPr>
   </w:style>
-  <w:style w:type="character" w:customStyle="1" w:styleId="Heading4Char">
-    <w:name w:val="Heading 4 Char"/>
-    <w:basedOn w:val="DefaultParagraphFont"/>
-    <w:link w:val="Heading4"/>
+  <w:style w:type="character" w:customStyle="1" w:styleId="u4Char">
+    <w:name w:val="Đầu đề 4 Char"/>
+    <w:basedOn w:val="Phngmcinhcuaoanvn"/>
+    <w:link w:val="u4"/>
     <w:uiPriority w:val="9"/>
     <w:semiHidden/>
     <w:rsid w:val="00715417"/>
@@ -11253,10 +11841,10 @@
       <w:color w:val="4F81BD" w:themeColor="accent1"/>
     </w:rPr>
   </w:style>
-  <w:style w:type="character" w:customStyle="1" w:styleId="Heading5Char">
-    <w:name w:val="Heading 5 Char"/>
-    <w:basedOn w:val="DefaultParagraphFont"/>
-    <w:link w:val="Heading5"/>
+  <w:style w:type="character" w:customStyle="1" w:styleId="u5Char">
+    <w:name w:val="Đầu đề 5 Char"/>
+    <w:basedOn w:val="Phngmcinhcuaoanvn"/>
+    <w:link w:val="u5"/>
     <w:uiPriority w:val="9"/>
     <w:semiHidden/>
     <w:rsid w:val="00715417"/>
@@ -11265,10 +11853,10 @@
       <w:color w:val="243F60" w:themeColor="accent1" w:themeShade="7F"/>
     </w:rPr>
   </w:style>
-  <w:style w:type="character" w:customStyle="1" w:styleId="Heading6Char">
-    <w:name w:val="Heading 6 Char"/>
-    <w:basedOn w:val="DefaultParagraphFont"/>
-    <w:link w:val="Heading6"/>
+  <w:style w:type="character" w:customStyle="1" w:styleId="u6Char">
+    <w:name w:val="Đầu đề 6 Char"/>
+    <w:basedOn w:val="Phngmcinhcuaoanvn"/>
+    <w:link w:val="u6"/>
     <w:uiPriority w:val="9"/>
     <w:semiHidden/>
     <w:rsid w:val="00715417"/>
@@ -11279,10 +11867,10 @@
       <w:color w:val="243F60" w:themeColor="accent1" w:themeShade="7F"/>
     </w:rPr>
   </w:style>
-  <w:style w:type="character" w:customStyle="1" w:styleId="Heading7Char">
-    <w:name w:val="Heading 7 Char"/>
-    <w:basedOn w:val="DefaultParagraphFont"/>
-    <w:link w:val="Heading7"/>
+  <w:style w:type="character" w:customStyle="1" w:styleId="u7Char">
+    <w:name w:val="Đầu đề 7 Char"/>
+    <w:basedOn w:val="Phngmcinhcuaoanvn"/>
+    <w:link w:val="u7"/>
     <w:uiPriority w:val="9"/>
     <w:semiHidden/>
     <w:rsid w:val="00715417"/>
@@ -11293,10 +11881,10 @@
       <w:color w:val="404040" w:themeColor="text1" w:themeTint="BF"/>
     </w:rPr>
   </w:style>
-  <w:style w:type="character" w:customStyle="1" w:styleId="Heading8Char">
-    <w:name w:val="Heading 8 Char"/>
-    <w:basedOn w:val="DefaultParagraphFont"/>
-    <w:link w:val="Heading8"/>
+  <w:style w:type="character" w:customStyle="1" w:styleId="u8Char">
+    <w:name w:val="Đầu đề 8 Char"/>
+    <w:basedOn w:val="Phngmcinhcuaoanvn"/>
+    <w:link w:val="u8"/>
     <w:uiPriority w:val="9"/>
     <w:semiHidden/>
     <w:rsid w:val="00715417"/>
@@ -11307,10 +11895,10 @@
       <w:szCs w:val="20"/>
     </w:rPr>
   </w:style>
-  <w:style w:type="character" w:customStyle="1" w:styleId="Heading9Char">
-    <w:name w:val="Heading 9 Char"/>
-    <w:basedOn w:val="DefaultParagraphFont"/>
-    <w:link w:val="Heading9"/>
+  <w:style w:type="character" w:customStyle="1" w:styleId="u9Char">
+    <w:name w:val="Đầu đề 9 Char"/>
+    <w:basedOn w:val="Phngmcinhcuaoanvn"/>
+    <w:link w:val="u9"/>
     <w:uiPriority w:val="9"/>
     <w:semiHidden/>
     <w:rsid w:val="00715417"/>
@@ -11325,7 +11913,7 @@
   </w:style>
   <w:style w:type="paragraph" w:customStyle="1" w:styleId="Title12">
     <w:name w:val="Title 1.2"/>
-    <w:basedOn w:val="Heading2"/>
+    <w:basedOn w:val="u2"/>
     <w:link w:val="Title12Char"/>
     <w:rsid w:val="00715417"/>
     <w:pPr>
@@ -11352,7 +11940,7 @@
   </w:style>
   <w:style w:type="character" w:customStyle="1" w:styleId="Title12Char">
     <w:name w:val="Title 1.2 Char"/>
-    <w:basedOn w:val="Heading2Char"/>
+    <w:basedOn w:val="u2Char"/>
     <w:link w:val="Title12"/>
     <w:rsid w:val="00715417"/>
     <w:rPr>
@@ -11405,7 +11993,7 @@
   </w:style>
   <w:style w:type="paragraph" w:customStyle="1" w:styleId="TuStyle-Title1">
     <w:name w:val="Tu Style - Title 1"/>
-    <w:basedOn w:val="ListParagraph"/>
+    <w:basedOn w:val="oancuaDanhsach"/>
     <w:link w:val="TuStyle-Title1Char"/>
     <w:qFormat/>
     <w:rsid w:val="004E1149"/>
@@ -11461,7 +12049,7 @@
   </w:style>
   <w:style w:type="character" w:customStyle="1" w:styleId="TuStyle-Title1Char">
     <w:name w:val="Tu Style - Title 1 Char"/>
-    <w:basedOn w:val="ListParagraphChar"/>
+    <w:basedOn w:val="oancuaDanhsachChar"/>
     <w:link w:val="TuStyle-Title1"/>
     <w:rsid w:val="004E1149"/>
     <w:rPr>
@@ -11479,10 +12067,10 @@
       </w14:textFill>
     </w:rPr>
   </w:style>
-  <w:style w:type="paragraph" w:styleId="TOCHeading">
+  <w:style w:type="paragraph" w:styleId="uMucluc">
     <w:name w:val="TOC Heading"/>
-    <w:basedOn w:val="Heading1"/>
-    <w:next w:val="Normal"/>
+    <w:basedOn w:val="u1"/>
+    <w:next w:val="Binhthng"/>
     <w:uiPriority w:val="39"/>
     <w:semiHidden/>
     <w:unhideWhenUsed/>
@@ -11518,10 +12106,10 @@
       </w14:textFill>
     </w:rPr>
   </w:style>
-  <w:style w:type="paragraph" w:styleId="TOC1">
+  <w:style w:type="paragraph" w:styleId="Mucluc1">
     <w:name w:val="toc 1"/>
-    <w:basedOn w:val="Normal"/>
-    <w:next w:val="Normal"/>
+    <w:basedOn w:val="Binhthng"/>
+    <w:next w:val="Binhthng"/>
     <w:autoRedefine/>
     <w:uiPriority w:val="39"/>
     <w:unhideWhenUsed/>
@@ -11539,10 +12127,10 @@
       <w:szCs w:val="24"/>
     </w:rPr>
   </w:style>
-  <w:style w:type="paragraph" w:styleId="TOC2">
+  <w:style w:type="paragraph" w:styleId="Mucluc2">
     <w:name w:val="toc 2"/>
-    <w:basedOn w:val="Normal"/>
-    <w:next w:val="Normal"/>
+    <w:basedOn w:val="Binhthng"/>
+    <w:next w:val="Binhthng"/>
     <w:autoRedefine/>
     <w:uiPriority w:val="39"/>
     <w:unhideWhenUsed/>
@@ -11559,10 +12147,10 @@
       <w:szCs w:val="20"/>
     </w:rPr>
   </w:style>
-  <w:style w:type="paragraph" w:styleId="TOC3">
+  <w:style w:type="paragraph" w:styleId="Mucluc3">
     <w:name w:val="toc 3"/>
-    <w:basedOn w:val="Normal"/>
-    <w:next w:val="Normal"/>
+    <w:basedOn w:val="Binhthng"/>
+    <w:next w:val="Binhthng"/>
     <w:autoRedefine/>
     <w:uiPriority w:val="39"/>
     <w:unhideWhenUsed/>
@@ -11577,10 +12165,10 @@
       <w:szCs w:val="20"/>
     </w:rPr>
   </w:style>
-  <w:style w:type="paragraph" w:styleId="TOC4">
+  <w:style w:type="paragraph" w:styleId="Mucluc4">
     <w:name w:val="toc 4"/>
-    <w:basedOn w:val="Normal"/>
-    <w:next w:val="Normal"/>
+    <w:basedOn w:val="Binhthng"/>
+    <w:next w:val="Binhthng"/>
     <w:autoRedefine/>
     <w:uiPriority w:val="39"/>
     <w:unhideWhenUsed/>
@@ -11595,10 +12183,10 @@
       <w:szCs w:val="20"/>
     </w:rPr>
   </w:style>
-  <w:style w:type="paragraph" w:styleId="TOC5">
+  <w:style w:type="paragraph" w:styleId="Mucluc5">
     <w:name w:val="toc 5"/>
-    <w:basedOn w:val="Normal"/>
-    <w:next w:val="Normal"/>
+    <w:basedOn w:val="Binhthng"/>
+    <w:next w:val="Binhthng"/>
     <w:autoRedefine/>
     <w:uiPriority w:val="39"/>
     <w:unhideWhenUsed/>
@@ -11613,10 +12201,10 @@
       <w:szCs w:val="20"/>
     </w:rPr>
   </w:style>
-  <w:style w:type="paragraph" w:styleId="TOC6">
+  <w:style w:type="paragraph" w:styleId="Mucluc6">
     <w:name w:val="toc 6"/>
-    <w:basedOn w:val="Normal"/>
-    <w:next w:val="Normal"/>
+    <w:basedOn w:val="Binhthng"/>
+    <w:next w:val="Binhthng"/>
     <w:autoRedefine/>
     <w:uiPriority w:val="39"/>
     <w:unhideWhenUsed/>
@@ -11631,10 +12219,10 @@
       <w:szCs w:val="20"/>
     </w:rPr>
   </w:style>
-  <w:style w:type="paragraph" w:styleId="TOC7">
+  <w:style w:type="paragraph" w:styleId="Mucluc7">
     <w:name w:val="toc 7"/>
-    <w:basedOn w:val="Normal"/>
-    <w:next w:val="Normal"/>
+    <w:basedOn w:val="Binhthng"/>
+    <w:next w:val="Binhthng"/>
     <w:autoRedefine/>
     <w:uiPriority w:val="39"/>
     <w:unhideWhenUsed/>
@@ -11649,10 +12237,10 @@
       <w:szCs w:val="20"/>
     </w:rPr>
   </w:style>
-  <w:style w:type="paragraph" w:styleId="TOC8">
+  <w:style w:type="paragraph" w:styleId="Mucluc8">
     <w:name w:val="toc 8"/>
-    <w:basedOn w:val="Normal"/>
-    <w:next w:val="Normal"/>
+    <w:basedOn w:val="Binhthng"/>
+    <w:next w:val="Binhthng"/>
     <w:autoRedefine/>
     <w:uiPriority w:val="39"/>
     <w:unhideWhenUsed/>
@@ -11667,10 +12255,10 @@
       <w:szCs w:val="20"/>
     </w:rPr>
   </w:style>
-  <w:style w:type="paragraph" w:styleId="TOC9">
+  <w:style w:type="paragraph" w:styleId="Mucluc9">
     <w:name w:val="toc 9"/>
-    <w:basedOn w:val="Normal"/>
-    <w:next w:val="Normal"/>
+    <w:basedOn w:val="Binhthng"/>
+    <w:next w:val="Binhthng"/>
     <w:autoRedefine/>
     <w:uiPriority w:val="39"/>
     <w:unhideWhenUsed/>
@@ -11687,7 +12275,7 @@
   </w:style>
   <w:style w:type="table" w:customStyle="1" w:styleId="PlainTable11">
     <w:name w:val="Plain Table 11"/>
-    <w:basedOn w:val="TableNormal"/>
+    <w:basedOn w:val="BangThngthng"/>
     <w:uiPriority w:val="41"/>
     <w:rsid w:val="00545225"/>
     <w:pPr>
@@ -11754,10 +12342,10 @@
       </w:tcPr>
     </w:tblStylePr>
   </w:style>
-  <w:style w:type="paragraph" w:styleId="Caption">
+  <w:style w:type="paragraph" w:styleId="Chuthich">
     <w:name w:val="caption"/>
-    <w:basedOn w:val="Normal"/>
-    <w:next w:val="Normal"/>
+    <w:basedOn w:val="Binhthng"/>
+    <w:next w:val="Binhthng"/>
     <w:uiPriority w:val="35"/>
     <w:unhideWhenUsed/>
     <w:qFormat/>
@@ -12087,7 +12675,7 @@
 </file>
 
 <file path=customXml/itemProps2.xml><?xml version="1.0" encoding="utf-8"?>
-<ds:datastoreItem xmlns:ds="http://schemas.openxmlformats.org/officeDocument/2006/customXml" ds:itemID="{9507BE1C-D3F6-4FA8-9EA1-A70D225EFD89}">
+<ds:datastoreItem xmlns:ds="http://schemas.openxmlformats.org/officeDocument/2006/customXml" ds:itemID="{7223C58C-B9D5-49CE-A897-BDFE9205B5DF}">
   <ds:schemaRefs>
     <ds:schemaRef ds:uri="http://schemas.openxmlformats.org/officeDocument/2006/bibliography"/>
   </ds:schemaRefs>

</xml_diff>

<commit_message>
update peer review + tổng hợp một số phần trong class diagram
</commit_message>
<xml_diff>
--- a/BaoCao/FRA/Update/[Team3][FRA]UCNV-06-07-08-09.docx
+++ b/BaoCao/FRA/Update/[Team3][FRA]UCNV-06-07-08-09.docx
@@ -1,6 +1,6 @@
 
 <file path=word/document.xml><?xml version="1.0" encoding="utf-8"?>
-<w:document xmlns:wpc="http://schemas.microsoft.com/office/word/2010/wordprocessingCanvas" xmlns:cx="http://schemas.microsoft.com/office/drawing/2014/chartex" xmlns:cx1="http://schemas.microsoft.com/office/drawing/2015/9/8/chartex" xmlns:cx2="http://schemas.microsoft.com/office/drawing/2015/10/21/chartex" xmlns:cx3="http://schemas.microsoft.com/office/drawing/2016/5/9/chartex" xmlns:cx4="http://schemas.microsoft.com/office/drawing/2016/5/10/chartex" xmlns:cx5="http://schemas.microsoft.com/office/drawing/2016/5/11/chartex" xmlns:cx6="http://schemas.microsoft.com/office/drawing/2016/5/12/chartex" xmlns:cx7="http://schemas.microsoft.com/office/drawing/2016/5/13/chartex" xmlns:cx8="http://schemas.microsoft.com/office/drawing/2016/5/14/chartex" xmlns:mc="http://schemas.openxmlformats.org/markup-compatibility/2006" xmlns:aink="http://schemas.microsoft.com/office/drawing/2016/ink" xmlns:am3d="http://schemas.microsoft.com/office/drawing/2017/model3d" xmlns:o="urn:schemas-microsoft-com:office:office" xmlns:r="http://schemas.openxmlformats.org/officeDocument/2006/relationships" xmlns:m="http://schemas.openxmlformats.org/officeDocument/2006/math" xmlns:v="urn:schemas-microsoft-com:vml" xmlns:wp14="http://schemas.microsoft.com/office/word/2010/wordprocessingDrawing" xmlns:wp="http://schemas.openxmlformats.org/drawingml/2006/wordprocessingDrawing" xmlns:w10="urn:schemas-microsoft-com:office:word" xmlns:w="http://schemas.openxmlformats.org/wordprocessingml/2006/main" xmlns:w14="http://schemas.microsoft.com/office/word/2010/wordml" xmlns:w15="http://schemas.microsoft.com/office/word/2012/wordml" xmlns:w16cid="http://schemas.microsoft.com/office/word/2016/wordml/cid" xmlns:w16se="http://schemas.microsoft.com/office/word/2015/wordml/symex" xmlns:wpg="http://schemas.microsoft.com/office/word/2010/wordprocessingGroup" xmlns:wpi="http://schemas.microsoft.com/office/word/2010/wordprocessingInk" xmlns:wne="http://schemas.microsoft.com/office/word/2006/wordml" xmlns:wps="http://schemas.microsoft.com/office/word/2010/wordprocessingShape" mc:Ignorable="w14 w15 w16se w16cid wp14">
+<w:document xmlns:wpc="http://schemas.microsoft.com/office/word/2010/wordprocessingCanvas" xmlns:mc="http://schemas.openxmlformats.org/markup-compatibility/2006" xmlns:o="urn:schemas-microsoft-com:office:office" xmlns:r="http://schemas.openxmlformats.org/officeDocument/2006/relationships" xmlns:m="http://schemas.openxmlformats.org/officeDocument/2006/math" xmlns:v="urn:schemas-microsoft-com:vml" xmlns:wp14="http://schemas.microsoft.com/office/word/2010/wordprocessingDrawing" xmlns:wp="http://schemas.openxmlformats.org/drawingml/2006/wordprocessingDrawing" xmlns:w10="urn:schemas-microsoft-com:office:word" xmlns:w="http://schemas.openxmlformats.org/wordprocessingml/2006/main" xmlns:w14="http://schemas.microsoft.com/office/word/2010/wordml" xmlns:w15="http://schemas.microsoft.com/office/word/2012/wordml" xmlns:wpg="http://schemas.microsoft.com/office/word/2010/wordprocessingGroup" xmlns:wpi="http://schemas.microsoft.com/office/word/2010/wordprocessingInk" xmlns:wne="http://schemas.microsoft.com/office/word/2006/wordml" xmlns:wps="http://schemas.microsoft.com/office/word/2010/wordprocessingShape" mc:Ignorable="w14 w15 wp14">
   <w:body>
     <w:sdt>
       <w:sdtPr>
@@ -66,7 +66,7 @@
                   </w:tcPr>
                   <w:p>
                     <w:pPr>
-                      <w:pStyle w:val="KhngDncch"/>
+                      <w:pStyle w:val="NoSpacing"/>
                       <w:spacing w:line="360" w:lineRule="auto"/>
                       <w:jc w:val="center"/>
                       <w:rPr>
@@ -137,7 +137,7 @@
                   </w:tcPr>
                   <w:p>
                     <w:pPr>
-                      <w:pStyle w:val="KhngDncch"/>
+                      <w:pStyle w:val="NoSpacing"/>
                       <w:spacing w:line="360" w:lineRule="auto"/>
                       <w:jc w:val="center"/>
                       <w:rPr>
@@ -196,7 +196,7 @@
                   </w:tcPr>
                   <w:p>
                     <w:pPr>
-                      <w:pStyle w:val="KhngDncch"/>
+                      <w:pStyle w:val="NoSpacing"/>
                       <w:spacing w:line="360" w:lineRule="auto"/>
                       <w:jc w:val="center"/>
                       <w:rPr>
@@ -244,7 +244,7 @@
               </w:tcPr>
               <w:p>
                 <w:pPr>
-                  <w:pStyle w:val="KhngDncch"/>
+                  <w:pStyle w:val="NoSpacing"/>
                   <w:spacing w:line="360" w:lineRule="auto"/>
                   <w:jc w:val="center"/>
                   <w:rPr>
@@ -288,7 +288,7 @@
                   </w:tcPr>
                   <w:p>
                     <w:pPr>
-                      <w:pStyle w:val="KhngDncch"/>
+                      <w:pStyle w:val="NoSpacing"/>
                       <w:spacing w:line="360" w:lineRule="auto"/>
                       <w:jc w:val="center"/>
                       <w:rPr>
@@ -365,7 +365,7 @@
                   </w:tcPr>
                   <w:p>
                     <w:pPr>
-                      <w:pStyle w:val="KhngDncch"/>
+                      <w:pStyle w:val="NoSpacing"/>
                       <w:spacing w:line="360" w:lineRule="auto"/>
                       <w:jc w:val="center"/>
                       <w:rPr>
@@ -454,7 +454,7 @@
         </w:p>
         <w:tbl>
           <w:tblPr>
-            <w:tblStyle w:val="LiBang"/>
+            <w:tblStyle w:val="TableGrid"/>
             <w:tblW w:w="0" w:type="auto"/>
             <w:tblInd w:w="360" w:type="dxa"/>
             <w:tblLook w:val="04E0" w:firstRow="1" w:lastRow="1" w:firstColumn="1" w:lastColumn="0" w:noHBand="0" w:noVBand="1"/>
@@ -787,7 +787,7 @@
               </w:tcPr>
               <w:p>
                 <w:pPr>
-                  <w:pStyle w:val="KhngDncch"/>
+                  <w:pStyle w:val="NoSpacing"/>
                   <w:spacing w:line="360" w:lineRule="auto"/>
                   <w:rPr>
                     <w:rFonts w:ascii="Times New Roman" w:hAnsi="Times New Roman" w:cs="Times New Roman"/>
@@ -803,7 +803,7 @@
         </w:tbl>
         <w:tbl>
           <w:tblPr>
-            <w:tblStyle w:val="LiBang"/>
+            <w:tblStyle w:val="TableGrid"/>
             <w:tblW w:w="9198" w:type="dxa"/>
             <w:tblInd w:w="360" w:type="dxa"/>
             <w:tblLook w:val="04A0" w:firstRow="1" w:lastRow="0" w:firstColumn="1" w:lastColumn="0" w:noHBand="0" w:noVBand="1"/>
@@ -1246,7 +1246,7 @@
     </w:p>
     <w:p>
       <w:pPr>
-        <w:pStyle w:val="Chuthich"/>
+        <w:pStyle w:val="Caption"/>
         <w:spacing w:line="360" w:lineRule="auto"/>
         <w:rPr>
           <w:rFonts w:cs="Times New Roman"/>
@@ -1375,7 +1375,7 @@
     </w:p>
     <w:p>
       <w:pPr>
-        <w:pStyle w:val="Chuthich"/>
+        <w:pStyle w:val="Caption"/>
         <w:spacing w:line="360" w:lineRule="auto"/>
         <w:rPr>
           <w:rFonts w:cs="Times New Roman"/>
@@ -1506,7 +1506,7 @@
     </w:p>
     <w:p>
       <w:pPr>
-        <w:pStyle w:val="Chuthich"/>
+        <w:pStyle w:val="Caption"/>
         <w:spacing w:line="360" w:lineRule="auto"/>
         <w:rPr>
           <w:rFonts w:cs="Times New Roman"/>
@@ -1597,7 +1597,7 @@
     </w:p>
     <w:p>
       <w:pPr>
-        <w:pStyle w:val="Chuthich"/>
+        <w:pStyle w:val="Caption"/>
         <w:spacing w:line="360" w:lineRule="auto"/>
         <w:rPr>
           <w:rFonts w:cs="Times New Roman"/>
@@ -2343,16 +2343,8 @@
               <w:rPr>
                 <w:b w:val="0"/>
               </w:rPr>
-              <w:t xml:space="preserve">Nhập thông tin nhà phân phối để tra cứu như: tên nhà phân phối, địa chỉ, chi </w:t>
-            </w:r>
-            <w:proofErr w:type="gramStart"/>
-            <w:r>
-              <w:rPr>
-                <w:b w:val="0"/>
-              </w:rPr>
-              <w:t>nhánh,…</w:t>
-            </w:r>
-            <w:proofErr w:type="gramEnd"/>
+              <w:t>Nhập thông tin nhà phân phối để tra cứu như: tên nhà phân phối, địa chỉ, chi nhánh,…</w:t>
+            </w:r>
           </w:p>
           <w:p>
             <w:pPr>
@@ -7104,7 +7096,6 @@
           <w:ilvl w:val="0"/>
           <w:numId w:val="0"/>
         </w:numPr>
-        <w:ind w:left="2016"/>
       </w:pPr>
     </w:p>
     <w:p>
@@ -7115,297 +7106,9 @@
           <w:numId w:val="0"/>
         </w:numPr>
       </w:pPr>
+      <w:bookmarkStart w:id="0" w:name="_GoBack"/>
+      <w:bookmarkEnd w:id="0"/>
       <w:r>
-        <w:t>Use case xử lý khuyến mãi</w:t>
-      </w:r>
-    </w:p>
-    <w:tbl>
-      <w:tblPr>
-        <w:tblStyle w:val="PlainTable11"/>
-        <w:tblW w:w="9157" w:type="dxa"/>
-        <w:tblInd w:w="198" w:type="dxa"/>
-        <w:tblLook w:val="04A0" w:firstRow="1" w:lastRow="0" w:firstColumn="1" w:lastColumn="0" w:noHBand="0" w:noVBand="1"/>
-      </w:tblPr>
-      <w:tblGrid>
-        <w:gridCol w:w="1867"/>
-        <w:gridCol w:w="4703"/>
-        <w:gridCol w:w="2587"/>
-      </w:tblGrid>
-      <w:tr>
-        <w:trPr>
-          <w:cnfStyle w:val="100000000000" w:firstRow="1" w:lastRow="0" w:firstColumn="0" w:lastColumn="0" w:oddVBand="0" w:evenVBand="0" w:oddHBand="0" w:evenHBand="0" w:firstRowFirstColumn="0" w:firstRowLastColumn="0" w:lastRowFirstColumn="0" w:lastRowLastColumn="0"/>
-          <w:trHeight w:val="539"/>
-        </w:trPr>
-        <w:tc>
-          <w:tcPr>
-            <w:cnfStyle w:val="001000000000" w:firstRow="0" w:lastRow="0" w:firstColumn="1" w:lastColumn="0" w:oddVBand="0" w:evenVBand="0" w:oddHBand="0" w:evenHBand="0" w:firstRowFirstColumn="0" w:firstRowLastColumn="0" w:lastRowFirstColumn="0" w:lastRowLastColumn="0"/>
-            <w:tcW w:w="1867" w:type="dxa"/>
-            <w:vMerge w:val="restart"/>
-            <w:tcBorders>
-              <w:top w:val="single" w:sz="4" w:space="0" w:color="auto"/>
-              <w:left w:val="single" w:sz="4" w:space="0" w:color="auto"/>
-              <w:bottom w:val="single" w:sz="4" w:space="0" w:color="auto"/>
-              <w:right w:val="single" w:sz="4" w:space="0" w:color="auto"/>
-            </w:tcBorders>
-            <w:shd w:val="clear" w:color="auto" w:fill="BFBFBF" w:themeFill="background1" w:themeFillShade="BF"/>
-          </w:tcPr>
-          <w:p>
-            <w:pPr>
-              <w:pStyle w:val="MyTable1"/>
-            </w:pPr>
-            <w:r>
-              <w:t>Tên Use Case</w:t>
-            </w:r>
-          </w:p>
-        </w:tc>
-        <w:tc>
-          <w:tcPr>
-            <w:tcW w:w="4703" w:type="dxa"/>
-            <w:vMerge w:val="restart"/>
-            <w:tcBorders>
-              <w:top w:val="single" w:sz="4" w:space="0" w:color="auto"/>
-              <w:left w:val="single" w:sz="4" w:space="0" w:color="auto"/>
-              <w:bottom w:val="single" w:sz="4" w:space="0" w:color="auto"/>
-              <w:right w:val="single" w:sz="4" w:space="0" w:color="auto"/>
-            </w:tcBorders>
-            <w:shd w:val="clear" w:color="auto" w:fill="BFBFBF" w:themeFill="background1" w:themeFillShade="BF"/>
-          </w:tcPr>
-          <w:p>
-            <w:pPr>
-              <w:pStyle w:val="MyTable1"/>
-              <w:cnfStyle w:val="100000000000" w:firstRow="1" w:lastRow="0" w:firstColumn="0" w:lastColumn="0" w:oddVBand="0" w:evenVBand="0" w:oddHBand="0" w:evenHBand="0" w:firstRowFirstColumn="0" w:firstRowLastColumn="0" w:lastRowFirstColumn="0" w:lastRowLastColumn="0"/>
-            </w:pPr>
-            <w:r>
-              <w:t>Xử lý khuyến mãi</w:t>
-            </w:r>
-          </w:p>
-        </w:tc>
-        <w:tc>
-          <w:tcPr>
-            <w:tcW w:w="2587" w:type="dxa"/>
-            <w:tcBorders>
-              <w:top w:val="single" w:sz="4" w:space="0" w:color="auto"/>
-              <w:left w:val="single" w:sz="4" w:space="0" w:color="auto"/>
-              <w:bottom w:val="single" w:sz="4" w:space="0" w:color="auto"/>
-              <w:right w:val="single" w:sz="4" w:space="0" w:color="auto"/>
-            </w:tcBorders>
-            <w:shd w:val="clear" w:color="auto" w:fill="BFBFBF" w:themeFill="background1" w:themeFillShade="BF"/>
-          </w:tcPr>
-          <w:p>
-            <w:pPr>
-              <w:pStyle w:val="MyTable1"/>
-              <w:cnfStyle w:val="100000000000" w:firstRow="1" w:lastRow="0" w:firstColumn="0" w:lastColumn="0" w:oddVBand="0" w:evenVBand="0" w:oddHBand="0" w:evenHBand="0" w:firstRowFirstColumn="0" w:firstRowLastColumn="0" w:lastRowFirstColumn="0" w:lastRowLastColumn="0"/>
-            </w:pPr>
-            <w:r>
-              <w:t>Mã số: UC</w:t>
-            </w:r>
-            <w:r>
-              <w:t>CN-9</w:t>
-            </w:r>
-          </w:p>
-        </w:tc>
-      </w:tr>
-      <w:tr>
-        <w:trPr>
-          <w:cnfStyle w:val="000000100000" w:firstRow="0" w:lastRow="0" w:firstColumn="0" w:lastColumn="0" w:oddVBand="0" w:evenVBand="0" w:oddHBand="1" w:evenHBand="0" w:firstRowFirstColumn="0" w:firstRowLastColumn="0" w:lastRowFirstColumn="0" w:lastRowLastColumn="0"/>
-          <w:trHeight w:val="699"/>
-        </w:trPr>
-        <w:tc>
-          <w:tcPr>
-            <w:cnfStyle w:val="001000000000" w:firstRow="0" w:lastRow="0" w:firstColumn="1" w:lastColumn="0" w:oddVBand="0" w:evenVBand="0" w:oddHBand="0" w:evenHBand="0" w:firstRowFirstColumn="0" w:firstRowLastColumn="0" w:lastRowFirstColumn="0" w:lastRowLastColumn="0"/>
-            <w:tcW w:w="1867" w:type="dxa"/>
-            <w:vMerge/>
-            <w:tcBorders>
-              <w:top w:val="single" w:sz="4" w:space="0" w:color="auto"/>
-              <w:left w:val="single" w:sz="4" w:space="0" w:color="auto"/>
-              <w:bottom w:val="single" w:sz="4" w:space="0" w:color="auto"/>
-              <w:right w:val="single" w:sz="4" w:space="0" w:color="auto"/>
-            </w:tcBorders>
-            <w:shd w:val="clear" w:color="auto" w:fill="BFBFBF" w:themeFill="background1" w:themeFillShade="BF"/>
-          </w:tcPr>
-          <w:p>
-            <w:pPr>
-              <w:pStyle w:val="MyTable1"/>
-            </w:pPr>
-          </w:p>
-        </w:tc>
-        <w:tc>
-          <w:tcPr>
-            <w:tcW w:w="4703" w:type="dxa"/>
-            <w:vMerge/>
-            <w:tcBorders>
-              <w:top w:val="single" w:sz="4" w:space="0" w:color="auto"/>
-              <w:left w:val="single" w:sz="4" w:space="0" w:color="auto"/>
-              <w:bottom w:val="single" w:sz="4" w:space="0" w:color="auto"/>
-              <w:right w:val="single" w:sz="4" w:space="0" w:color="auto"/>
-            </w:tcBorders>
-            <w:shd w:val="clear" w:color="auto" w:fill="BFBFBF" w:themeFill="background1" w:themeFillShade="BF"/>
-          </w:tcPr>
-          <w:p>
-            <w:pPr>
-              <w:pStyle w:val="MyTable1"/>
-              <w:cnfStyle w:val="000000100000" w:firstRow="0" w:lastRow="0" w:firstColumn="0" w:lastColumn="0" w:oddVBand="0" w:evenVBand="0" w:oddHBand="1" w:evenHBand="0" w:firstRowFirstColumn="0" w:firstRowLastColumn="0" w:lastRowFirstColumn="0" w:lastRowLastColumn="0"/>
-            </w:pPr>
-          </w:p>
-        </w:tc>
-        <w:tc>
-          <w:tcPr>
-            <w:tcW w:w="2587" w:type="dxa"/>
-            <w:tcBorders>
-              <w:top w:val="single" w:sz="4" w:space="0" w:color="auto"/>
-              <w:left w:val="single" w:sz="4" w:space="0" w:color="auto"/>
-              <w:bottom w:val="single" w:sz="4" w:space="0" w:color="auto"/>
-              <w:right w:val="single" w:sz="4" w:space="0" w:color="auto"/>
-            </w:tcBorders>
-            <w:shd w:val="clear" w:color="auto" w:fill="BFBFBF" w:themeFill="background1" w:themeFillShade="BF"/>
-          </w:tcPr>
-          <w:p>
-            <w:pPr>
-              <w:pStyle w:val="MyTable1"/>
-              <w:cnfStyle w:val="000000100000" w:firstRow="0" w:lastRow="0" w:firstColumn="0" w:lastColumn="0" w:oddVBand="0" w:evenVBand="0" w:oddHBand="1" w:evenHBand="0" w:firstRowFirstColumn="0" w:firstRowLastColumn="0" w:lastRowFirstColumn="0" w:lastRowLastColumn="0"/>
-            </w:pPr>
-            <w:r>
-              <w:t>Tham chiếu: [1]</w:t>
-            </w:r>
-            <w:r>
-              <w:t xml:space="preserve"> [HT</w:t>
-            </w:r>
-            <w:r>
-              <w:t>UC</w:t>
-            </w:r>
-            <w:r>
-              <w:t>NV-7]</w:t>
-            </w:r>
-          </w:p>
-        </w:tc>
-      </w:tr>
-      <w:tr>
-        <w:tc>
-          <w:tcPr>
-            <w:cnfStyle w:val="001000000000" w:firstRow="0" w:lastRow="0" w:firstColumn="1" w:lastColumn="0" w:oddVBand="0" w:evenVBand="0" w:oddHBand="0" w:evenHBand="0" w:firstRowFirstColumn="0" w:firstRowLastColumn="0" w:lastRowFirstColumn="0" w:lastRowLastColumn="0"/>
-            <w:tcW w:w="1867" w:type="dxa"/>
-            <w:tcBorders>
-              <w:top w:val="single" w:sz="4" w:space="0" w:color="auto"/>
-            </w:tcBorders>
-          </w:tcPr>
-          <w:p>
-            <w:pPr>
-              <w:pStyle w:val="MyTable1"/>
-            </w:pPr>
-            <w:r>
-              <w:t>Mô tả</w:t>
-            </w:r>
-          </w:p>
-        </w:tc>
-        <w:tc>
-          <w:tcPr>
-            <w:tcW w:w="7290" w:type="dxa"/>
-            <w:gridSpan w:val="2"/>
-            <w:tcBorders>
-              <w:top w:val="single" w:sz="4" w:space="0" w:color="auto"/>
-            </w:tcBorders>
-          </w:tcPr>
-          <w:p>
-            <w:pPr>
-              <w:pStyle w:val="MyTable1"/>
-              <w:cnfStyle w:val="000000000000" w:firstRow="0" w:lastRow="0" w:firstColumn="0" w:lastColumn="0" w:oddVBand="0" w:evenVBand="0" w:oddHBand="0" w:evenHBand="0" w:firstRowFirstColumn="0" w:firstRowLastColumn="0" w:lastRowFirstColumn="0" w:lastRowLastColumn="0"/>
-            </w:pPr>
-            <w:r>
-              <w:t xml:space="preserve">UC bắt đầu </w:t>
-            </w:r>
-            <w:r>
-              <w:t>khi thanh toán đơn hàng đáp ứng điều kiện của chương trình khuyến mãi</w:t>
-            </w:r>
-          </w:p>
-        </w:tc>
-      </w:tr>
-      <w:tr>
-        <w:trPr>
-          <w:cnfStyle w:val="000000100000" w:firstRow="0" w:lastRow="0" w:firstColumn="0" w:lastColumn="0" w:oddVBand="0" w:evenVBand="0" w:oddHBand="1" w:evenHBand="0" w:firstRowFirstColumn="0" w:firstRowLastColumn="0" w:lastRowFirstColumn="0" w:lastRowLastColumn="0"/>
-        </w:trPr>
-        <w:tc>
-          <w:tcPr>
-            <w:cnfStyle w:val="001000000000" w:firstRow="0" w:lastRow="0" w:firstColumn="1" w:lastColumn="0" w:oddVBand="0" w:evenVBand="0" w:oddHBand="0" w:evenHBand="0" w:firstRowFirstColumn="0" w:firstRowLastColumn="0" w:lastRowFirstColumn="0" w:lastRowLastColumn="0"/>
-            <w:tcW w:w="1867" w:type="dxa"/>
-          </w:tcPr>
-          <w:p>
-            <w:pPr>
-              <w:pStyle w:val="MyTable1"/>
-            </w:pPr>
-            <w:r>
-              <w:t>Dòng cơ bản</w:t>
-            </w:r>
-          </w:p>
-        </w:tc>
-        <w:tc>
-          <w:tcPr>
-            <w:tcW w:w="7290" w:type="dxa"/>
-            <w:gridSpan w:val="2"/>
-          </w:tcPr>
-          <w:p>
-            <w:pPr>
-              <w:pStyle w:val="TuStyle-Title1"/>
-              <w:numPr>
-                <w:ilvl w:val="0"/>
-                <w:numId w:val="0"/>
-              </w:numPr>
-              <w:ind w:left="576" w:hanging="576"/>
-              <w:cnfStyle w:val="000000100000" w:firstRow="0" w:lastRow="0" w:firstColumn="0" w:lastColumn="0" w:oddVBand="0" w:evenVBand="0" w:oddHBand="1" w:evenHBand="0" w:firstRowFirstColumn="0" w:firstRowLastColumn="0" w:lastRowFirstColumn="0" w:lastRowLastColumn="0"/>
-              <w:rPr>
-                <w:b w:val="0"/>
-              </w:rPr>
-            </w:pPr>
-          </w:p>
-        </w:tc>
-      </w:tr>
-      <w:tr>
-        <w:tc>
-          <w:tcPr>
-            <w:cnfStyle w:val="001000000000" w:firstRow="0" w:lastRow="0" w:firstColumn="1" w:lastColumn="0" w:oddVBand="0" w:evenVBand="0" w:oddHBand="0" w:evenHBand="0" w:firstRowFirstColumn="0" w:firstRowLastColumn="0" w:lastRowFirstColumn="0" w:lastRowLastColumn="0"/>
-            <w:tcW w:w="1867" w:type="dxa"/>
-          </w:tcPr>
-          <w:p>
-            <w:pPr>
-              <w:pStyle w:val="MyTable1"/>
-            </w:pPr>
-            <w:r>
-              <w:t>Dòng thay thế</w:t>
-            </w:r>
-          </w:p>
-        </w:tc>
-        <w:tc>
-          <w:tcPr>
-            <w:tcW w:w="7290" w:type="dxa"/>
-            <w:gridSpan w:val="2"/>
-          </w:tcPr>
-          <w:p>
-            <w:pPr>
-              <w:pStyle w:val="MyTable1"/>
-              <w:cnfStyle w:val="000000000000" w:firstRow="0" w:lastRow="0" w:firstColumn="0" w:lastColumn="0" w:oddVBand="0" w:evenVBand="0" w:oddHBand="0" w:evenHBand="0" w:firstRowFirstColumn="0" w:firstRowLastColumn="0" w:lastRowFirstColumn="0" w:lastRowLastColumn="0"/>
-            </w:pPr>
-          </w:p>
-        </w:tc>
-      </w:tr>
-    </w:tbl>
-    <w:p>
-      <w:pPr>
-        <w:pStyle w:val="TuStyle-Title1"/>
-        <w:numPr>
-          <w:ilvl w:val="0"/>
-          <w:numId w:val="0"/>
-        </w:numPr>
-      </w:pPr>
-    </w:p>
-    <w:p>
-      <w:pPr>
-        <w:pStyle w:val="TuNormal"/>
-        <w:numPr>
-          <w:ilvl w:val="0"/>
-          <w:numId w:val="0"/>
-        </w:numPr>
-      </w:pPr>
-      <w:r>
-        <w:lastRenderedPageBreak/>
         <w:t>Use case ghi nhận tình trạng đơn giao hàng</w:t>
       </w:r>
     </w:p>
@@ -7644,8 +7347,6 @@
                 <w:b w:val="0"/>
               </w:rPr>
             </w:pPr>
-            <w:bookmarkStart w:id="0" w:name="_GoBack"/>
-            <w:bookmarkEnd w:id="0"/>
             <w:r>
               <w:rPr>
                 <w:b w:val="0"/>
@@ -7739,7 +7440,7 @@
 </file>
 
 <file path=word/numbering.xml><?xml version="1.0" encoding="utf-8"?>
-<w:numbering xmlns:wpc="http://schemas.microsoft.com/office/word/2010/wordprocessingCanvas" xmlns:cx="http://schemas.microsoft.com/office/drawing/2014/chartex" xmlns:cx1="http://schemas.microsoft.com/office/drawing/2015/9/8/chartex" xmlns:cx2="http://schemas.microsoft.com/office/drawing/2015/10/21/chartex" xmlns:cx3="http://schemas.microsoft.com/office/drawing/2016/5/9/chartex" xmlns:cx4="http://schemas.microsoft.com/office/drawing/2016/5/10/chartex" xmlns:cx5="http://schemas.microsoft.com/office/drawing/2016/5/11/chartex" xmlns:cx6="http://schemas.microsoft.com/office/drawing/2016/5/12/chartex" xmlns:cx7="http://schemas.microsoft.com/office/drawing/2016/5/13/chartex" xmlns:cx8="http://schemas.microsoft.com/office/drawing/2016/5/14/chartex" xmlns:mc="http://schemas.openxmlformats.org/markup-compatibility/2006" xmlns:aink="http://schemas.microsoft.com/office/drawing/2016/ink" xmlns:am3d="http://schemas.microsoft.com/office/drawing/2017/model3d" xmlns:o="urn:schemas-microsoft-com:office:office" xmlns:r="http://schemas.openxmlformats.org/officeDocument/2006/relationships" xmlns:m="http://schemas.openxmlformats.org/officeDocument/2006/math" xmlns:v="urn:schemas-microsoft-com:vml" xmlns:wp14="http://schemas.microsoft.com/office/word/2010/wordprocessingDrawing" xmlns:wp="http://schemas.openxmlformats.org/drawingml/2006/wordprocessingDrawing" xmlns:w10="urn:schemas-microsoft-com:office:word" xmlns:w="http://schemas.openxmlformats.org/wordprocessingml/2006/main" xmlns:w14="http://schemas.microsoft.com/office/word/2010/wordml" xmlns:w15="http://schemas.microsoft.com/office/word/2012/wordml" xmlns:w16cid="http://schemas.microsoft.com/office/word/2016/wordml/cid" xmlns:w16se="http://schemas.microsoft.com/office/word/2015/wordml/symex" xmlns:wpg="http://schemas.microsoft.com/office/word/2010/wordprocessingGroup" xmlns:wpi="http://schemas.microsoft.com/office/word/2010/wordprocessingInk" xmlns:wne="http://schemas.microsoft.com/office/word/2006/wordml" xmlns:wps="http://schemas.microsoft.com/office/word/2010/wordprocessingShape" mc:Ignorable="w14 w15 w16se w16cid wp14">
+<w:numbering xmlns:wpc="http://schemas.microsoft.com/office/word/2010/wordprocessingCanvas" xmlns:mc="http://schemas.openxmlformats.org/markup-compatibility/2006" xmlns:o="urn:schemas-microsoft-com:office:office" xmlns:r="http://schemas.openxmlformats.org/officeDocument/2006/relationships" xmlns:m="http://schemas.openxmlformats.org/officeDocument/2006/math" xmlns:v="urn:schemas-microsoft-com:vml" xmlns:wp14="http://schemas.microsoft.com/office/word/2010/wordprocessingDrawing" xmlns:wp="http://schemas.openxmlformats.org/drawingml/2006/wordprocessingDrawing" xmlns:w10="urn:schemas-microsoft-com:office:word" xmlns:w="http://schemas.openxmlformats.org/wordprocessingml/2006/main" xmlns:w14="http://schemas.microsoft.com/office/word/2010/wordml" xmlns:w15="http://schemas.microsoft.com/office/word/2012/wordml" xmlns:wpg="http://schemas.microsoft.com/office/word/2010/wordprocessingGroup" xmlns:wpi="http://schemas.microsoft.com/office/word/2010/wordprocessingInk" xmlns:wne="http://schemas.microsoft.com/office/word/2006/wordml" xmlns:wps="http://schemas.microsoft.com/office/word/2010/wordprocessingShape" mc:Ignorable="w14 w15 wp14">
   <w:abstractNum w:abstractNumId="0" w15:restartNumberingAfterBreak="0">
     <w:nsid w:val="03A213BE"/>
     <w:multiLevelType w:val="hybridMultilevel"/>
@@ -7859,7 +7560,7 @@
     <w:lvl w:ilvl="0">
       <w:start w:val="1"/>
       <w:numFmt w:val="upperRoman"/>
-      <w:pStyle w:val="u1"/>
+      <w:pStyle w:val="Heading1"/>
       <w:lvlText w:val="Article %1."/>
       <w:lvlJc w:val="left"/>
       <w:pPr>
@@ -7869,7 +7570,7 @@
     <w:lvl w:ilvl="1">
       <w:start w:val="1"/>
       <w:numFmt w:val="decimalZero"/>
-      <w:pStyle w:val="u2"/>
+      <w:pStyle w:val="Heading2"/>
       <w:isLgl/>
       <w:lvlText w:val="Section %1.%2"/>
       <w:lvlJc w:val="left"/>
@@ -7880,7 +7581,7 @@
     <w:lvl w:ilvl="2">
       <w:start w:val="1"/>
       <w:numFmt w:val="lowerLetter"/>
-      <w:pStyle w:val="u3"/>
+      <w:pStyle w:val="Heading3"/>
       <w:lvlText w:val="(%3)"/>
       <w:lvlJc w:val="left"/>
       <w:pPr>
@@ -7890,7 +7591,7 @@
     <w:lvl w:ilvl="3">
       <w:start w:val="1"/>
       <w:numFmt w:val="lowerRoman"/>
-      <w:pStyle w:val="u4"/>
+      <w:pStyle w:val="Heading4"/>
       <w:lvlText w:val="(%4)"/>
       <w:lvlJc w:val="right"/>
       <w:pPr>
@@ -7900,7 +7601,7 @@
     <w:lvl w:ilvl="4">
       <w:start w:val="1"/>
       <w:numFmt w:val="decimal"/>
-      <w:pStyle w:val="u5"/>
+      <w:pStyle w:val="Heading5"/>
       <w:lvlText w:val="%5)"/>
       <w:lvlJc w:val="left"/>
       <w:pPr>
@@ -7910,7 +7611,7 @@
     <w:lvl w:ilvl="5">
       <w:start w:val="1"/>
       <w:numFmt w:val="lowerLetter"/>
-      <w:pStyle w:val="u6"/>
+      <w:pStyle w:val="Heading6"/>
       <w:lvlText w:val="%6)"/>
       <w:lvlJc w:val="left"/>
       <w:pPr>
@@ -7920,7 +7621,7 @@
     <w:lvl w:ilvl="6">
       <w:start w:val="1"/>
       <w:numFmt w:val="lowerRoman"/>
-      <w:pStyle w:val="u7"/>
+      <w:pStyle w:val="Heading7"/>
       <w:lvlText w:val="%7)"/>
       <w:lvlJc w:val="right"/>
       <w:pPr>
@@ -7930,7 +7631,7 @@
     <w:lvl w:ilvl="7">
       <w:start w:val="1"/>
       <w:numFmt w:val="lowerLetter"/>
-      <w:pStyle w:val="u8"/>
+      <w:pStyle w:val="Heading8"/>
       <w:lvlText w:val="%8."/>
       <w:lvlJc w:val="left"/>
       <w:pPr>
@@ -7940,7 +7641,7 @@
     <w:lvl w:ilvl="8">
       <w:start w:val="1"/>
       <w:numFmt w:val="lowerRoman"/>
-      <w:pStyle w:val="u9"/>
+      <w:pStyle w:val="Heading9"/>
       <w:lvlText w:val="%9."/>
       <w:lvlJc w:val="right"/>
       <w:pPr>
@@ -10804,7 +10505,7 @@
 </file>
 
 <file path=word/styles.xml><?xml version="1.0" encoding="utf-8"?>
-<w:styles xmlns:mc="http://schemas.openxmlformats.org/markup-compatibility/2006" xmlns:r="http://schemas.openxmlformats.org/officeDocument/2006/relationships" xmlns:w="http://schemas.openxmlformats.org/wordprocessingml/2006/main" xmlns:w14="http://schemas.microsoft.com/office/word/2010/wordml" xmlns:w15="http://schemas.microsoft.com/office/word/2012/wordml" xmlns:w16cid="http://schemas.microsoft.com/office/word/2016/wordml/cid" xmlns:w16se="http://schemas.microsoft.com/office/word/2015/wordml/symex" mc:Ignorable="w14 w15 w16se w16cid">
+<w:styles xmlns:mc="http://schemas.openxmlformats.org/markup-compatibility/2006" xmlns:r="http://schemas.openxmlformats.org/officeDocument/2006/relationships" xmlns:w="http://schemas.openxmlformats.org/wordprocessingml/2006/main" xmlns:w14="http://schemas.microsoft.com/office/word/2010/wordml" xmlns:w15="http://schemas.microsoft.com/office/word/2012/wordml" mc:Ignorable="w14 w15">
   <w:docDefaults>
     <w:rPrDefault>
       <w:rPr>
@@ -10821,7 +10522,7 @@
       </w:pPr>
     </w:pPrDefault>
   </w:docDefaults>
-  <w:latentStyles w:defLockedState="0" w:defUIPriority="99" w:defSemiHidden="0" w:defUnhideWhenUsed="0" w:defQFormat="0" w:count="375">
+  <w:latentStyles w:defLockedState="0" w:defUIPriority="99" w:defSemiHidden="0" w:defUnhideWhenUsed="0" w:defQFormat="0" w:count="371">
     <w:lsdException w:name="Normal" w:uiPriority="0" w:qFormat="1"/>
     <w:lsdException w:name="heading 1" w:uiPriority="9" w:qFormat="1"/>
     <w:lsdException w:name="heading 2" w:semiHidden="1" w:uiPriority="9" w:unhideWhenUsed="1" w:qFormat="1"/>
@@ -10927,6 +10628,7 @@
     <w:lsdException w:name="HTML Sample" w:semiHidden="1" w:unhideWhenUsed="1"/>
     <w:lsdException w:name="HTML Typewriter" w:semiHidden="1" w:unhideWhenUsed="1"/>
     <w:lsdException w:name="HTML Variable" w:semiHidden="1" w:unhideWhenUsed="1"/>
+    <w:lsdException w:name="Normal Table" w:semiHidden="1" w:unhideWhenUsed="1"/>
     <w:lsdException w:name="annotation subject" w:semiHidden="1" w:unhideWhenUsed="1"/>
     <w:lsdException w:name="No List" w:semiHidden="1" w:unhideWhenUsed="1"/>
     <w:lsdException w:name="Outline List 1" w:semiHidden="1" w:unhideWhenUsed="1"/>
@@ -10970,8 +10672,10 @@
     <w:lsdException w:name="Table Elegant" w:semiHidden="1" w:unhideWhenUsed="1"/>
     <w:lsdException w:name="Table Professional" w:semiHidden="1" w:unhideWhenUsed="1"/>
     <w:lsdException w:name="Table Subtle 1" w:semiHidden="1" w:unhideWhenUsed="1"/>
+    <w:lsdException w:name="Table Subtle 2" w:semiHidden="1" w:unhideWhenUsed="1"/>
     <w:lsdException w:name="Table Web 1" w:semiHidden="1" w:unhideWhenUsed="1"/>
     <w:lsdException w:name="Table Web 2" w:semiHidden="1" w:unhideWhenUsed="1"/>
+    <w:lsdException w:name="Table Web 3" w:semiHidden="1" w:unhideWhenUsed="1"/>
     <w:lsdException w:name="Balloon Text" w:semiHidden="1" w:unhideWhenUsed="1"/>
     <w:lsdException w:name="Table Grid" w:uiPriority="59"/>
     <w:lsdException w:name="Table Theme" w:semiHidden="1" w:unhideWhenUsed="1"/>
@@ -11190,20 +10894,16 @@
     <w:lsdException w:name="List Table 5 Dark Accent 6" w:uiPriority="50"/>
     <w:lsdException w:name="List Table 6 Colorful Accent 6" w:uiPriority="51"/>
     <w:lsdException w:name="List Table 7 Colorful Accent 6" w:uiPriority="52"/>
-    <w:lsdException w:name="Mention" w:semiHidden="1" w:unhideWhenUsed="1"/>
-    <w:lsdException w:name="Smart Hyperlink" w:semiHidden="1" w:unhideWhenUsed="1"/>
-    <w:lsdException w:name="Hashtag" w:semiHidden="1" w:unhideWhenUsed="1"/>
-    <w:lsdException w:name="Unresolved Mention" w:semiHidden="1" w:unhideWhenUsed="1"/>
   </w:latentStyles>
-  <w:style w:type="paragraph" w:default="1" w:styleId="Binhthng">
+  <w:style w:type="paragraph" w:default="1" w:styleId="Normal">
     <w:name w:val="Normal"/>
     <w:qFormat/>
   </w:style>
-  <w:style w:type="paragraph" w:styleId="u1">
+  <w:style w:type="paragraph" w:styleId="Heading1">
     <w:name w:val="heading 1"/>
-    <w:basedOn w:val="Binhthng"/>
-    <w:next w:val="Binhthng"/>
-    <w:link w:val="u1Char"/>
+    <w:basedOn w:val="Normal"/>
+    <w:next w:val="Normal"/>
+    <w:link w:val="Heading1Char"/>
     <w:uiPriority w:val="9"/>
     <w:qFormat/>
     <w:rsid w:val="00A854C4"/>
@@ -11225,11 +10925,11 @@
       <w:szCs w:val="28"/>
     </w:rPr>
   </w:style>
-  <w:style w:type="paragraph" w:styleId="u2">
+  <w:style w:type="paragraph" w:styleId="Heading2">
     <w:name w:val="heading 2"/>
-    <w:basedOn w:val="Binhthng"/>
-    <w:next w:val="Binhthng"/>
-    <w:link w:val="u2Char"/>
+    <w:basedOn w:val="Normal"/>
+    <w:next w:val="Normal"/>
+    <w:link w:val="Heading2Char"/>
     <w:uiPriority w:val="9"/>
     <w:unhideWhenUsed/>
     <w:qFormat/>
@@ -11253,11 +10953,11 @@
       <w:szCs w:val="26"/>
     </w:rPr>
   </w:style>
-  <w:style w:type="paragraph" w:styleId="u3">
+  <w:style w:type="paragraph" w:styleId="Heading3">
     <w:name w:val="heading 3"/>
-    <w:basedOn w:val="Binhthng"/>
-    <w:next w:val="Binhthng"/>
-    <w:link w:val="u3Char"/>
+    <w:basedOn w:val="Normal"/>
+    <w:next w:val="Normal"/>
+    <w:link w:val="Heading3Char"/>
     <w:uiPriority w:val="9"/>
     <w:semiHidden/>
     <w:unhideWhenUsed/>
@@ -11280,11 +10980,11 @@
       <w:color w:val="4F81BD" w:themeColor="accent1"/>
     </w:rPr>
   </w:style>
-  <w:style w:type="paragraph" w:styleId="u4">
+  <w:style w:type="paragraph" w:styleId="Heading4">
     <w:name w:val="heading 4"/>
-    <w:basedOn w:val="Binhthng"/>
-    <w:next w:val="Binhthng"/>
-    <w:link w:val="u4Char"/>
+    <w:basedOn w:val="Normal"/>
+    <w:next w:val="Normal"/>
+    <w:link w:val="Heading4Char"/>
     <w:uiPriority w:val="9"/>
     <w:semiHidden/>
     <w:unhideWhenUsed/>
@@ -11309,11 +11009,11 @@
       <w:color w:val="4F81BD" w:themeColor="accent1"/>
     </w:rPr>
   </w:style>
-  <w:style w:type="paragraph" w:styleId="u5">
+  <w:style w:type="paragraph" w:styleId="Heading5">
     <w:name w:val="heading 5"/>
-    <w:basedOn w:val="Binhthng"/>
-    <w:next w:val="Binhthng"/>
-    <w:link w:val="u5Char"/>
+    <w:basedOn w:val="Normal"/>
+    <w:next w:val="Normal"/>
+    <w:link w:val="Heading5Char"/>
     <w:uiPriority w:val="9"/>
     <w:semiHidden/>
     <w:unhideWhenUsed/>
@@ -11334,11 +11034,11 @@
       <w:color w:val="243F60" w:themeColor="accent1" w:themeShade="7F"/>
     </w:rPr>
   </w:style>
-  <w:style w:type="paragraph" w:styleId="u6">
+  <w:style w:type="paragraph" w:styleId="Heading6">
     <w:name w:val="heading 6"/>
-    <w:basedOn w:val="Binhthng"/>
-    <w:next w:val="Binhthng"/>
-    <w:link w:val="u6Char"/>
+    <w:basedOn w:val="Normal"/>
+    <w:next w:val="Normal"/>
+    <w:link w:val="Heading6Char"/>
     <w:uiPriority w:val="9"/>
     <w:semiHidden/>
     <w:unhideWhenUsed/>
@@ -11361,11 +11061,11 @@
       <w:color w:val="243F60" w:themeColor="accent1" w:themeShade="7F"/>
     </w:rPr>
   </w:style>
-  <w:style w:type="paragraph" w:styleId="u7">
+  <w:style w:type="paragraph" w:styleId="Heading7">
     <w:name w:val="heading 7"/>
-    <w:basedOn w:val="Binhthng"/>
-    <w:next w:val="Binhthng"/>
-    <w:link w:val="u7Char"/>
+    <w:basedOn w:val="Normal"/>
+    <w:next w:val="Normal"/>
+    <w:link w:val="Heading7Char"/>
     <w:uiPriority w:val="9"/>
     <w:semiHidden/>
     <w:unhideWhenUsed/>
@@ -11388,11 +11088,11 @@
       <w:color w:val="404040" w:themeColor="text1" w:themeTint="BF"/>
     </w:rPr>
   </w:style>
-  <w:style w:type="paragraph" w:styleId="u8">
+  <w:style w:type="paragraph" w:styleId="Heading8">
     <w:name w:val="heading 8"/>
-    <w:basedOn w:val="Binhthng"/>
-    <w:next w:val="Binhthng"/>
-    <w:link w:val="u8Char"/>
+    <w:basedOn w:val="Normal"/>
+    <w:next w:val="Normal"/>
+    <w:link w:val="Heading8Char"/>
     <w:uiPriority w:val="9"/>
     <w:semiHidden/>
     <w:unhideWhenUsed/>
@@ -11415,11 +11115,11 @@
       <w:szCs w:val="20"/>
     </w:rPr>
   </w:style>
-  <w:style w:type="paragraph" w:styleId="u9">
+  <w:style w:type="paragraph" w:styleId="Heading9">
     <w:name w:val="heading 9"/>
-    <w:basedOn w:val="Binhthng"/>
-    <w:next w:val="Binhthng"/>
-    <w:link w:val="u9Char"/>
+    <w:basedOn w:val="Normal"/>
+    <w:next w:val="Normal"/>
+    <w:link w:val="Heading9Char"/>
     <w:uiPriority w:val="9"/>
     <w:semiHidden/>
     <w:unhideWhenUsed/>
@@ -11444,13 +11144,13 @@
       <w:szCs w:val="20"/>
     </w:rPr>
   </w:style>
-  <w:style w:type="character" w:default="1" w:styleId="Phngmcinhcuaoanvn">
+  <w:style w:type="character" w:default="1" w:styleId="DefaultParagraphFont">
     <w:name w:val="Default Paragraph Font"/>
     <w:uiPriority w:val="1"/>
     <w:semiHidden/>
     <w:unhideWhenUsed/>
   </w:style>
-  <w:style w:type="table" w:default="1" w:styleId="BangThngthng">
+  <w:style w:type="table" w:default="1" w:styleId="TableNormal">
     <w:name w:val="Normal Table"/>
     <w:uiPriority w:val="99"/>
     <w:semiHidden/>
@@ -11465,17 +11165,17 @@
       </w:tblCellMar>
     </w:tblPr>
   </w:style>
-  <w:style w:type="numbering" w:default="1" w:styleId="Khngco">
+  <w:style w:type="numbering" w:default="1" w:styleId="NoList">
     <w:name w:val="No List"/>
     <w:uiPriority w:val="99"/>
     <w:semiHidden/>
     <w:unhideWhenUsed/>
   </w:style>
-  <w:style w:type="paragraph" w:styleId="Tiu">
+  <w:style w:type="paragraph" w:styleId="Title">
     <w:name w:val="Title"/>
-    <w:basedOn w:val="Binhthng"/>
-    <w:next w:val="Binhthng"/>
-    <w:link w:val="TiuChar"/>
+    <w:basedOn w:val="Normal"/>
+    <w:next w:val="Normal"/>
+    <w:link w:val="TitleChar"/>
     <w:uiPriority w:val="10"/>
     <w:qFormat/>
     <w:rsid w:val="00AF7766"/>
@@ -11496,10 +11196,10 @@
       <w:lang w:eastAsia="ja-JP"/>
     </w:rPr>
   </w:style>
-  <w:style w:type="character" w:customStyle="1" w:styleId="TiuChar">
-    <w:name w:val="Tiêu đề Char"/>
-    <w:basedOn w:val="Phngmcinhcuaoanvn"/>
-    <w:link w:val="Tiu"/>
+  <w:style w:type="character" w:customStyle="1" w:styleId="TitleChar">
+    <w:name w:val="Title Char"/>
+    <w:basedOn w:val="DefaultParagraphFont"/>
+    <w:link w:val="Title"/>
     <w:uiPriority w:val="10"/>
     <w:rsid w:val="00AF7766"/>
     <w:rPr>
@@ -11512,11 +11212,11 @@
       <w:lang w:eastAsia="ja-JP"/>
     </w:rPr>
   </w:style>
-  <w:style w:type="paragraph" w:styleId="Tiuphu">
+  <w:style w:type="paragraph" w:styleId="Subtitle">
     <w:name w:val="Subtitle"/>
-    <w:basedOn w:val="Binhthng"/>
-    <w:next w:val="Binhthng"/>
-    <w:link w:val="TiuphuChar"/>
+    <w:basedOn w:val="Normal"/>
+    <w:next w:val="Normal"/>
+    <w:link w:val="SubtitleChar"/>
     <w:uiPriority w:val="11"/>
     <w:qFormat/>
     <w:rsid w:val="00AF7766"/>
@@ -11537,10 +11237,10 @@
       <w:lang w:eastAsia="ja-JP"/>
     </w:rPr>
   </w:style>
-  <w:style w:type="character" w:customStyle="1" w:styleId="TiuphuChar">
-    <w:name w:val="Tiêu đề phụ Char"/>
-    <w:basedOn w:val="Phngmcinhcuaoanvn"/>
-    <w:link w:val="Tiuphu"/>
+  <w:style w:type="character" w:customStyle="1" w:styleId="SubtitleChar">
+    <w:name w:val="Subtitle Char"/>
+    <w:basedOn w:val="DefaultParagraphFont"/>
+    <w:link w:val="Subtitle"/>
     <w:uiPriority w:val="11"/>
     <w:rsid w:val="00AF7766"/>
     <w:rPr>
@@ -11554,10 +11254,10 @@
       <w:lang w:eastAsia="ja-JP"/>
     </w:rPr>
   </w:style>
-  <w:style w:type="paragraph" w:styleId="Bongchuthich">
+  <w:style w:type="paragraph" w:styleId="BalloonText">
     <w:name w:val="Balloon Text"/>
-    <w:basedOn w:val="Binhthng"/>
-    <w:link w:val="BongchuthichChar"/>
+    <w:basedOn w:val="Normal"/>
+    <w:link w:val="BalloonTextChar"/>
     <w:uiPriority w:val="99"/>
     <w:semiHidden/>
     <w:unhideWhenUsed/>
@@ -11571,10 +11271,10 @@
       <w:szCs w:val="16"/>
     </w:rPr>
   </w:style>
-  <w:style w:type="character" w:customStyle="1" w:styleId="BongchuthichChar">
-    <w:name w:val="Bóng chú thích Char"/>
-    <w:basedOn w:val="Phngmcinhcuaoanvn"/>
-    <w:link w:val="Bongchuthich"/>
+  <w:style w:type="character" w:customStyle="1" w:styleId="BalloonTextChar">
+    <w:name w:val="Balloon Text Char"/>
+    <w:basedOn w:val="DefaultParagraphFont"/>
+    <w:link w:val="BalloonText"/>
     <w:uiPriority w:val="99"/>
     <w:semiHidden/>
     <w:rsid w:val="00AF7766"/>
@@ -11584,9 +11284,9 @@
       <w:szCs w:val="16"/>
     </w:rPr>
   </w:style>
-  <w:style w:type="paragraph" w:styleId="KhngDncch">
+  <w:style w:type="paragraph" w:styleId="NoSpacing">
     <w:name w:val="No Spacing"/>
-    <w:link w:val="KhngDncchChar"/>
+    <w:link w:val="NoSpacingChar"/>
     <w:uiPriority w:val="1"/>
     <w:qFormat/>
     <w:rsid w:val="00990E65"/>
@@ -11598,10 +11298,10 @@
       <w:lang w:eastAsia="ja-JP"/>
     </w:rPr>
   </w:style>
-  <w:style w:type="character" w:customStyle="1" w:styleId="KhngDncchChar">
-    <w:name w:val="Không Dãn cách Char"/>
-    <w:basedOn w:val="Phngmcinhcuaoanvn"/>
-    <w:link w:val="KhngDncch"/>
+  <w:style w:type="character" w:customStyle="1" w:styleId="NoSpacingChar">
+    <w:name w:val="No Spacing Char"/>
+    <w:basedOn w:val="DefaultParagraphFont"/>
+    <w:link w:val="NoSpacing"/>
     <w:uiPriority w:val="1"/>
     <w:rsid w:val="00990E65"/>
     <w:rPr>
@@ -11609,10 +11309,10 @@
       <w:lang w:eastAsia="ja-JP"/>
     </w:rPr>
   </w:style>
-  <w:style w:type="paragraph" w:styleId="oancuaDanhsach">
+  <w:style w:type="paragraph" w:styleId="ListParagraph">
     <w:name w:val="List Paragraph"/>
-    <w:basedOn w:val="Binhthng"/>
-    <w:link w:val="oancuaDanhsachChar"/>
+    <w:basedOn w:val="Normal"/>
+    <w:link w:val="ListParagraphChar"/>
     <w:uiPriority w:val="34"/>
     <w:qFormat/>
     <w:rsid w:val="00990E65"/>
@@ -11623,7 +11323,7 @@
   </w:style>
   <w:style w:type="paragraph" w:customStyle="1" w:styleId="Title1">
     <w:name w:val="Title 1"/>
-    <w:basedOn w:val="oancuaDanhsach"/>
+    <w:basedOn w:val="ListParagraph"/>
     <w:link w:val="Title1Char"/>
     <w:autoRedefine/>
     <w:rsid w:val="008F333B"/>
@@ -11642,7 +11342,7 @@
   </w:style>
   <w:style w:type="paragraph" w:customStyle="1" w:styleId="Paragrap">
     <w:name w:val="Paragrap"/>
-    <w:basedOn w:val="Binhthng"/>
+    <w:basedOn w:val="Normal"/>
     <w:link w:val="ParagrapChar"/>
     <w:qFormat/>
     <w:rsid w:val="00990E65"/>
@@ -11657,16 +11357,16 @@
       <w:szCs w:val="26"/>
     </w:rPr>
   </w:style>
-  <w:style w:type="character" w:customStyle="1" w:styleId="oancuaDanhsachChar">
-    <w:name w:val="Đoạn của Danh sách Char"/>
-    <w:basedOn w:val="Phngmcinhcuaoanvn"/>
-    <w:link w:val="oancuaDanhsach"/>
+  <w:style w:type="character" w:customStyle="1" w:styleId="ListParagraphChar">
+    <w:name w:val="List Paragraph Char"/>
+    <w:basedOn w:val="DefaultParagraphFont"/>
+    <w:link w:val="ListParagraph"/>
     <w:uiPriority w:val="34"/>
     <w:rsid w:val="00990E65"/>
   </w:style>
   <w:style w:type="character" w:customStyle="1" w:styleId="Title1Char">
     <w:name w:val="Title 1 Char"/>
-    <w:basedOn w:val="oancuaDanhsachChar"/>
+    <w:basedOn w:val="ListParagraphChar"/>
     <w:link w:val="Title1"/>
     <w:rsid w:val="008F333B"/>
     <w:rPr>
@@ -11677,9 +11377,9 @@
       <w:szCs w:val="28"/>
     </w:rPr>
   </w:style>
-  <w:style w:type="table" w:styleId="LiBang">
+  <w:style w:type="table" w:styleId="TableGrid">
     <w:name w:val="Table Grid"/>
-    <w:basedOn w:val="BangThngthng"/>
+    <w:basedOn w:val="TableNormal"/>
     <w:uiPriority w:val="59"/>
     <w:rsid w:val="003141E2"/>
     <w:pPr>
@@ -11698,7 +11398,7 @@
   </w:style>
   <w:style w:type="character" w:customStyle="1" w:styleId="ParagrapChar">
     <w:name w:val="Paragrap Char"/>
-    <w:basedOn w:val="Phngmcinhcuaoanvn"/>
+    <w:basedOn w:val="DefaultParagraphFont"/>
     <w:link w:val="Paragrap"/>
     <w:rsid w:val="00990E65"/>
     <w:rPr>
@@ -11770,10 +11470,10 @@
       <w:szCs w:val="24"/>
     </w:rPr>
   </w:style>
-  <w:style w:type="character" w:customStyle="1" w:styleId="u1Char">
-    <w:name w:val="Đầu đề 1 Char"/>
-    <w:basedOn w:val="Phngmcinhcuaoanvn"/>
-    <w:link w:val="u1"/>
+  <w:style w:type="character" w:customStyle="1" w:styleId="Heading1Char">
+    <w:name w:val="Heading 1 Char"/>
+    <w:basedOn w:val="DefaultParagraphFont"/>
+    <w:link w:val="Heading1"/>
     <w:uiPriority w:val="9"/>
     <w:rsid w:val="00A854C4"/>
     <w:rPr>
@@ -11796,10 +11496,10 @@
       <w:szCs w:val="26"/>
     </w:rPr>
   </w:style>
-  <w:style w:type="character" w:customStyle="1" w:styleId="u2Char">
-    <w:name w:val="Đầu đề 2 Char"/>
-    <w:basedOn w:val="Phngmcinhcuaoanvn"/>
-    <w:link w:val="u2"/>
+  <w:style w:type="character" w:customStyle="1" w:styleId="Heading2Char">
+    <w:name w:val="Heading 2 Char"/>
+    <w:basedOn w:val="DefaultParagraphFont"/>
+    <w:link w:val="Heading2"/>
     <w:uiPriority w:val="9"/>
     <w:rsid w:val="00715417"/>
     <w:rPr>
@@ -11811,10 +11511,10 @@
       <w:szCs w:val="26"/>
     </w:rPr>
   </w:style>
-  <w:style w:type="character" w:customStyle="1" w:styleId="u3Char">
-    <w:name w:val="Đầu đề 3 Char"/>
-    <w:basedOn w:val="Phngmcinhcuaoanvn"/>
-    <w:link w:val="u3"/>
+  <w:style w:type="character" w:customStyle="1" w:styleId="Heading3Char">
+    <w:name w:val="Heading 3 Char"/>
+    <w:basedOn w:val="DefaultParagraphFont"/>
+    <w:link w:val="Heading3"/>
     <w:uiPriority w:val="9"/>
     <w:semiHidden/>
     <w:rsid w:val="00715417"/>
@@ -11825,10 +11525,10 @@
       <w:color w:val="4F81BD" w:themeColor="accent1"/>
     </w:rPr>
   </w:style>
-  <w:style w:type="character" w:customStyle="1" w:styleId="u4Char">
-    <w:name w:val="Đầu đề 4 Char"/>
-    <w:basedOn w:val="Phngmcinhcuaoanvn"/>
-    <w:link w:val="u4"/>
+  <w:style w:type="character" w:customStyle="1" w:styleId="Heading4Char">
+    <w:name w:val="Heading 4 Char"/>
+    <w:basedOn w:val="DefaultParagraphFont"/>
+    <w:link w:val="Heading4"/>
     <w:uiPriority w:val="9"/>
     <w:semiHidden/>
     <w:rsid w:val="00715417"/>
@@ -11841,10 +11541,10 @@
       <w:color w:val="4F81BD" w:themeColor="accent1"/>
     </w:rPr>
   </w:style>
-  <w:style w:type="character" w:customStyle="1" w:styleId="u5Char">
-    <w:name w:val="Đầu đề 5 Char"/>
-    <w:basedOn w:val="Phngmcinhcuaoanvn"/>
-    <w:link w:val="u5"/>
+  <w:style w:type="character" w:customStyle="1" w:styleId="Heading5Char">
+    <w:name w:val="Heading 5 Char"/>
+    <w:basedOn w:val="DefaultParagraphFont"/>
+    <w:link w:val="Heading5"/>
     <w:uiPriority w:val="9"/>
     <w:semiHidden/>
     <w:rsid w:val="00715417"/>
@@ -11853,10 +11553,10 @@
       <w:color w:val="243F60" w:themeColor="accent1" w:themeShade="7F"/>
     </w:rPr>
   </w:style>
-  <w:style w:type="character" w:customStyle="1" w:styleId="u6Char">
-    <w:name w:val="Đầu đề 6 Char"/>
-    <w:basedOn w:val="Phngmcinhcuaoanvn"/>
-    <w:link w:val="u6"/>
+  <w:style w:type="character" w:customStyle="1" w:styleId="Heading6Char">
+    <w:name w:val="Heading 6 Char"/>
+    <w:basedOn w:val="DefaultParagraphFont"/>
+    <w:link w:val="Heading6"/>
     <w:uiPriority w:val="9"/>
     <w:semiHidden/>
     <w:rsid w:val="00715417"/>
@@ -11867,10 +11567,10 @@
       <w:color w:val="243F60" w:themeColor="accent1" w:themeShade="7F"/>
     </w:rPr>
   </w:style>
-  <w:style w:type="character" w:customStyle="1" w:styleId="u7Char">
-    <w:name w:val="Đầu đề 7 Char"/>
-    <w:basedOn w:val="Phngmcinhcuaoanvn"/>
-    <w:link w:val="u7"/>
+  <w:style w:type="character" w:customStyle="1" w:styleId="Heading7Char">
+    <w:name w:val="Heading 7 Char"/>
+    <w:basedOn w:val="DefaultParagraphFont"/>
+    <w:link w:val="Heading7"/>
     <w:uiPriority w:val="9"/>
     <w:semiHidden/>
     <w:rsid w:val="00715417"/>
@@ -11881,10 +11581,10 @@
       <w:color w:val="404040" w:themeColor="text1" w:themeTint="BF"/>
     </w:rPr>
   </w:style>
-  <w:style w:type="character" w:customStyle="1" w:styleId="u8Char">
-    <w:name w:val="Đầu đề 8 Char"/>
-    <w:basedOn w:val="Phngmcinhcuaoanvn"/>
-    <w:link w:val="u8"/>
+  <w:style w:type="character" w:customStyle="1" w:styleId="Heading8Char">
+    <w:name w:val="Heading 8 Char"/>
+    <w:basedOn w:val="DefaultParagraphFont"/>
+    <w:link w:val="Heading8"/>
     <w:uiPriority w:val="9"/>
     <w:semiHidden/>
     <w:rsid w:val="00715417"/>
@@ -11895,10 +11595,10 @@
       <w:szCs w:val="20"/>
     </w:rPr>
   </w:style>
-  <w:style w:type="character" w:customStyle="1" w:styleId="u9Char">
-    <w:name w:val="Đầu đề 9 Char"/>
-    <w:basedOn w:val="Phngmcinhcuaoanvn"/>
-    <w:link w:val="u9"/>
+  <w:style w:type="character" w:customStyle="1" w:styleId="Heading9Char">
+    <w:name w:val="Heading 9 Char"/>
+    <w:basedOn w:val="DefaultParagraphFont"/>
+    <w:link w:val="Heading9"/>
     <w:uiPriority w:val="9"/>
     <w:semiHidden/>
     <w:rsid w:val="00715417"/>
@@ -11913,7 +11613,7 @@
   </w:style>
   <w:style w:type="paragraph" w:customStyle="1" w:styleId="Title12">
     <w:name w:val="Title 1.2"/>
-    <w:basedOn w:val="u2"/>
+    <w:basedOn w:val="Heading2"/>
     <w:link w:val="Title12Char"/>
     <w:rsid w:val="00715417"/>
     <w:pPr>
@@ -11940,7 +11640,7 @@
   </w:style>
   <w:style w:type="character" w:customStyle="1" w:styleId="Title12Char">
     <w:name w:val="Title 1.2 Char"/>
-    <w:basedOn w:val="u2Char"/>
+    <w:basedOn w:val="Heading2Char"/>
     <w:link w:val="Title12"/>
     <w:rsid w:val="00715417"/>
     <w:rPr>
@@ -11993,7 +11693,7 @@
   </w:style>
   <w:style w:type="paragraph" w:customStyle="1" w:styleId="TuStyle-Title1">
     <w:name w:val="Tu Style - Title 1"/>
-    <w:basedOn w:val="oancuaDanhsach"/>
+    <w:basedOn w:val="ListParagraph"/>
     <w:link w:val="TuStyle-Title1Char"/>
     <w:qFormat/>
     <w:rsid w:val="004E1149"/>
@@ -12049,7 +11749,7 @@
   </w:style>
   <w:style w:type="character" w:customStyle="1" w:styleId="TuStyle-Title1Char">
     <w:name w:val="Tu Style - Title 1 Char"/>
-    <w:basedOn w:val="oancuaDanhsachChar"/>
+    <w:basedOn w:val="ListParagraphChar"/>
     <w:link w:val="TuStyle-Title1"/>
     <w:rsid w:val="004E1149"/>
     <w:rPr>
@@ -12067,10 +11767,10 @@
       </w14:textFill>
     </w:rPr>
   </w:style>
-  <w:style w:type="paragraph" w:styleId="uMucluc">
+  <w:style w:type="paragraph" w:styleId="TOCHeading">
     <w:name w:val="TOC Heading"/>
-    <w:basedOn w:val="u1"/>
-    <w:next w:val="Binhthng"/>
+    <w:basedOn w:val="Heading1"/>
+    <w:next w:val="Normal"/>
     <w:uiPriority w:val="39"/>
     <w:semiHidden/>
     <w:unhideWhenUsed/>
@@ -12106,10 +11806,10 @@
       </w14:textFill>
     </w:rPr>
   </w:style>
-  <w:style w:type="paragraph" w:styleId="Mucluc1">
+  <w:style w:type="paragraph" w:styleId="TOC1">
     <w:name w:val="toc 1"/>
-    <w:basedOn w:val="Binhthng"/>
-    <w:next w:val="Binhthng"/>
+    <w:basedOn w:val="Normal"/>
+    <w:next w:val="Normal"/>
     <w:autoRedefine/>
     <w:uiPriority w:val="39"/>
     <w:unhideWhenUsed/>
@@ -12127,10 +11827,10 @@
       <w:szCs w:val="24"/>
     </w:rPr>
   </w:style>
-  <w:style w:type="paragraph" w:styleId="Mucluc2">
+  <w:style w:type="paragraph" w:styleId="TOC2">
     <w:name w:val="toc 2"/>
-    <w:basedOn w:val="Binhthng"/>
-    <w:next w:val="Binhthng"/>
+    <w:basedOn w:val="Normal"/>
+    <w:next w:val="Normal"/>
     <w:autoRedefine/>
     <w:uiPriority w:val="39"/>
     <w:unhideWhenUsed/>
@@ -12147,10 +11847,10 @@
       <w:szCs w:val="20"/>
     </w:rPr>
   </w:style>
-  <w:style w:type="paragraph" w:styleId="Mucluc3">
+  <w:style w:type="paragraph" w:styleId="TOC3">
     <w:name w:val="toc 3"/>
-    <w:basedOn w:val="Binhthng"/>
-    <w:next w:val="Binhthng"/>
+    <w:basedOn w:val="Normal"/>
+    <w:next w:val="Normal"/>
     <w:autoRedefine/>
     <w:uiPriority w:val="39"/>
     <w:unhideWhenUsed/>
@@ -12165,10 +11865,10 @@
       <w:szCs w:val="20"/>
     </w:rPr>
   </w:style>
-  <w:style w:type="paragraph" w:styleId="Mucluc4">
+  <w:style w:type="paragraph" w:styleId="TOC4">
     <w:name w:val="toc 4"/>
-    <w:basedOn w:val="Binhthng"/>
-    <w:next w:val="Binhthng"/>
+    <w:basedOn w:val="Normal"/>
+    <w:next w:val="Normal"/>
     <w:autoRedefine/>
     <w:uiPriority w:val="39"/>
     <w:unhideWhenUsed/>
@@ -12183,10 +11883,10 @@
       <w:szCs w:val="20"/>
     </w:rPr>
   </w:style>
-  <w:style w:type="paragraph" w:styleId="Mucluc5">
+  <w:style w:type="paragraph" w:styleId="TOC5">
     <w:name w:val="toc 5"/>
-    <w:basedOn w:val="Binhthng"/>
-    <w:next w:val="Binhthng"/>
+    <w:basedOn w:val="Normal"/>
+    <w:next w:val="Normal"/>
     <w:autoRedefine/>
     <w:uiPriority w:val="39"/>
     <w:unhideWhenUsed/>
@@ -12201,10 +11901,10 @@
       <w:szCs w:val="20"/>
     </w:rPr>
   </w:style>
-  <w:style w:type="paragraph" w:styleId="Mucluc6">
+  <w:style w:type="paragraph" w:styleId="TOC6">
     <w:name w:val="toc 6"/>
-    <w:basedOn w:val="Binhthng"/>
-    <w:next w:val="Binhthng"/>
+    <w:basedOn w:val="Normal"/>
+    <w:next w:val="Normal"/>
     <w:autoRedefine/>
     <w:uiPriority w:val="39"/>
     <w:unhideWhenUsed/>
@@ -12219,10 +11919,10 @@
       <w:szCs w:val="20"/>
     </w:rPr>
   </w:style>
-  <w:style w:type="paragraph" w:styleId="Mucluc7">
+  <w:style w:type="paragraph" w:styleId="TOC7">
     <w:name w:val="toc 7"/>
-    <w:basedOn w:val="Binhthng"/>
-    <w:next w:val="Binhthng"/>
+    <w:basedOn w:val="Normal"/>
+    <w:next w:val="Normal"/>
     <w:autoRedefine/>
     <w:uiPriority w:val="39"/>
     <w:unhideWhenUsed/>
@@ -12237,10 +11937,10 @@
       <w:szCs w:val="20"/>
     </w:rPr>
   </w:style>
-  <w:style w:type="paragraph" w:styleId="Mucluc8">
+  <w:style w:type="paragraph" w:styleId="TOC8">
     <w:name w:val="toc 8"/>
-    <w:basedOn w:val="Binhthng"/>
-    <w:next w:val="Binhthng"/>
+    <w:basedOn w:val="Normal"/>
+    <w:next w:val="Normal"/>
     <w:autoRedefine/>
     <w:uiPriority w:val="39"/>
     <w:unhideWhenUsed/>
@@ -12255,10 +11955,10 @@
       <w:szCs w:val="20"/>
     </w:rPr>
   </w:style>
-  <w:style w:type="paragraph" w:styleId="Mucluc9">
+  <w:style w:type="paragraph" w:styleId="TOC9">
     <w:name w:val="toc 9"/>
-    <w:basedOn w:val="Binhthng"/>
-    <w:next w:val="Binhthng"/>
+    <w:basedOn w:val="Normal"/>
+    <w:next w:val="Normal"/>
     <w:autoRedefine/>
     <w:uiPriority w:val="39"/>
     <w:unhideWhenUsed/>
@@ -12275,7 +11975,7 @@
   </w:style>
   <w:style w:type="table" w:customStyle="1" w:styleId="PlainTable11">
     <w:name w:val="Plain Table 11"/>
-    <w:basedOn w:val="BangThngthng"/>
+    <w:basedOn w:val="TableNormal"/>
     <w:uiPriority w:val="41"/>
     <w:rsid w:val="00545225"/>
     <w:pPr>
@@ -12342,10 +12042,10 @@
       </w:tcPr>
     </w:tblStylePr>
   </w:style>
-  <w:style w:type="paragraph" w:styleId="Chuthich">
+  <w:style w:type="paragraph" w:styleId="Caption">
     <w:name w:val="caption"/>
-    <w:basedOn w:val="Binhthng"/>
-    <w:next w:val="Binhthng"/>
+    <w:basedOn w:val="Normal"/>
+    <w:next w:val="Normal"/>
     <w:uiPriority w:val="35"/>
     <w:unhideWhenUsed/>
     <w:qFormat/>
@@ -12675,7 +12375,7 @@
 </file>
 
 <file path=customXml/itemProps2.xml><?xml version="1.0" encoding="utf-8"?>
-<ds:datastoreItem xmlns:ds="http://schemas.openxmlformats.org/officeDocument/2006/customXml" ds:itemID="{7223C58C-B9D5-49CE-A897-BDFE9205B5DF}">
+<ds:datastoreItem xmlns:ds="http://schemas.openxmlformats.org/officeDocument/2006/customXml" ds:itemID="{CF6701EB-5BC8-4EB4-8716-C22A93F239C8}">
   <ds:schemaRefs>
     <ds:schemaRef ds:uri="http://schemas.openxmlformats.org/officeDocument/2006/bibliography"/>
   </ds:schemaRefs>

</xml_diff>

<commit_message>
cập nhật quản lý giao hàng
</commit_message>
<xml_diff>
--- a/BaoCao/FRA/Update/[Team3][FRA]UCNV-06-07-08-09.docx
+++ b/BaoCao/FRA/Update/[Team3][FRA]UCNV-06-07-08-09.docx
@@ -1,6 +1,6 @@
 
 <file path=word/document.xml><?xml version="1.0" encoding="utf-8"?>
-<w:document xmlns:wpc="http://schemas.microsoft.com/office/word/2010/wordprocessingCanvas" xmlns:mc="http://schemas.openxmlformats.org/markup-compatibility/2006" xmlns:o="urn:schemas-microsoft-com:office:office" xmlns:r="http://schemas.openxmlformats.org/officeDocument/2006/relationships" xmlns:m="http://schemas.openxmlformats.org/officeDocument/2006/math" xmlns:v="urn:schemas-microsoft-com:vml" xmlns:wp14="http://schemas.microsoft.com/office/word/2010/wordprocessingDrawing" xmlns:wp="http://schemas.openxmlformats.org/drawingml/2006/wordprocessingDrawing" xmlns:w10="urn:schemas-microsoft-com:office:word" xmlns:w="http://schemas.openxmlformats.org/wordprocessingml/2006/main" xmlns:w14="http://schemas.microsoft.com/office/word/2010/wordml" xmlns:w15="http://schemas.microsoft.com/office/word/2012/wordml" xmlns:wpg="http://schemas.microsoft.com/office/word/2010/wordprocessingGroup" xmlns:wpi="http://schemas.microsoft.com/office/word/2010/wordprocessingInk" xmlns:wne="http://schemas.microsoft.com/office/word/2006/wordml" xmlns:wps="http://schemas.microsoft.com/office/word/2010/wordprocessingShape" mc:Ignorable="w14 w15 wp14">
+<w:document xmlns:wpc="http://schemas.microsoft.com/office/word/2010/wordprocessingCanvas" xmlns:cx="http://schemas.microsoft.com/office/drawing/2014/chartex" xmlns:cx1="http://schemas.microsoft.com/office/drawing/2015/9/8/chartex" xmlns:cx2="http://schemas.microsoft.com/office/drawing/2015/10/21/chartex" xmlns:cx3="http://schemas.microsoft.com/office/drawing/2016/5/9/chartex" xmlns:cx4="http://schemas.microsoft.com/office/drawing/2016/5/10/chartex" xmlns:cx5="http://schemas.microsoft.com/office/drawing/2016/5/11/chartex" xmlns:cx6="http://schemas.microsoft.com/office/drawing/2016/5/12/chartex" xmlns:cx7="http://schemas.microsoft.com/office/drawing/2016/5/13/chartex" xmlns:cx8="http://schemas.microsoft.com/office/drawing/2016/5/14/chartex" xmlns:mc="http://schemas.openxmlformats.org/markup-compatibility/2006" xmlns:aink="http://schemas.microsoft.com/office/drawing/2016/ink" xmlns:am3d="http://schemas.microsoft.com/office/drawing/2017/model3d" xmlns:o="urn:schemas-microsoft-com:office:office" xmlns:r="http://schemas.openxmlformats.org/officeDocument/2006/relationships" xmlns:m="http://schemas.openxmlformats.org/officeDocument/2006/math" xmlns:v="urn:schemas-microsoft-com:vml" xmlns:wp14="http://schemas.microsoft.com/office/word/2010/wordprocessingDrawing" xmlns:wp="http://schemas.openxmlformats.org/drawingml/2006/wordprocessingDrawing" xmlns:w10="urn:schemas-microsoft-com:office:word" xmlns:w="http://schemas.openxmlformats.org/wordprocessingml/2006/main" xmlns:w14="http://schemas.microsoft.com/office/word/2010/wordml" xmlns:w15="http://schemas.microsoft.com/office/word/2012/wordml" xmlns:w16se="http://schemas.microsoft.com/office/word/2015/wordml/symex" xmlns:wpg="http://schemas.microsoft.com/office/word/2010/wordprocessingGroup" xmlns:wpi="http://schemas.microsoft.com/office/word/2010/wordprocessingInk" xmlns:wne="http://schemas.microsoft.com/office/word/2006/wordml" xmlns:wps="http://schemas.microsoft.com/office/word/2010/wordprocessingShape" mc:Ignorable="w14 w15 w16se wp14">
   <w:body>
     <w:sdt>
       <w:sdtPr>
@@ -66,7 +66,7 @@
                   </w:tcPr>
                   <w:p>
                     <w:pPr>
-                      <w:pStyle w:val="NoSpacing"/>
+                      <w:pStyle w:val="KhngDncch"/>
                       <w:spacing w:line="360" w:lineRule="auto"/>
                       <w:jc w:val="center"/>
                       <w:rPr>
@@ -137,7 +137,7 @@
                   </w:tcPr>
                   <w:p>
                     <w:pPr>
-                      <w:pStyle w:val="NoSpacing"/>
+                      <w:pStyle w:val="KhngDncch"/>
                       <w:spacing w:line="360" w:lineRule="auto"/>
                       <w:jc w:val="center"/>
                       <w:rPr>
@@ -196,7 +196,7 @@
                   </w:tcPr>
                   <w:p>
                     <w:pPr>
-                      <w:pStyle w:val="NoSpacing"/>
+                      <w:pStyle w:val="KhngDncch"/>
                       <w:spacing w:line="360" w:lineRule="auto"/>
                       <w:jc w:val="center"/>
                       <w:rPr>
@@ -244,7 +244,7 @@
               </w:tcPr>
               <w:p>
                 <w:pPr>
-                  <w:pStyle w:val="NoSpacing"/>
+                  <w:pStyle w:val="KhngDncch"/>
                   <w:spacing w:line="360" w:lineRule="auto"/>
                   <w:jc w:val="center"/>
                   <w:rPr>
@@ -288,7 +288,7 @@
                   </w:tcPr>
                   <w:p>
                     <w:pPr>
-                      <w:pStyle w:val="NoSpacing"/>
+                      <w:pStyle w:val="KhngDncch"/>
                       <w:spacing w:line="360" w:lineRule="auto"/>
                       <w:jc w:val="center"/>
                       <w:rPr>
@@ -365,7 +365,7 @@
                   </w:tcPr>
                   <w:p>
                     <w:pPr>
-                      <w:pStyle w:val="NoSpacing"/>
+                      <w:pStyle w:val="KhngDncch"/>
                       <w:spacing w:line="360" w:lineRule="auto"/>
                       <w:jc w:val="center"/>
                       <w:rPr>
@@ -454,7 +454,7 @@
         </w:p>
         <w:tbl>
           <w:tblPr>
-            <w:tblStyle w:val="TableGrid"/>
+            <w:tblStyle w:val="LiBang"/>
             <w:tblW w:w="0" w:type="auto"/>
             <w:tblInd w:w="360" w:type="dxa"/>
             <w:tblLook w:val="04E0" w:firstRow="1" w:lastRow="1" w:firstColumn="1" w:lastColumn="0" w:noHBand="0" w:noVBand="1"/>
@@ -787,7 +787,7 @@
               </w:tcPr>
               <w:p>
                 <w:pPr>
-                  <w:pStyle w:val="NoSpacing"/>
+                  <w:pStyle w:val="KhngDncch"/>
                   <w:spacing w:line="360" w:lineRule="auto"/>
                   <w:rPr>
                     <w:rFonts w:ascii="Times New Roman" w:hAnsi="Times New Roman" w:cs="Times New Roman"/>
@@ -803,7 +803,7 @@
         </w:tbl>
         <w:tbl>
           <w:tblPr>
-            <w:tblStyle w:val="TableGrid"/>
+            <w:tblStyle w:val="LiBang"/>
             <w:tblW w:w="9198" w:type="dxa"/>
             <w:tblInd w:w="360" w:type="dxa"/>
             <w:tblLook w:val="04A0" w:firstRow="1" w:lastRow="0" w:firstColumn="1" w:lastColumn="0" w:noHBand="0" w:noVBand="1"/>
@@ -1246,7 +1246,7 @@
     </w:p>
     <w:p>
       <w:pPr>
-        <w:pStyle w:val="Caption"/>
+        <w:pStyle w:val="Chuthich"/>
         <w:spacing w:line="360" w:lineRule="auto"/>
         <w:rPr>
           <w:rFonts w:cs="Times New Roman"/>
@@ -1375,7 +1375,7 @@
     </w:p>
     <w:p>
       <w:pPr>
-        <w:pStyle w:val="Caption"/>
+        <w:pStyle w:val="Chuthich"/>
         <w:spacing w:line="360" w:lineRule="auto"/>
         <w:rPr>
           <w:rFonts w:cs="Times New Roman"/>
@@ -1506,7 +1506,7 @@
     </w:p>
     <w:p>
       <w:pPr>
-        <w:pStyle w:val="Caption"/>
+        <w:pStyle w:val="Chuthich"/>
         <w:spacing w:line="360" w:lineRule="auto"/>
         <w:rPr>
           <w:rFonts w:cs="Times New Roman"/>
@@ -1597,7 +1597,7 @@
     </w:p>
     <w:p>
       <w:pPr>
-        <w:pStyle w:val="Caption"/>
+        <w:pStyle w:val="Chuthich"/>
         <w:spacing w:line="360" w:lineRule="auto"/>
         <w:rPr>
           <w:rFonts w:cs="Times New Roman"/>
@@ -2343,8 +2343,16 @@
               <w:rPr>
                 <w:b w:val="0"/>
               </w:rPr>
-              <w:t>Nhập thông tin nhà phân phối để tra cứu như: tên nhà phân phối, địa chỉ, chi nhánh,…</w:t>
-            </w:r>
+              <w:t xml:space="preserve">Nhập thông tin nhà phân phối để tra cứu như: tên nhà phân phối, địa chỉ, chi </w:t>
+            </w:r>
+            <w:proofErr w:type="gramStart"/>
+            <w:r>
+              <w:rPr>
+                <w:b w:val="0"/>
+              </w:rPr>
+              <w:t>nhánh,…</w:t>
+            </w:r>
+            <w:proofErr w:type="gramEnd"/>
           </w:p>
           <w:p>
             <w:pPr>
@@ -4563,7 +4571,7 @@
               <w:t>Mã số: UC</w:t>
             </w:r>
             <w:r>
-              <w:t>CN-2</w:t>
+              <w:t>CN-33</w:t>
             </w:r>
           </w:p>
         </w:tc>
@@ -4729,7 +4737,7 @@
               <w:pStyle w:val="TuStyle-Title1"/>
               <w:numPr>
                 <w:ilvl w:val="0"/>
-                <w:numId w:val="22"/>
+                <w:numId w:val="41"/>
               </w:numPr>
               <w:cnfStyle w:val="000000100000" w:firstRow="0" w:lastRow="0" w:firstColumn="0" w:lastColumn="0" w:oddVBand="0" w:evenVBand="0" w:oddHBand="1" w:evenHBand="0" w:firstRowFirstColumn="0" w:firstRowLastColumn="0" w:lastRowFirstColumn="0" w:lastRowLastColumn="0"/>
               <w:rPr>
@@ -4740,12 +4748,22 @@
               <w:rPr>
                 <w:b w:val="0"/>
               </w:rPr>
-              <w:t>Thực hiện UCCN “Tra cứu công nợ”</w:t>
+              <w:t>H</w:t>
+            </w:r>
+            <w:r>
+              <w:rPr>
+                <w:b w:val="0"/>
+              </w:rPr>
+              <w:t>ệ thống hiển thị công nợ của NPP</w:t>
             </w:r>
           </w:p>
           <w:p>
             <w:pPr>
               <w:pStyle w:val="TuStyle-Title1"/>
+              <w:numPr>
+                <w:ilvl w:val="0"/>
+                <w:numId w:val="41"/>
+              </w:numPr>
               <w:cnfStyle w:val="000000100000" w:firstRow="0" w:lastRow="0" w:firstColumn="0" w:lastColumn="0" w:oddVBand="0" w:evenVBand="0" w:oddHBand="1" w:evenHBand="0" w:firstRowFirstColumn="0" w:firstRowLastColumn="0" w:lastRowFirstColumn="0" w:lastRowLastColumn="0"/>
               <w:rPr>
                 <w:b w:val="0"/>
@@ -4761,6 +4779,10 @@
           <w:p>
             <w:pPr>
               <w:pStyle w:val="TuStyle-Title1"/>
+              <w:numPr>
+                <w:ilvl w:val="0"/>
+                <w:numId w:val="41"/>
+              </w:numPr>
               <w:cnfStyle w:val="000000100000" w:firstRow="0" w:lastRow="0" w:firstColumn="0" w:lastColumn="0" w:oddVBand="0" w:evenVBand="0" w:oddHBand="1" w:evenHBand="0" w:firstRowFirstColumn="0" w:firstRowLastColumn="0" w:lastRowFirstColumn="0" w:lastRowLastColumn="0"/>
               <w:rPr>
                 <w:b w:val="0"/>
@@ -4770,24 +4792,28 @@
               <w:rPr>
                 <w:b w:val="0"/>
               </w:rPr>
-              <w:t xml:space="preserve">Hệ thống hiện các hàng hóa, số lượng, </w:t>
-            </w:r>
-            <w:r>
-              <w:rPr>
-                <w:b w:val="0"/>
-              </w:rPr>
-              <w:t>lượng tồn kho</w:t>
-            </w:r>
-            <w:r>
-              <w:rPr>
-                <w:b w:val="0"/>
-              </w:rPr>
-              <w:t xml:space="preserve"> tương ứng</w:t>
+              <w:t xml:space="preserve">Hệ thống hiện </w:t>
+            </w:r>
+            <w:r>
+              <w:rPr>
+                <w:b w:val="0"/>
+              </w:rPr>
+              <w:t xml:space="preserve">và kiểm tra </w:t>
+            </w:r>
+            <w:r>
+              <w:rPr>
+                <w:b w:val="0"/>
+              </w:rPr>
+              <w:t>các hàng hóa, số lượng, lượng tồn kho tương ứng</w:t>
             </w:r>
           </w:p>
           <w:p>
             <w:pPr>
               <w:pStyle w:val="TuStyle-Title1"/>
+              <w:numPr>
+                <w:ilvl w:val="0"/>
+                <w:numId w:val="41"/>
+              </w:numPr>
               <w:cnfStyle w:val="000000100000" w:firstRow="0" w:lastRow="0" w:firstColumn="0" w:lastColumn="0" w:oddVBand="0" w:evenVBand="0" w:oddHBand="1" w:evenHBand="0" w:firstRowFirstColumn="0" w:firstRowLastColumn="0" w:lastRowFirstColumn="0" w:lastRowLastColumn="0"/>
               <w:rPr>
                 <w:b w:val="0"/>
@@ -4803,10 +4829,11 @@
           <w:p>
             <w:pPr>
               <w:pStyle w:val="TuStyle-Title1"/>
+              <w:numPr>
+                <w:ilvl w:val="0"/>
+                <w:numId w:val="41"/>
+              </w:numPr>
               <w:cnfStyle w:val="000000100000" w:firstRow="0" w:lastRow="0" w:firstColumn="0" w:lastColumn="0" w:oddVBand="0" w:evenVBand="0" w:oddHBand="1" w:evenHBand="0" w:firstRowFirstColumn="0" w:firstRowLastColumn="0" w:lastRowFirstColumn="0" w:lastRowLastColumn="0"/>
-              <w:rPr>
-                <w:b w:val="0"/>
-              </w:rPr>
             </w:pPr>
             <w:r>
               <w:rPr>
@@ -4842,6 +4869,12 @@
               <w:pStyle w:val="MyTable1"/>
               <w:cnfStyle w:val="000000000000" w:firstRow="0" w:lastRow="0" w:firstColumn="0" w:lastColumn="0" w:oddVBand="0" w:evenVBand="0" w:oddHBand="0" w:evenHBand="0" w:firstRowFirstColumn="0" w:firstRowLastColumn="0" w:lastRowFirstColumn="0" w:lastRowLastColumn="0"/>
             </w:pPr>
+            <w:r>
+              <w:t xml:space="preserve">Tại bước 4: </w:t>
+            </w:r>
+            <w:r>
+              <w:t>hệ thống kiểm tra nếu hàng trong kho không đáp ứng đủ theo đơn đặt hàng thì không cho lập đơn giao hàng, bỏ qua bước 5,6</w:t>
+            </w:r>
           </w:p>
         </w:tc>
       </w:tr>
@@ -4903,6 +4936,13 @@
               <w:pStyle w:val="MyTable1"/>
             </w:pPr>
             <w:r>
+              <w:t xml:space="preserve">hệ thống kiểm </w:t>
+            </w:r>
+            <w:r>
+              <w:lastRenderedPageBreak/>
+              <w:t>tra nếu hàng trong kho không đáp ứng đủ theo đơn đặt hàng thì không cho lập đơn giao hàng, bỏ qua bước 5,6</w:t>
+            </w:r>
+            <w:r>
               <w:t>Tên Use Case</w:t>
             </w:r>
           </w:p>
@@ -4925,6 +4965,7 @@
               <w:cnfStyle w:val="100000000000" w:firstRow="1" w:lastRow="0" w:firstColumn="0" w:lastColumn="0" w:oddVBand="0" w:evenVBand="0" w:oddHBand="0" w:evenHBand="0" w:firstRowFirstColumn="0" w:firstRowLastColumn="0" w:lastRowFirstColumn="0" w:lastRowLastColumn="0"/>
             </w:pPr>
             <w:r>
+              <w:lastRenderedPageBreak/>
               <w:t>Tra cứu đơn giao hàng</w:t>
             </w:r>
           </w:p>
@@ -5042,7 +5083,6 @@
               <w:pStyle w:val="MyTable1"/>
             </w:pPr>
             <w:r>
-              <w:lastRenderedPageBreak/>
               <w:t>Mô tả</w:t>
             </w:r>
           </w:p>
@@ -5608,7 +5648,11 @@
               <w:cnfStyle w:val="000000000000" w:firstRow="0" w:lastRow="0" w:firstColumn="0" w:lastColumn="0" w:oddVBand="0" w:evenVBand="0" w:oddHBand="0" w:evenHBand="0" w:firstRowFirstColumn="0" w:firstRowLastColumn="0" w:lastRowFirstColumn="0" w:lastRowLastColumn="0"/>
             </w:pPr>
             <w:r>
-              <w:t>Dòng 6: nếu Dòng 5 kiểm kê đúng thì gửi phản hồi chấp nhận, ngược lại từ chối và nếu rõ nguyên do</w:t>
+              <w:t xml:space="preserve">Dòng 6: nếu Dòng 5 kiểm kê đúng thì gửi phản hồi chấp nhận, ngược lại </w:t>
+            </w:r>
+            <w:r>
+              <w:lastRenderedPageBreak/>
+              <w:t>từ chối và nếu rõ nguyên do</w:t>
             </w:r>
           </w:p>
         </w:tc>
@@ -5849,7 +5893,6 @@
               <w:pStyle w:val="MyTable1"/>
             </w:pPr>
             <w:r>
-              <w:lastRenderedPageBreak/>
               <w:t>Dòng cơ bản</w:t>
             </w:r>
           </w:p>
@@ -6102,7 +6145,13 @@
               <w:t>Mã số: UC</w:t>
             </w:r>
             <w:r>
-              <w:t>CN-6</w:t>
+              <w:t>CN-</w:t>
+            </w:r>
+            <w:r>
+              <w:t>3</w:t>
+            </w:r>
+            <w:r>
+              <w:t>6</w:t>
             </w:r>
           </w:p>
         </w:tc>
@@ -6266,6 +6315,10 @@
           <w:p>
             <w:pPr>
               <w:pStyle w:val="TuStyle-Title1"/>
+              <w:numPr>
+                <w:ilvl w:val="0"/>
+                <w:numId w:val="45"/>
+              </w:numPr>
               <w:cnfStyle w:val="000000100000" w:firstRow="0" w:lastRow="0" w:firstColumn="0" w:lastColumn="0" w:oddVBand="0" w:evenVBand="0" w:oddHBand="1" w:evenHBand="0" w:firstRowFirstColumn="0" w:firstRowLastColumn="0" w:lastRowFirstColumn="0" w:lastRowLastColumn="0"/>
               <w:rPr>
                 <w:b w:val="0"/>
@@ -6275,7 +6328,13 @@
               <w:rPr>
                 <w:b w:val="0"/>
               </w:rPr>
-              <w:t>Nhân viên nhập các thông tin hóa đơn: số tiền thu, nội dung thu (thanh toán công nợ, thanh toán đơn giao hàng…)</w:t>
+              <w:t>H</w:t>
+            </w:r>
+            <w:r>
+              <w:rPr>
+                <w:b w:val="0"/>
+              </w:rPr>
+              <w:t>ệ thống kiểm tra hình thức thanh toán</w:t>
             </w:r>
           </w:p>
           <w:p>
@@ -6290,7 +6349,7 @@
               <w:rPr>
                 <w:b w:val="0"/>
               </w:rPr>
-              <w:t>Nhân viên chọn lập hóa đơn</w:t>
+              <w:t>Nhân viên nhập các thông tin hóa đơn: số tiền thu, nội dung thu (thanh toán công nợ, thanh toán đơn giao hàng…)</w:t>
             </w:r>
           </w:p>
           <w:p>
@@ -6305,6 +6364,21 @@
               <w:rPr>
                 <w:b w:val="0"/>
               </w:rPr>
+              <w:t>Nhân viên chọn lập hóa đơn</w:t>
+            </w:r>
+          </w:p>
+          <w:p>
+            <w:pPr>
+              <w:pStyle w:val="TuStyle-Title1"/>
+              <w:cnfStyle w:val="000000100000" w:firstRow="0" w:lastRow="0" w:firstColumn="0" w:lastColumn="0" w:oddVBand="0" w:evenVBand="0" w:oddHBand="1" w:evenHBand="0" w:firstRowFirstColumn="0" w:firstRowLastColumn="0" w:lastRowFirstColumn="0" w:lastRowLastColumn="0"/>
+              <w:rPr>
+                <w:b w:val="0"/>
+              </w:rPr>
+            </w:pPr>
+            <w:r>
+              <w:rPr>
+                <w:b w:val="0"/>
+              </w:rPr>
               <w:t>Hệ thống ghi nhận hóa đơn</w:t>
             </w:r>
           </w:p>
@@ -6335,6 +6409,14 @@
               <w:pStyle w:val="MyTable1"/>
               <w:cnfStyle w:val="000000000000" w:firstRow="0" w:lastRow="0" w:firstColumn="0" w:lastColumn="0" w:oddVBand="0" w:evenVBand="0" w:oddHBand="0" w:evenHBand="0" w:firstRowFirstColumn="0" w:firstRowLastColumn="0" w:lastRowFirstColumn="0" w:lastRowLastColumn="0"/>
             </w:pPr>
+            <w:r>
+              <w:t>T</w:t>
+            </w:r>
+            <w:bookmarkStart w:id="0" w:name="_GoBack"/>
+            <w:bookmarkEnd w:id="0"/>
+            <w:r>
+              <w:t>ại bước 2 nếu hình thức thanh toán qua thẻ thì không thực hiện UC này</w:t>
+            </w:r>
           </w:p>
         </w:tc>
       </w:tr>
@@ -6395,6 +6477,7 @@
               <w:pStyle w:val="MyTable1"/>
             </w:pPr>
             <w:r>
+              <w:lastRenderedPageBreak/>
               <w:t>Tên Use Case</w:t>
             </w:r>
           </w:p>
@@ -6660,7 +6743,6 @@
               <w:pStyle w:val="MyTable1"/>
             </w:pPr>
             <w:r>
-              <w:lastRenderedPageBreak/>
               <w:t>Dòng thay thế</w:t>
             </w:r>
           </w:p>
@@ -7106,8 +7188,6 @@
           <w:numId w:val="0"/>
         </w:numPr>
       </w:pPr>
-      <w:bookmarkStart w:id="0" w:name="_GoBack"/>
-      <w:bookmarkEnd w:id="0"/>
       <w:r>
         <w:t>Use case ghi nhận tình trạng đơn giao hàng</w:t>
       </w:r>
@@ -7147,6 +7227,7 @@
               <w:pStyle w:val="MyTable1"/>
             </w:pPr>
             <w:r>
+              <w:lastRenderedPageBreak/>
               <w:t>Tên Use Case</w:t>
             </w:r>
           </w:p>
@@ -7440,7 +7521,7 @@
 </file>
 
 <file path=word/numbering.xml><?xml version="1.0" encoding="utf-8"?>
-<w:numbering xmlns:wpc="http://schemas.microsoft.com/office/word/2010/wordprocessingCanvas" xmlns:mc="http://schemas.openxmlformats.org/markup-compatibility/2006" xmlns:o="urn:schemas-microsoft-com:office:office" xmlns:r="http://schemas.openxmlformats.org/officeDocument/2006/relationships" xmlns:m="http://schemas.openxmlformats.org/officeDocument/2006/math" xmlns:v="urn:schemas-microsoft-com:vml" xmlns:wp14="http://schemas.microsoft.com/office/word/2010/wordprocessingDrawing" xmlns:wp="http://schemas.openxmlformats.org/drawingml/2006/wordprocessingDrawing" xmlns:w10="urn:schemas-microsoft-com:office:word" xmlns:w="http://schemas.openxmlformats.org/wordprocessingml/2006/main" xmlns:w14="http://schemas.microsoft.com/office/word/2010/wordml" xmlns:w15="http://schemas.microsoft.com/office/word/2012/wordml" xmlns:wpg="http://schemas.microsoft.com/office/word/2010/wordprocessingGroup" xmlns:wpi="http://schemas.microsoft.com/office/word/2010/wordprocessingInk" xmlns:wne="http://schemas.microsoft.com/office/word/2006/wordml" xmlns:wps="http://schemas.microsoft.com/office/word/2010/wordprocessingShape" mc:Ignorable="w14 w15 wp14">
+<w:numbering xmlns:wpc="http://schemas.microsoft.com/office/word/2010/wordprocessingCanvas" xmlns:cx="http://schemas.microsoft.com/office/drawing/2014/chartex" xmlns:cx1="http://schemas.microsoft.com/office/drawing/2015/9/8/chartex" xmlns:cx2="http://schemas.microsoft.com/office/drawing/2015/10/21/chartex" xmlns:cx3="http://schemas.microsoft.com/office/drawing/2016/5/9/chartex" xmlns:cx4="http://schemas.microsoft.com/office/drawing/2016/5/10/chartex" xmlns:cx5="http://schemas.microsoft.com/office/drawing/2016/5/11/chartex" xmlns:cx6="http://schemas.microsoft.com/office/drawing/2016/5/12/chartex" xmlns:cx7="http://schemas.microsoft.com/office/drawing/2016/5/13/chartex" xmlns:cx8="http://schemas.microsoft.com/office/drawing/2016/5/14/chartex" xmlns:mc="http://schemas.openxmlformats.org/markup-compatibility/2006" xmlns:aink="http://schemas.microsoft.com/office/drawing/2016/ink" xmlns:am3d="http://schemas.microsoft.com/office/drawing/2017/model3d" xmlns:o="urn:schemas-microsoft-com:office:office" xmlns:r="http://schemas.openxmlformats.org/officeDocument/2006/relationships" xmlns:m="http://schemas.openxmlformats.org/officeDocument/2006/math" xmlns:v="urn:schemas-microsoft-com:vml" xmlns:wp14="http://schemas.microsoft.com/office/word/2010/wordprocessingDrawing" xmlns:wp="http://schemas.openxmlformats.org/drawingml/2006/wordprocessingDrawing" xmlns:w10="urn:schemas-microsoft-com:office:word" xmlns:w="http://schemas.openxmlformats.org/wordprocessingml/2006/main" xmlns:w14="http://schemas.microsoft.com/office/word/2010/wordml" xmlns:w15="http://schemas.microsoft.com/office/word/2012/wordml" xmlns:w16se="http://schemas.microsoft.com/office/word/2015/wordml/symex" xmlns:wpg="http://schemas.microsoft.com/office/word/2010/wordprocessingGroup" xmlns:wpi="http://schemas.microsoft.com/office/word/2010/wordprocessingInk" xmlns:wne="http://schemas.microsoft.com/office/word/2006/wordml" xmlns:wps="http://schemas.microsoft.com/office/word/2010/wordprocessingShape" mc:Ignorable="w14 w15 w16se wp14">
   <w:abstractNum w:abstractNumId="0" w15:restartNumberingAfterBreak="0">
     <w:nsid w:val="03A213BE"/>
     <w:multiLevelType w:val="hybridMultilevel"/>
@@ -7560,7 +7641,7 @@
     <w:lvl w:ilvl="0">
       <w:start w:val="1"/>
       <w:numFmt w:val="upperRoman"/>
-      <w:pStyle w:val="Heading1"/>
+      <w:pStyle w:val="u1"/>
       <w:lvlText w:val="Article %1."/>
       <w:lvlJc w:val="left"/>
       <w:pPr>
@@ -7570,7 +7651,7 @@
     <w:lvl w:ilvl="1">
       <w:start w:val="1"/>
       <w:numFmt w:val="decimalZero"/>
-      <w:pStyle w:val="Heading2"/>
+      <w:pStyle w:val="u2"/>
       <w:isLgl/>
       <w:lvlText w:val="Section %1.%2"/>
       <w:lvlJc w:val="left"/>
@@ -7581,7 +7662,7 @@
     <w:lvl w:ilvl="2">
       <w:start w:val="1"/>
       <w:numFmt w:val="lowerLetter"/>
-      <w:pStyle w:val="Heading3"/>
+      <w:pStyle w:val="u3"/>
       <w:lvlText w:val="(%3)"/>
       <w:lvlJc w:val="left"/>
       <w:pPr>
@@ -7591,7 +7672,7 @@
     <w:lvl w:ilvl="3">
       <w:start w:val="1"/>
       <w:numFmt w:val="lowerRoman"/>
-      <w:pStyle w:val="Heading4"/>
+      <w:pStyle w:val="u4"/>
       <w:lvlText w:val="(%4)"/>
       <w:lvlJc w:val="right"/>
       <w:pPr>
@@ -7601,7 +7682,7 @@
     <w:lvl w:ilvl="4">
       <w:start w:val="1"/>
       <w:numFmt w:val="decimal"/>
-      <w:pStyle w:val="Heading5"/>
+      <w:pStyle w:val="u5"/>
       <w:lvlText w:val="%5)"/>
       <w:lvlJc w:val="left"/>
       <w:pPr>
@@ -7611,7 +7692,7 @@
     <w:lvl w:ilvl="5">
       <w:start w:val="1"/>
       <w:numFmt w:val="lowerLetter"/>
-      <w:pStyle w:val="Heading6"/>
+      <w:pStyle w:val="u6"/>
       <w:lvlText w:val="%6)"/>
       <w:lvlJc w:val="left"/>
       <w:pPr>
@@ -7621,7 +7702,7 @@
     <w:lvl w:ilvl="6">
       <w:start w:val="1"/>
       <w:numFmt w:val="lowerRoman"/>
-      <w:pStyle w:val="Heading7"/>
+      <w:pStyle w:val="u7"/>
       <w:lvlText w:val="%7)"/>
       <w:lvlJc w:val="right"/>
       <w:pPr>
@@ -7631,7 +7712,7 @@
     <w:lvl w:ilvl="7">
       <w:start w:val="1"/>
       <w:numFmt w:val="lowerLetter"/>
-      <w:pStyle w:val="Heading8"/>
+      <w:pStyle w:val="u8"/>
       <w:lvlText w:val="%8."/>
       <w:lvlJc w:val="left"/>
       <w:pPr>
@@ -7641,7 +7722,7 @@
     <w:lvl w:ilvl="8">
       <w:start w:val="1"/>
       <w:numFmt w:val="lowerRoman"/>
-      <w:pStyle w:val="Heading9"/>
+      <w:pStyle w:val="u9"/>
       <w:lvlText w:val="%9."/>
       <w:lvlJc w:val="right"/>
       <w:pPr>
@@ -10505,7 +10586,7 @@
 </file>
 
 <file path=word/styles.xml><?xml version="1.0" encoding="utf-8"?>
-<w:styles xmlns:mc="http://schemas.openxmlformats.org/markup-compatibility/2006" xmlns:r="http://schemas.openxmlformats.org/officeDocument/2006/relationships" xmlns:w="http://schemas.openxmlformats.org/wordprocessingml/2006/main" xmlns:w14="http://schemas.microsoft.com/office/word/2010/wordml" xmlns:w15="http://schemas.microsoft.com/office/word/2012/wordml" mc:Ignorable="w14 w15">
+<w:styles xmlns:mc="http://schemas.openxmlformats.org/markup-compatibility/2006" xmlns:r="http://schemas.openxmlformats.org/officeDocument/2006/relationships" xmlns:w="http://schemas.openxmlformats.org/wordprocessingml/2006/main" xmlns:w14="http://schemas.microsoft.com/office/word/2010/wordml" xmlns:w15="http://schemas.microsoft.com/office/word/2012/wordml" xmlns:w16se="http://schemas.microsoft.com/office/word/2015/wordml/symex" mc:Ignorable="w14 w15 w16se">
   <w:docDefaults>
     <w:rPrDefault>
       <w:rPr>
@@ -10522,7 +10603,7 @@
       </w:pPr>
     </w:pPrDefault>
   </w:docDefaults>
-  <w:latentStyles w:defLockedState="0" w:defUIPriority="99" w:defSemiHidden="0" w:defUnhideWhenUsed="0" w:defQFormat="0" w:count="371">
+  <w:latentStyles w:defLockedState="0" w:defUIPriority="99" w:defSemiHidden="0" w:defUnhideWhenUsed="0" w:defQFormat="0" w:count="375">
     <w:lsdException w:name="Normal" w:uiPriority="0" w:qFormat="1"/>
     <w:lsdException w:name="heading 1" w:uiPriority="9" w:qFormat="1"/>
     <w:lsdException w:name="heading 2" w:semiHidden="1" w:uiPriority="9" w:unhideWhenUsed="1" w:qFormat="1"/>
@@ -10628,7 +10709,6 @@
     <w:lsdException w:name="HTML Sample" w:semiHidden="1" w:unhideWhenUsed="1"/>
     <w:lsdException w:name="HTML Typewriter" w:semiHidden="1" w:unhideWhenUsed="1"/>
     <w:lsdException w:name="HTML Variable" w:semiHidden="1" w:unhideWhenUsed="1"/>
-    <w:lsdException w:name="Normal Table" w:semiHidden="1" w:unhideWhenUsed="1"/>
     <w:lsdException w:name="annotation subject" w:semiHidden="1" w:unhideWhenUsed="1"/>
     <w:lsdException w:name="No List" w:semiHidden="1" w:unhideWhenUsed="1"/>
     <w:lsdException w:name="Outline List 1" w:semiHidden="1" w:unhideWhenUsed="1"/>
@@ -10672,10 +10752,8 @@
     <w:lsdException w:name="Table Elegant" w:semiHidden="1" w:unhideWhenUsed="1"/>
     <w:lsdException w:name="Table Professional" w:semiHidden="1" w:unhideWhenUsed="1"/>
     <w:lsdException w:name="Table Subtle 1" w:semiHidden="1" w:unhideWhenUsed="1"/>
-    <w:lsdException w:name="Table Subtle 2" w:semiHidden="1" w:unhideWhenUsed="1"/>
     <w:lsdException w:name="Table Web 1" w:semiHidden="1" w:unhideWhenUsed="1"/>
     <w:lsdException w:name="Table Web 2" w:semiHidden="1" w:unhideWhenUsed="1"/>
-    <w:lsdException w:name="Table Web 3" w:semiHidden="1" w:unhideWhenUsed="1"/>
     <w:lsdException w:name="Balloon Text" w:semiHidden="1" w:unhideWhenUsed="1"/>
     <w:lsdException w:name="Table Grid" w:uiPriority="59"/>
     <w:lsdException w:name="Table Theme" w:semiHidden="1" w:unhideWhenUsed="1"/>
@@ -10894,16 +10972,20 @@
     <w:lsdException w:name="List Table 5 Dark Accent 6" w:uiPriority="50"/>
     <w:lsdException w:name="List Table 6 Colorful Accent 6" w:uiPriority="51"/>
     <w:lsdException w:name="List Table 7 Colorful Accent 6" w:uiPriority="52"/>
+    <w:lsdException w:name="Mention" w:semiHidden="1" w:unhideWhenUsed="1"/>
+    <w:lsdException w:name="Smart Hyperlink" w:semiHidden="1" w:unhideWhenUsed="1"/>
+    <w:lsdException w:name="Hashtag" w:semiHidden="1" w:unhideWhenUsed="1"/>
+    <w:lsdException w:name="Unresolved Mention" w:semiHidden="1" w:unhideWhenUsed="1"/>
   </w:latentStyles>
-  <w:style w:type="paragraph" w:default="1" w:styleId="Normal">
+  <w:style w:type="paragraph" w:default="1" w:styleId="Binhthng">
     <w:name w:val="Normal"/>
     <w:qFormat/>
   </w:style>
-  <w:style w:type="paragraph" w:styleId="Heading1">
+  <w:style w:type="paragraph" w:styleId="u1">
     <w:name w:val="heading 1"/>
-    <w:basedOn w:val="Normal"/>
-    <w:next w:val="Normal"/>
-    <w:link w:val="Heading1Char"/>
+    <w:basedOn w:val="Binhthng"/>
+    <w:next w:val="Binhthng"/>
+    <w:link w:val="u1Char"/>
     <w:uiPriority w:val="9"/>
     <w:qFormat/>
     <w:rsid w:val="00A854C4"/>
@@ -10925,11 +11007,11 @@
       <w:szCs w:val="28"/>
     </w:rPr>
   </w:style>
-  <w:style w:type="paragraph" w:styleId="Heading2">
+  <w:style w:type="paragraph" w:styleId="u2">
     <w:name w:val="heading 2"/>
-    <w:basedOn w:val="Normal"/>
-    <w:next w:val="Normal"/>
-    <w:link w:val="Heading2Char"/>
+    <w:basedOn w:val="Binhthng"/>
+    <w:next w:val="Binhthng"/>
+    <w:link w:val="u2Char"/>
     <w:uiPriority w:val="9"/>
     <w:unhideWhenUsed/>
     <w:qFormat/>
@@ -10953,11 +11035,11 @@
       <w:szCs w:val="26"/>
     </w:rPr>
   </w:style>
-  <w:style w:type="paragraph" w:styleId="Heading3">
+  <w:style w:type="paragraph" w:styleId="u3">
     <w:name w:val="heading 3"/>
-    <w:basedOn w:val="Normal"/>
-    <w:next w:val="Normal"/>
-    <w:link w:val="Heading3Char"/>
+    <w:basedOn w:val="Binhthng"/>
+    <w:next w:val="Binhthng"/>
+    <w:link w:val="u3Char"/>
     <w:uiPriority w:val="9"/>
     <w:semiHidden/>
     <w:unhideWhenUsed/>
@@ -10980,11 +11062,11 @@
       <w:color w:val="4F81BD" w:themeColor="accent1"/>
     </w:rPr>
   </w:style>
-  <w:style w:type="paragraph" w:styleId="Heading4">
+  <w:style w:type="paragraph" w:styleId="u4">
     <w:name w:val="heading 4"/>
-    <w:basedOn w:val="Normal"/>
-    <w:next w:val="Normal"/>
-    <w:link w:val="Heading4Char"/>
+    <w:basedOn w:val="Binhthng"/>
+    <w:next w:val="Binhthng"/>
+    <w:link w:val="u4Char"/>
     <w:uiPriority w:val="9"/>
     <w:semiHidden/>
     <w:unhideWhenUsed/>
@@ -11009,11 +11091,11 @@
       <w:color w:val="4F81BD" w:themeColor="accent1"/>
     </w:rPr>
   </w:style>
-  <w:style w:type="paragraph" w:styleId="Heading5">
+  <w:style w:type="paragraph" w:styleId="u5">
     <w:name w:val="heading 5"/>
-    <w:basedOn w:val="Normal"/>
-    <w:next w:val="Normal"/>
-    <w:link w:val="Heading5Char"/>
+    <w:basedOn w:val="Binhthng"/>
+    <w:next w:val="Binhthng"/>
+    <w:link w:val="u5Char"/>
     <w:uiPriority w:val="9"/>
     <w:semiHidden/>
     <w:unhideWhenUsed/>
@@ -11034,11 +11116,11 @@
       <w:color w:val="243F60" w:themeColor="accent1" w:themeShade="7F"/>
     </w:rPr>
   </w:style>
-  <w:style w:type="paragraph" w:styleId="Heading6">
+  <w:style w:type="paragraph" w:styleId="u6">
     <w:name w:val="heading 6"/>
-    <w:basedOn w:val="Normal"/>
-    <w:next w:val="Normal"/>
-    <w:link w:val="Heading6Char"/>
+    <w:basedOn w:val="Binhthng"/>
+    <w:next w:val="Binhthng"/>
+    <w:link w:val="u6Char"/>
     <w:uiPriority w:val="9"/>
     <w:semiHidden/>
     <w:unhideWhenUsed/>
@@ -11061,11 +11143,11 @@
       <w:color w:val="243F60" w:themeColor="accent1" w:themeShade="7F"/>
     </w:rPr>
   </w:style>
-  <w:style w:type="paragraph" w:styleId="Heading7">
+  <w:style w:type="paragraph" w:styleId="u7">
     <w:name w:val="heading 7"/>
-    <w:basedOn w:val="Normal"/>
-    <w:next w:val="Normal"/>
-    <w:link w:val="Heading7Char"/>
+    <w:basedOn w:val="Binhthng"/>
+    <w:next w:val="Binhthng"/>
+    <w:link w:val="u7Char"/>
     <w:uiPriority w:val="9"/>
     <w:semiHidden/>
     <w:unhideWhenUsed/>
@@ -11088,11 +11170,11 @@
       <w:color w:val="404040" w:themeColor="text1" w:themeTint="BF"/>
     </w:rPr>
   </w:style>
-  <w:style w:type="paragraph" w:styleId="Heading8">
+  <w:style w:type="paragraph" w:styleId="u8">
     <w:name w:val="heading 8"/>
-    <w:basedOn w:val="Normal"/>
-    <w:next w:val="Normal"/>
-    <w:link w:val="Heading8Char"/>
+    <w:basedOn w:val="Binhthng"/>
+    <w:next w:val="Binhthng"/>
+    <w:link w:val="u8Char"/>
     <w:uiPriority w:val="9"/>
     <w:semiHidden/>
     <w:unhideWhenUsed/>
@@ -11115,11 +11197,11 @@
       <w:szCs w:val="20"/>
     </w:rPr>
   </w:style>
-  <w:style w:type="paragraph" w:styleId="Heading9">
+  <w:style w:type="paragraph" w:styleId="u9">
     <w:name w:val="heading 9"/>
-    <w:basedOn w:val="Normal"/>
-    <w:next w:val="Normal"/>
-    <w:link w:val="Heading9Char"/>
+    <w:basedOn w:val="Binhthng"/>
+    <w:next w:val="Binhthng"/>
+    <w:link w:val="u9Char"/>
     <w:uiPriority w:val="9"/>
     <w:semiHidden/>
     <w:unhideWhenUsed/>
@@ -11144,13 +11226,13 @@
       <w:szCs w:val="20"/>
     </w:rPr>
   </w:style>
-  <w:style w:type="character" w:default="1" w:styleId="DefaultParagraphFont">
+  <w:style w:type="character" w:default="1" w:styleId="Phngmcinhcuaoanvn">
     <w:name w:val="Default Paragraph Font"/>
     <w:uiPriority w:val="1"/>
     <w:semiHidden/>
     <w:unhideWhenUsed/>
   </w:style>
-  <w:style w:type="table" w:default="1" w:styleId="TableNormal">
+  <w:style w:type="table" w:default="1" w:styleId="BangThngthng">
     <w:name w:val="Normal Table"/>
     <w:uiPriority w:val="99"/>
     <w:semiHidden/>
@@ -11165,17 +11247,17 @@
       </w:tblCellMar>
     </w:tblPr>
   </w:style>
-  <w:style w:type="numbering" w:default="1" w:styleId="NoList">
+  <w:style w:type="numbering" w:default="1" w:styleId="Khngco">
     <w:name w:val="No List"/>
     <w:uiPriority w:val="99"/>
     <w:semiHidden/>
     <w:unhideWhenUsed/>
   </w:style>
-  <w:style w:type="paragraph" w:styleId="Title">
+  <w:style w:type="paragraph" w:styleId="Tiu">
     <w:name w:val="Title"/>
-    <w:basedOn w:val="Normal"/>
-    <w:next w:val="Normal"/>
-    <w:link w:val="TitleChar"/>
+    <w:basedOn w:val="Binhthng"/>
+    <w:next w:val="Binhthng"/>
+    <w:link w:val="TiuChar"/>
     <w:uiPriority w:val="10"/>
     <w:qFormat/>
     <w:rsid w:val="00AF7766"/>
@@ -11196,10 +11278,10 @@
       <w:lang w:eastAsia="ja-JP"/>
     </w:rPr>
   </w:style>
-  <w:style w:type="character" w:customStyle="1" w:styleId="TitleChar">
-    <w:name w:val="Title Char"/>
-    <w:basedOn w:val="DefaultParagraphFont"/>
-    <w:link w:val="Title"/>
+  <w:style w:type="character" w:customStyle="1" w:styleId="TiuChar">
+    <w:name w:val="Tiêu đề Char"/>
+    <w:basedOn w:val="Phngmcinhcuaoanvn"/>
+    <w:link w:val="Tiu"/>
     <w:uiPriority w:val="10"/>
     <w:rsid w:val="00AF7766"/>
     <w:rPr>
@@ -11212,11 +11294,11 @@
       <w:lang w:eastAsia="ja-JP"/>
     </w:rPr>
   </w:style>
-  <w:style w:type="paragraph" w:styleId="Subtitle">
+  <w:style w:type="paragraph" w:styleId="Tiuphu">
     <w:name w:val="Subtitle"/>
-    <w:basedOn w:val="Normal"/>
-    <w:next w:val="Normal"/>
-    <w:link w:val="SubtitleChar"/>
+    <w:basedOn w:val="Binhthng"/>
+    <w:next w:val="Binhthng"/>
+    <w:link w:val="TiuphuChar"/>
     <w:uiPriority w:val="11"/>
     <w:qFormat/>
     <w:rsid w:val="00AF7766"/>
@@ -11237,10 +11319,10 @@
       <w:lang w:eastAsia="ja-JP"/>
     </w:rPr>
   </w:style>
-  <w:style w:type="character" w:customStyle="1" w:styleId="SubtitleChar">
-    <w:name w:val="Subtitle Char"/>
-    <w:basedOn w:val="DefaultParagraphFont"/>
-    <w:link w:val="Subtitle"/>
+  <w:style w:type="character" w:customStyle="1" w:styleId="TiuphuChar">
+    <w:name w:val="Tiêu đề phụ Char"/>
+    <w:basedOn w:val="Phngmcinhcuaoanvn"/>
+    <w:link w:val="Tiuphu"/>
     <w:uiPriority w:val="11"/>
     <w:rsid w:val="00AF7766"/>
     <w:rPr>
@@ -11254,10 +11336,10 @@
       <w:lang w:eastAsia="ja-JP"/>
     </w:rPr>
   </w:style>
-  <w:style w:type="paragraph" w:styleId="BalloonText">
+  <w:style w:type="paragraph" w:styleId="Bongchuthich">
     <w:name w:val="Balloon Text"/>
-    <w:basedOn w:val="Normal"/>
-    <w:link w:val="BalloonTextChar"/>
+    <w:basedOn w:val="Binhthng"/>
+    <w:link w:val="BongchuthichChar"/>
     <w:uiPriority w:val="99"/>
     <w:semiHidden/>
     <w:unhideWhenUsed/>
@@ -11271,10 +11353,10 @@
       <w:szCs w:val="16"/>
     </w:rPr>
   </w:style>
-  <w:style w:type="character" w:customStyle="1" w:styleId="BalloonTextChar">
-    <w:name w:val="Balloon Text Char"/>
-    <w:basedOn w:val="DefaultParagraphFont"/>
-    <w:link w:val="BalloonText"/>
+  <w:style w:type="character" w:customStyle="1" w:styleId="BongchuthichChar">
+    <w:name w:val="Bóng chú thích Char"/>
+    <w:basedOn w:val="Phngmcinhcuaoanvn"/>
+    <w:link w:val="Bongchuthich"/>
     <w:uiPriority w:val="99"/>
     <w:semiHidden/>
     <w:rsid w:val="00AF7766"/>
@@ -11284,9 +11366,9 @@
       <w:szCs w:val="16"/>
     </w:rPr>
   </w:style>
-  <w:style w:type="paragraph" w:styleId="NoSpacing">
+  <w:style w:type="paragraph" w:styleId="KhngDncch">
     <w:name w:val="No Spacing"/>
-    <w:link w:val="NoSpacingChar"/>
+    <w:link w:val="KhngDncchChar"/>
     <w:uiPriority w:val="1"/>
     <w:qFormat/>
     <w:rsid w:val="00990E65"/>
@@ -11298,10 +11380,10 @@
       <w:lang w:eastAsia="ja-JP"/>
     </w:rPr>
   </w:style>
-  <w:style w:type="character" w:customStyle="1" w:styleId="NoSpacingChar">
-    <w:name w:val="No Spacing Char"/>
-    <w:basedOn w:val="DefaultParagraphFont"/>
-    <w:link w:val="NoSpacing"/>
+  <w:style w:type="character" w:customStyle="1" w:styleId="KhngDncchChar">
+    <w:name w:val="Không Dãn cách Char"/>
+    <w:basedOn w:val="Phngmcinhcuaoanvn"/>
+    <w:link w:val="KhngDncch"/>
     <w:uiPriority w:val="1"/>
     <w:rsid w:val="00990E65"/>
     <w:rPr>
@@ -11309,10 +11391,10 @@
       <w:lang w:eastAsia="ja-JP"/>
     </w:rPr>
   </w:style>
-  <w:style w:type="paragraph" w:styleId="ListParagraph">
+  <w:style w:type="paragraph" w:styleId="oancuaDanhsach">
     <w:name w:val="List Paragraph"/>
-    <w:basedOn w:val="Normal"/>
-    <w:link w:val="ListParagraphChar"/>
+    <w:basedOn w:val="Binhthng"/>
+    <w:link w:val="oancuaDanhsachChar"/>
     <w:uiPriority w:val="34"/>
     <w:qFormat/>
     <w:rsid w:val="00990E65"/>
@@ -11323,7 +11405,7 @@
   </w:style>
   <w:style w:type="paragraph" w:customStyle="1" w:styleId="Title1">
     <w:name w:val="Title 1"/>
-    <w:basedOn w:val="ListParagraph"/>
+    <w:basedOn w:val="oancuaDanhsach"/>
     <w:link w:val="Title1Char"/>
     <w:autoRedefine/>
     <w:rsid w:val="008F333B"/>
@@ -11342,7 +11424,7 @@
   </w:style>
   <w:style w:type="paragraph" w:customStyle="1" w:styleId="Paragrap">
     <w:name w:val="Paragrap"/>
-    <w:basedOn w:val="Normal"/>
+    <w:basedOn w:val="Binhthng"/>
     <w:link w:val="ParagrapChar"/>
     <w:qFormat/>
     <w:rsid w:val="00990E65"/>
@@ -11357,16 +11439,16 @@
       <w:szCs w:val="26"/>
     </w:rPr>
   </w:style>
-  <w:style w:type="character" w:customStyle="1" w:styleId="ListParagraphChar">
-    <w:name w:val="List Paragraph Char"/>
-    <w:basedOn w:val="DefaultParagraphFont"/>
-    <w:link w:val="ListParagraph"/>
+  <w:style w:type="character" w:customStyle="1" w:styleId="oancuaDanhsachChar">
+    <w:name w:val="Đoạn của Danh sách Char"/>
+    <w:basedOn w:val="Phngmcinhcuaoanvn"/>
+    <w:link w:val="oancuaDanhsach"/>
     <w:uiPriority w:val="34"/>
     <w:rsid w:val="00990E65"/>
   </w:style>
   <w:style w:type="character" w:customStyle="1" w:styleId="Title1Char">
     <w:name w:val="Title 1 Char"/>
-    <w:basedOn w:val="ListParagraphChar"/>
+    <w:basedOn w:val="oancuaDanhsachChar"/>
     <w:link w:val="Title1"/>
     <w:rsid w:val="008F333B"/>
     <w:rPr>
@@ -11377,9 +11459,9 @@
       <w:szCs w:val="28"/>
     </w:rPr>
   </w:style>
-  <w:style w:type="table" w:styleId="TableGrid">
+  <w:style w:type="table" w:styleId="LiBang">
     <w:name w:val="Table Grid"/>
-    <w:basedOn w:val="TableNormal"/>
+    <w:basedOn w:val="BangThngthng"/>
     <w:uiPriority w:val="59"/>
     <w:rsid w:val="003141E2"/>
     <w:pPr>
@@ -11398,7 +11480,7 @@
   </w:style>
   <w:style w:type="character" w:customStyle="1" w:styleId="ParagrapChar">
     <w:name w:val="Paragrap Char"/>
-    <w:basedOn w:val="DefaultParagraphFont"/>
+    <w:basedOn w:val="Phngmcinhcuaoanvn"/>
     <w:link w:val="Paragrap"/>
     <w:rsid w:val="00990E65"/>
     <w:rPr>
@@ -11470,10 +11552,10 @@
       <w:szCs w:val="24"/>
     </w:rPr>
   </w:style>
-  <w:style w:type="character" w:customStyle="1" w:styleId="Heading1Char">
-    <w:name w:val="Heading 1 Char"/>
-    <w:basedOn w:val="DefaultParagraphFont"/>
-    <w:link w:val="Heading1"/>
+  <w:style w:type="character" w:customStyle="1" w:styleId="u1Char">
+    <w:name w:val="Đầu đề 1 Char"/>
+    <w:basedOn w:val="Phngmcinhcuaoanvn"/>
+    <w:link w:val="u1"/>
     <w:uiPriority w:val="9"/>
     <w:rsid w:val="00A854C4"/>
     <w:rPr>
@@ -11496,10 +11578,10 @@
       <w:szCs w:val="26"/>
     </w:rPr>
   </w:style>
-  <w:style w:type="character" w:customStyle="1" w:styleId="Heading2Char">
-    <w:name w:val="Heading 2 Char"/>
-    <w:basedOn w:val="DefaultParagraphFont"/>
-    <w:link w:val="Heading2"/>
+  <w:style w:type="character" w:customStyle="1" w:styleId="u2Char">
+    <w:name w:val="Đầu đề 2 Char"/>
+    <w:basedOn w:val="Phngmcinhcuaoanvn"/>
+    <w:link w:val="u2"/>
     <w:uiPriority w:val="9"/>
     <w:rsid w:val="00715417"/>
     <w:rPr>
@@ -11511,10 +11593,10 @@
       <w:szCs w:val="26"/>
     </w:rPr>
   </w:style>
-  <w:style w:type="character" w:customStyle="1" w:styleId="Heading3Char">
-    <w:name w:val="Heading 3 Char"/>
-    <w:basedOn w:val="DefaultParagraphFont"/>
-    <w:link w:val="Heading3"/>
+  <w:style w:type="character" w:customStyle="1" w:styleId="u3Char">
+    <w:name w:val="Đầu đề 3 Char"/>
+    <w:basedOn w:val="Phngmcinhcuaoanvn"/>
+    <w:link w:val="u3"/>
     <w:uiPriority w:val="9"/>
     <w:semiHidden/>
     <w:rsid w:val="00715417"/>
@@ -11525,10 +11607,10 @@
       <w:color w:val="4F81BD" w:themeColor="accent1"/>
     </w:rPr>
   </w:style>
-  <w:style w:type="character" w:customStyle="1" w:styleId="Heading4Char">
-    <w:name w:val="Heading 4 Char"/>
-    <w:basedOn w:val="DefaultParagraphFont"/>
-    <w:link w:val="Heading4"/>
+  <w:style w:type="character" w:customStyle="1" w:styleId="u4Char">
+    <w:name w:val="Đầu đề 4 Char"/>
+    <w:basedOn w:val="Phngmcinhcuaoanvn"/>
+    <w:link w:val="u4"/>
     <w:uiPriority w:val="9"/>
     <w:semiHidden/>
     <w:rsid w:val="00715417"/>
@@ -11541,10 +11623,10 @@
       <w:color w:val="4F81BD" w:themeColor="accent1"/>
     </w:rPr>
   </w:style>
-  <w:style w:type="character" w:customStyle="1" w:styleId="Heading5Char">
-    <w:name w:val="Heading 5 Char"/>
-    <w:basedOn w:val="DefaultParagraphFont"/>
-    <w:link w:val="Heading5"/>
+  <w:style w:type="character" w:customStyle="1" w:styleId="u5Char">
+    <w:name w:val="Đầu đề 5 Char"/>
+    <w:basedOn w:val="Phngmcinhcuaoanvn"/>
+    <w:link w:val="u5"/>
     <w:uiPriority w:val="9"/>
     <w:semiHidden/>
     <w:rsid w:val="00715417"/>
@@ -11553,10 +11635,10 @@
       <w:color w:val="243F60" w:themeColor="accent1" w:themeShade="7F"/>
     </w:rPr>
   </w:style>
-  <w:style w:type="character" w:customStyle="1" w:styleId="Heading6Char">
-    <w:name w:val="Heading 6 Char"/>
-    <w:basedOn w:val="DefaultParagraphFont"/>
-    <w:link w:val="Heading6"/>
+  <w:style w:type="character" w:customStyle="1" w:styleId="u6Char">
+    <w:name w:val="Đầu đề 6 Char"/>
+    <w:basedOn w:val="Phngmcinhcuaoanvn"/>
+    <w:link w:val="u6"/>
     <w:uiPriority w:val="9"/>
     <w:semiHidden/>
     <w:rsid w:val="00715417"/>
@@ -11567,10 +11649,10 @@
       <w:color w:val="243F60" w:themeColor="accent1" w:themeShade="7F"/>
     </w:rPr>
   </w:style>
-  <w:style w:type="character" w:customStyle="1" w:styleId="Heading7Char">
-    <w:name w:val="Heading 7 Char"/>
-    <w:basedOn w:val="DefaultParagraphFont"/>
-    <w:link w:val="Heading7"/>
+  <w:style w:type="character" w:customStyle="1" w:styleId="u7Char">
+    <w:name w:val="Đầu đề 7 Char"/>
+    <w:basedOn w:val="Phngmcinhcuaoanvn"/>
+    <w:link w:val="u7"/>
     <w:uiPriority w:val="9"/>
     <w:semiHidden/>
     <w:rsid w:val="00715417"/>
@@ -11581,10 +11663,10 @@
       <w:color w:val="404040" w:themeColor="text1" w:themeTint="BF"/>
     </w:rPr>
   </w:style>
-  <w:style w:type="character" w:customStyle="1" w:styleId="Heading8Char">
-    <w:name w:val="Heading 8 Char"/>
-    <w:basedOn w:val="DefaultParagraphFont"/>
-    <w:link w:val="Heading8"/>
+  <w:style w:type="character" w:customStyle="1" w:styleId="u8Char">
+    <w:name w:val="Đầu đề 8 Char"/>
+    <w:basedOn w:val="Phngmcinhcuaoanvn"/>
+    <w:link w:val="u8"/>
     <w:uiPriority w:val="9"/>
     <w:semiHidden/>
     <w:rsid w:val="00715417"/>
@@ -11595,10 +11677,10 @@
       <w:szCs w:val="20"/>
     </w:rPr>
   </w:style>
-  <w:style w:type="character" w:customStyle="1" w:styleId="Heading9Char">
-    <w:name w:val="Heading 9 Char"/>
-    <w:basedOn w:val="DefaultParagraphFont"/>
-    <w:link w:val="Heading9"/>
+  <w:style w:type="character" w:customStyle="1" w:styleId="u9Char">
+    <w:name w:val="Đầu đề 9 Char"/>
+    <w:basedOn w:val="Phngmcinhcuaoanvn"/>
+    <w:link w:val="u9"/>
     <w:uiPriority w:val="9"/>
     <w:semiHidden/>
     <w:rsid w:val="00715417"/>
@@ -11613,7 +11695,7 @@
   </w:style>
   <w:style w:type="paragraph" w:customStyle="1" w:styleId="Title12">
     <w:name w:val="Title 1.2"/>
-    <w:basedOn w:val="Heading2"/>
+    <w:basedOn w:val="u2"/>
     <w:link w:val="Title12Char"/>
     <w:rsid w:val="00715417"/>
     <w:pPr>
@@ -11640,7 +11722,7 @@
   </w:style>
   <w:style w:type="character" w:customStyle="1" w:styleId="Title12Char">
     <w:name w:val="Title 1.2 Char"/>
-    <w:basedOn w:val="Heading2Char"/>
+    <w:basedOn w:val="u2Char"/>
     <w:link w:val="Title12"/>
     <w:rsid w:val="00715417"/>
     <w:rPr>
@@ -11693,7 +11775,7 @@
   </w:style>
   <w:style w:type="paragraph" w:customStyle="1" w:styleId="TuStyle-Title1">
     <w:name w:val="Tu Style - Title 1"/>
-    <w:basedOn w:val="ListParagraph"/>
+    <w:basedOn w:val="oancuaDanhsach"/>
     <w:link w:val="TuStyle-Title1Char"/>
     <w:qFormat/>
     <w:rsid w:val="004E1149"/>
@@ -11749,7 +11831,7 @@
   </w:style>
   <w:style w:type="character" w:customStyle="1" w:styleId="TuStyle-Title1Char">
     <w:name w:val="Tu Style - Title 1 Char"/>
-    <w:basedOn w:val="ListParagraphChar"/>
+    <w:basedOn w:val="oancuaDanhsachChar"/>
     <w:link w:val="TuStyle-Title1"/>
     <w:rsid w:val="004E1149"/>
     <w:rPr>
@@ -11767,10 +11849,10 @@
       </w14:textFill>
     </w:rPr>
   </w:style>
-  <w:style w:type="paragraph" w:styleId="TOCHeading">
+  <w:style w:type="paragraph" w:styleId="uMucluc">
     <w:name w:val="TOC Heading"/>
-    <w:basedOn w:val="Heading1"/>
-    <w:next w:val="Normal"/>
+    <w:basedOn w:val="u1"/>
+    <w:next w:val="Binhthng"/>
     <w:uiPriority w:val="39"/>
     <w:semiHidden/>
     <w:unhideWhenUsed/>
@@ -11806,10 +11888,10 @@
       </w14:textFill>
     </w:rPr>
   </w:style>
-  <w:style w:type="paragraph" w:styleId="TOC1">
+  <w:style w:type="paragraph" w:styleId="Mucluc1">
     <w:name w:val="toc 1"/>
-    <w:basedOn w:val="Normal"/>
-    <w:next w:val="Normal"/>
+    <w:basedOn w:val="Binhthng"/>
+    <w:next w:val="Binhthng"/>
     <w:autoRedefine/>
     <w:uiPriority w:val="39"/>
     <w:unhideWhenUsed/>
@@ -11827,10 +11909,10 @@
       <w:szCs w:val="24"/>
     </w:rPr>
   </w:style>
-  <w:style w:type="paragraph" w:styleId="TOC2">
+  <w:style w:type="paragraph" w:styleId="Mucluc2">
     <w:name w:val="toc 2"/>
-    <w:basedOn w:val="Normal"/>
-    <w:next w:val="Normal"/>
+    <w:basedOn w:val="Binhthng"/>
+    <w:next w:val="Binhthng"/>
     <w:autoRedefine/>
     <w:uiPriority w:val="39"/>
     <w:unhideWhenUsed/>
@@ -11847,10 +11929,10 @@
       <w:szCs w:val="20"/>
     </w:rPr>
   </w:style>
-  <w:style w:type="paragraph" w:styleId="TOC3">
+  <w:style w:type="paragraph" w:styleId="Mucluc3">
     <w:name w:val="toc 3"/>
-    <w:basedOn w:val="Normal"/>
-    <w:next w:val="Normal"/>
+    <w:basedOn w:val="Binhthng"/>
+    <w:next w:val="Binhthng"/>
     <w:autoRedefine/>
     <w:uiPriority w:val="39"/>
     <w:unhideWhenUsed/>
@@ -11865,10 +11947,10 @@
       <w:szCs w:val="20"/>
     </w:rPr>
   </w:style>
-  <w:style w:type="paragraph" w:styleId="TOC4">
+  <w:style w:type="paragraph" w:styleId="Mucluc4">
     <w:name w:val="toc 4"/>
-    <w:basedOn w:val="Normal"/>
-    <w:next w:val="Normal"/>
+    <w:basedOn w:val="Binhthng"/>
+    <w:next w:val="Binhthng"/>
     <w:autoRedefine/>
     <w:uiPriority w:val="39"/>
     <w:unhideWhenUsed/>
@@ -11883,10 +11965,10 @@
       <w:szCs w:val="20"/>
     </w:rPr>
   </w:style>
-  <w:style w:type="paragraph" w:styleId="TOC5">
+  <w:style w:type="paragraph" w:styleId="Mucluc5">
     <w:name w:val="toc 5"/>
-    <w:basedOn w:val="Normal"/>
-    <w:next w:val="Normal"/>
+    <w:basedOn w:val="Binhthng"/>
+    <w:next w:val="Binhthng"/>
     <w:autoRedefine/>
     <w:uiPriority w:val="39"/>
     <w:unhideWhenUsed/>
@@ -11901,10 +11983,10 @@
       <w:szCs w:val="20"/>
     </w:rPr>
   </w:style>
-  <w:style w:type="paragraph" w:styleId="TOC6">
+  <w:style w:type="paragraph" w:styleId="Mucluc6">
     <w:name w:val="toc 6"/>
-    <w:basedOn w:val="Normal"/>
-    <w:next w:val="Normal"/>
+    <w:basedOn w:val="Binhthng"/>
+    <w:next w:val="Binhthng"/>
     <w:autoRedefine/>
     <w:uiPriority w:val="39"/>
     <w:unhideWhenUsed/>
@@ -11919,10 +12001,10 @@
       <w:szCs w:val="20"/>
     </w:rPr>
   </w:style>
-  <w:style w:type="paragraph" w:styleId="TOC7">
+  <w:style w:type="paragraph" w:styleId="Mucluc7">
     <w:name w:val="toc 7"/>
-    <w:basedOn w:val="Normal"/>
-    <w:next w:val="Normal"/>
+    <w:basedOn w:val="Binhthng"/>
+    <w:next w:val="Binhthng"/>
     <w:autoRedefine/>
     <w:uiPriority w:val="39"/>
     <w:unhideWhenUsed/>
@@ -11937,10 +12019,10 @@
       <w:szCs w:val="20"/>
     </w:rPr>
   </w:style>
-  <w:style w:type="paragraph" w:styleId="TOC8">
+  <w:style w:type="paragraph" w:styleId="Mucluc8">
     <w:name w:val="toc 8"/>
-    <w:basedOn w:val="Normal"/>
-    <w:next w:val="Normal"/>
+    <w:basedOn w:val="Binhthng"/>
+    <w:next w:val="Binhthng"/>
     <w:autoRedefine/>
     <w:uiPriority w:val="39"/>
     <w:unhideWhenUsed/>
@@ -11955,10 +12037,10 @@
       <w:szCs w:val="20"/>
     </w:rPr>
   </w:style>
-  <w:style w:type="paragraph" w:styleId="TOC9">
+  <w:style w:type="paragraph" w:styleId="Mucluc9">
     <w:name w:val="toc 9"/>
-    <w:basedOn w:val="Normal"/>
-    <w:next w:val="Normal"/>
+    <w:basedOn w:val="Binhthng"/>
+    <w:next w:val="Binhthng"/>
     <w:autoRedefine/>
     <w:uiPriority w:val="39"/>
     <w:unhideWhenUsed/>
@@ -11975,7 +12057,7 @@
   </w:style>
   <w:style w:type="table" w:customStyle="1" w:styleId="PlainTable11">
     <w:name w:val="Plain Table 11"/>
-    <w:basedOn w:val="TableNormal"/>
+    <w:basedOn w:val="BangThngthng"/>
     <w:uiPriority w:val="41"/>
     <w:rsid w:val="00545225"/>
     <w:pPr>
@@ -12042,10 +12124,10 @@
       </w:tcPr>
     </w:tblStylePr>
   </w:style>
-  <w:style w:type="paragraph" w:styleId="Caption">
+  <w:style w:type="paragraph" w:styleId="Chuthich">
     <w:name w:val="caption"/>
-    <w:basedOn w:val="Normal"/>
-    <w:next w:val="Normal"/>
+    <w:basedOn w:val="Binhthng"/>
+    <w:next w:val="Binhthng"/>
     <w:uiPriority w:val="35"/>
     <w:unhideWhenUsed/>
     <w:qFormat/>
@@ -12375,7 +12457,7 @@
 </file>
 
 <file path=customXml/itemProps2.xml><?xml version="1.0" encoding="utf-8"?>
-<ds:datastoreItem xmlns:ds="http://schemas.openxmlformats.org/officeDocument/2006/customXml" ds:itemID="{CF6701EB-5BC8-4EB4-8716-C22A93F239C8}">
+<ds:datastoreItem xmlns:ds="http://schemas.openxmlformats.org/officeDocument/2006/customXml" ds:itemID="{BE592559-BD57-4352-9E28-B54CFA3EDB12}">
   <ds:schemaRefs>
     <ds:schemaRef ds:uri="http://schemas.openxmlformats.org/officeDocument/2006/bibliography"/>
   </ds:schemaRefs>

</xml_diff>